<commit_message>
updated questions I got asked
</commit_message>
<xml_diff>
--- a/other/Questions I got asked on Interviews 2016.docx
+++ b/other/Questions I got asked on Interviews 2016.docx
@@ -188,7 +188,6 @@
         <w:t>What formula do you get? Can you prove it?</w:t>
       </w:r>
     </w:p>
-    <w:p/>
     <w:p/>
     <w:p>
       <w:r>
@@ -930,11 +929,6 @@
         </m:sSup>
       </m:oMath>
     </w:p>
-    <w:p>
-      <w:pPr>
-        <w:ind w:left="360"/>
-      </w:pPr>
-    </w:p>
     <w:p/>
     <w:p>
       <w:pPr>
@@ -1286,16 +1280,7 @@
         <w:t>How do you find the median of an array (Programming, use “quick select”, find run time which is O(2n))</w:t>
       </w:r>
     </w:p>
-    <w:p>
-      <w:pPr>
-        <w:pStyle w:val="ListParagraph"/>
-      </w:pPr>
-    </w:p>
-    <w:p>
-      <w:pPr>
-        <w:pStyle w:val="ListParagraph"/>
-      </w:pPr>
-    </w:p>
+    <w:p/>
     <w:p>
       <w:r>
         <w:t xml:space="preserve">GSS </w:t>
@@ -1392,6 +1377,17 @@
       </w:pPr>
       <w:r>
         <w:t>When do you lose money?</w:t>
+      </w:r>
+      <w:r>
+        <w:t xml:space="preserve"> Think in terms of </w:t>
+      </w:r>
+      <w:proofErr w:type="spellStart"/>
+      <w:r>
+        <w:t>vol</w:t>
+      </w:r>
+      <w:proofErr w:type="spellEnd"/>
+      <w:r>
+        <w:t xml:space="preserve"> -&gt; long option = long volatility = implied &gt; actual</w:t>
       </w:r>
     </w:p>
     <w:p>
@@ -1521,6 +1517,7 @@
     <w:p/>
     <w:p>
       <w:r>
+        <w:lastRenderedPageBreak/>
         <w:t xml:space="preserve">Goldman </w:t>
       </w:r>
       <w:proofErr w:type="spellStart"/>
@@ -1541,7 +1538,6 @@
         </w:numPr>
       </w:pPr>
       <w:r>
-        <w:lastRenderedPageBreak/>
         <w:t>2 strings, s1 = “</w:t>
       </w:r>
       <w:proofErr w:type="spellStart"/>
@@ -1568,6 +1564,2025 @@
       <w:r>
         <w:t>s2) = length(s1) +1 and strings are unsorted, find the extra character.</w:t>
       </w:r>
+    </w:p>
+    <w:p>
+      <w:pPr>
+        <w:pStyle w:val="ListParagraph"/>
+        <w:numPr>
+          <w:ilvl w:val="0"/>
+          <w:numId w:val="1"/>
+        </w:numPr>
+      </w:pPr>
+      <w:r>
+        <w:t>ANSWER – sum up asci values</w:t>
+      </w:r>
+    </w:p>
+    <w:p>
+      <w:pPr>
+        <w:pStyle w:val="ListParagraph"/>
+        <w:numPr>
+          <w:ilvl w:val="0"/>
+          <w:numId w:val="1"/>
+        </w:numPr>
+      </w:pPr>
+      <w:r>
+        <w:t>What if s1 = “</w:t>
+      </w:r>
+      <w:proofErr w:type="spellStart"/>
+      <w:r>
+        <w:t>abc</w:t>
+      </w:r>
+      <w:proofErr w:type="spellEnd"/>
+      <w:r>
+        <w:t>”, s2 = “</w:t>
+      </w:r>
+      <w:proofErr w:type="spellStart"/>
+      <w:r>
+        <w:t>abcde</w:t>
+      </w:r>
+      <w:proofErr w:type="spellEnd"/>
+      <w:r>
+        <w:t>” (2 extra characters?), sum up values and squared values</w:t>
+      </w:r>
+    </w:p>
+    <w:p>
+      <w:pPr>
+        <w:pStyle w:val="ListParagraph"/>
+        <w:numPr>
+          <w:ilvl w:val="0"/>
+          <w:numId w:val="1"/>
+        </w:numPr>
+      </w:pPr>
+      <w:r>
+        <w:t xml:space="preserve">Given an unsorted array, how many pairs sum to </w:t>
+      </w:r>
+      <w:proofErr w:type="spellStart"/>
+      <w:r>
+        <w:t>to</w:t>
+      </w:r>
+      <w:proofErr w:type="spellEnd"/>
+      <w:r>
+        <w:t xml:space="preserve"> k? e.g. A = [1,1,1], k = 2, return 3</w:t>
+      </w:r>
+    </w:p>
+    <w:p>
+      <w:pPr>
+        <w:pStyle w:val="ListParagraph"/>
+        <w:numPr>
+          <w:ilvl w:val="0"/>
+          <w:numId w:val="1"/>
+        </w:numPr>
+      </w:pPr>
+      <w:r>
+        <w:t xml:space="preserve">ANSWER – store into </w:t>
+      </w:r>
+      <w:proofErr w:type="spellStart"/>
+      <w:r>
+        <w:t>hashmap</w:t>
+      </w:r>
+      <w:proofErr w:type="spellEnd"/>
+      <w:r>
+        <w:t xml:space="preserve"> A[</w:t>
+      </w:r>
+      <w:proofErr w:type="spellStart"/>
+      <w:r>
+        <w:t>i</w:t>
+      </w:r>
+      <w:proofErr w:type="spellEnd"/>
+      <w:r>
+        <w:t>] -&gt; frequency of occurrence</w:t>
+      </w:r>
+    </w:p>
+    <w:p>
+      <w:pPr>
+        <w:pStyle w:val="ListParagraph"/>
+        <w:numPr>
+          <w:ilvl w:val="0"/>
+          <w:numId w:val="1"/>
+        </w:numPr>
+      </w:pPr>
+      <w:r>
+        <w:t>Initialize global counter</w:t>
+      </w:r>
+    </w:p>
+    <w:p>
+      <w:pPr>
+        <w:pStyle w:val="ListParagraph"/>
+        <w:numPr>
+          <w:ilvl w:val="0"/>
+          <w:numId w:val="1"/>
+        </w:numPr>
+      </w:pPr>
+      <w:r>
+        <w:t xml:space="preserve">Within </w:t>
+      </w:r>
+      <w:proofErr w:type="gramStart"/>
+      <w:r>
+        <w:t>a for</w:t>
+      </w:r>
+      <w:proofErr w:type="gramEnd"/>
+      <w:r>
+        <w:t xml:space="preserve"> loop, iterating through each index, check the “complement” (k – A[</w:t>
+      </w:r>
+      <w:proofErr w:type="spellStart"/>
+      <w:r>
+        <w:t>i</w:t>
+      </w:r>
+      <w:proofErr w:type="spellEnd"/>
+      <w:r>
+        <w:t xml:space="preserve">]) if it exists in our </w:t>
+      </w:r>
+      <w:proofErr w:type="spellStart"/>
+      <w:r>
+        <w:t>hashmap</w:t>
+      </w:r>
+      <w:proofErr w:type="spellEnd"/>
+      <w:r>
+        <w:t>. If it does, increment counter by the frequency of occurrence.</w:t>
+      </w:r>
+    </w:p>
+    <w:p>
+      <w:pPr>
+        <w:pStyle w:val="ListParagraph"/>
+        <w:numPr>
+          <w:ilvl w:val="0"/>
+          <w:numId w:val="1"/>
+        </w:numPr>
+      </w:pPr>
+      <w:r>
+        <w:t>Then add A[</w:t>
+      </w:r>
+      <w:proofErr w:type="spellStart"/>
+      <w:r>
+        <w:t>i</w:t>
+      </w:r>
+      <w:proofErr w:type="spellEnd"/>
+      <w:r>
+        <w:t xml:space="preserve">] to </w:t>
+      </w:r>
+      <w:proofErr w:type="spellStart"/>
+      <w:r>
+        <w:t>hashmap</w:t>
+      </w:r>
+      <w:proofErr w:type="spellEnd"/>
+    </w:p>
+    <w:p/>
+    <w:p/>
+    <w:p>
+      <w:r>
+        <w:t>CS</w:t>
+      </w:r>
+    </w:p>
+    <w:p>
+      <w:pPr>
+        <w:pStyle w:val="ListParagraph"/>
+        <w:numPr>
+          <w:ilvl w:val="0"/>
+          <w:numId w:val="1"/>
+        </w:numPr>
+      </w:pPr>
+      <w:r>
+        <w:t xml:space="preserve">How to test significance that one sample is different from another sample? E.g. </w:t>
+      </w:r>
+      <w:proofErr w:type="spellStart"/>
+      <w:r>
+        <w:t>theres</w:t>
+      </w:r>
+      <w:proofErr w:type="spellEnd"/>
+      <w:r>
+        <w:t xml:space="preserve"> 2 diff teachers, 2 samples of exams, is one teacher </w:t>
+      </w:r>
+      <w:proofErr w:type="gramStart"/>
+      <w:r>
+        <w:t>better ?</w:t>
+      </w:r>
+      <w:proofErr w:type="gramEnd"/>
+    </w:p>
+    <w:p>
+      <w:pPr>
+        <w:pStyle w:val="ListParagraph"/>
+        <w:numPr>
+          <w:ilvl w:val="0"/>
+          <w:numId w:val="1"/>
+        </w:numPr>
+      </w:pPr>
+      <w:r>
+        <w:t>Write code to find the optimal weights of a portfolio</w:t>
+      </w:r>
+    </w:p>
+    <w:p>
+      <w:pPr>
+        <w:pStyle w:val="ListParagraph"/>
+        <w:numPr>
+          <w:ilvl w:val="0"/>
+          <w:numId w:val="1"/>
+        </w:numPr>
+      </w:pPr>
+    </w:p>
+    <w:p>
+      <w:pPr>
+        <w:pStyle w:val="ListParagraph"/>
+        <w:numPr>
+          <w:ilvl w:val="0"/>
+          <w:numId w:val="1"/>
+        </w:numPr>
+      </w:pPr>
+      <w:r>
+        <w:t xml:space="preserve">Write a program to simulate the </w:t>
+      </w:r>
+      <w:proofErr w:type="spellStart"/>
+      <w:r>
+        <w:t>monty</w:t>
+      </w:r>
+      <w:proofErr w:type="spellEnd"/>
+      <w:r>
+        <w:t xml:space="preserve"> hall problem</w:t>
+      </w:r>
+    </w:p>
+    <w:p>
+      <w:pPr>
+        <w:pStyle w:val="ListParagraph"/>
+        <w:numPr>
+          <w:ilvl w:val="0"/>
+          <w:numId w:val="1"/>
+        </w:numPr>
+      </w:pPr>
+      <w:r>
+        <w:t>Write code to join trade and quotes data (tick data) – join on order time vs most recent quote</w:t>
+      </w:r>
+    </w:p>
+    <w:p>
+      <w:pPr>
+        <w:pStyle w:val="ListParagraph"/>
+        <w:numPr>
+          <w:ilvl w:val="0"/>
+          <w:numId w:val="1"/>
+        </w:numPr>
+      </w:pPr>
+      <w:r>
+        <w:t>Write SQL query to actually remove all duplicates from a table (no select distinct)</w:t>
+      </w:r>
+    </w:p>
+    <w:p/>
+    <w:p>
+      <w:pPr>
+        <w:pStyle w:val="HTMLPreformatted"/>
+        <w:shd w:val="clear" w:color="auto" w:fill="EFF0F1"/>
+        <w:textAlignment w:val="baseline"/>
+        <w:rPr>
+          <w:rFonts w:ascii="inherit" w:hAnsi="inherit"/>
+          <w:color w:val="303336"/>
+          <w:bdr w:val="none" w:sz="0" w:space="0" w:color="auto" w:frame="1"/>
+          <w:shd w:val="clear" w:color="auto" w:fill="EFF0F1"/>
+        </w:rPr>
+      </w:pPr>
+      <w:r>
+        <w:rPr>
+          <w:rFonts w:ascii="inherit" w:hAnsi="inherit"/>
+          <w:color w:val="101094"/>
+          <w:bdr w:val="none" w:sz="0" w:space="0" w:color="auto" w:frame="1"/>
+          <w:shd w:val="clear" w:color="auto" w:fill="EFF0F1"/>
+        </w:rPr>
+        <w:t>DELETE</w:t>
+      </w:r>
+      <w:r>
+        <w:rPr>
+          <w:rFonts w:ascii="inherit" w:hAnsi="inherit"/>
+          <w:color w:val="303336"/>
+          <w:bdr w:val="none" w:sz="0" w:space="0" w:color="auto" w:frame="1"/>
+          <w:shd w:val="clear" w:color="auto" w:fill="EFF0F1"/>
+        </w:rPr>
+        <w:t xml:space="preserve"> </w:t>
+      </w:r>
+      <w:r>
+        <w:rPr>
+          <w:rFonts w:ascii="inherit" w:hAnsi="inherit"/>
+          <w:color w:val="101094"/>
+          <w:bdr w:val="none" w:sz="0" w:space="0" w:color="auto" w:frame="1"/>
+          <w:shd w:val="clear" w:color="auto" w:fill="EFF0F1"/>
+        </w:rPr>
+        <w:t>FROM</w:t>
+      </w:r>
+      <w:r>
+        <w:rPr>
+          <w:rFonts w:ascii="inherit" w:hAnsi="inherit"/>
+          <w:color w:val="303336"/>
+          <w:bdr w:val="none" w:sz="0" w:space="0" w:color="auto" w:frame="1"/>
+          <w:shd w:val="clear" w:color="auto" w:fill="EFF0F1"/>
+        </w:rPr>
+        <w:t xml:space="preserve"> </w:t>
+      </w:r>
+      <w:proofErr w:type="spellStart"/>
+      <w:r>
+        <w:rPr>
+          <w:rFonts w:ascii="inherit" w:hAnsi="inherit"/>
+          <w:color w:val="303336"/>
+          <w:bdr w:val="none" w:sz="0" w:space="0" w:color="auto" w:frame="1"/>
+          <w:shd w:val="clear" w:color="auto" w:fill="EFF0F1"/>
+        </w:rPr>
+        <w:t>MyTable</w:t>
+      </w:r>
+      <w:proofErr w:type="spellEnd"/>
+    </w:p>
+    <w:p>
+      <w:pPr>
+        <w:shd w:val="clear" w:color="auto" w:fill="EFF0F1"/>
+        <w:tabs>
+          <w:tab w:val="left" w:pos="916"/>
+          <w:tab w:val="left" w:pos="1832"/>
+          <w:tab w:val="left" w:pos="2748"/>
+          <w:tab w:val="left" w:pos="3664"/>
+          <w:tab w:val="left" w:pos="4580"/>
+          <w:tab w:val="left" w:pos="5496"/>
+          <w:tab w:val="left" w:pos="6412"/>
+          <w:tab w:val="left" w:pos="7328"/>
+          <w:tab w:val="left" w:pos="8244"/>
+          <w:tab w:val="left" w:pos="9160"/>
+          <w:tab w:val="left" w:pos="10076"/>
+          <w:tab w:val="left" w:pos="10992"/>
+          <w:tab w:val="left" w:pos="11908"/>
+          <w:tab w:val="left" w:pos="12824"/>
+          <w:tab w:val="left" w:pos="13740"/>
+          <w:tab w:val="left" w:pos="14656"/>
+        </w:tabs>
+        <w:textAlignment w:val="baseline"/>
+        <w:rPr>
+          <w:rFonts w:ascii="inherit" w:eastAsia="Times New Roman" w:hAnsi="inherit" w:cs="Courier New"/>
+          <w:color w:val="303336"/>
+          <w:szCs w:val="20"/>
+          <w:bdr w:val="none" w:sz="0" w:space="0" w:color="auto" w:frame="1"/>
+          <w:shd w:val="clear" w:color="auto" w:fill="EFF0F1"/>
+        </w:rPr>
+      </w:pPr>
+      <w:r>
+        <w:rPr>
+          <w:rFonts w:ascii="inherit" w:eastAsia="Times New Roman" w:hAnsi="inherit" w:cs="Courier New"/>
+          <w:color w:val="101094"/>
+          <w:szCs w:val="20"/>
+          <w:bdr w:val="none" w:sz="0" w:space="0" w:color="auto" w:frame="1"/>
+          <w:shd w:val="clear" w:color="auto" w:fill="EFF0F1"/>
+        </w:rPr>
+        <w:t>LEFT</w:t>
+      </w:r>
+      <w:r>
+        <w:rPr>
+          <w:rFonts w:ascii="inherit" w:eastAsia="Times New Roman" w:hAnsi="inherit" w:cs="Courier New"/>
+          <w:color w:val="303336"/>
+          <w:szCs w:val="20"/>
+          <w:bdr w:val="none" w:sz="0" w:space="0" w:color="auto" w:frame="1"/>
+          <w:shd w:val="clear" w:color="auto" w:fill="EFF0F1"/>
+        </w:rPr>
+        <w:t xml:space="preserve"> </w:t>
+      </w:r>
+      <w:r>
+        <w:rPr>
+          <w:rFonts w:ascii="inherit" w:eastAsia="Times New Roman" w:hAnsi="inherit" w:cs="Courier New"/>
+          <w:color w:val="101094"/>
+          <w:szCs w:val="20"/>
+          <w:bdr w:val="none" w:sz="0" w:space="0" w:color="auto" w:frame="1"/>
+          <w:shd w:val="clear" w:color="auto" w:fill="EFF0F1"/>
+        </w:rPr>
+        <w:t>OUTER</w:t>
+      </w:r>
+      <w:r>
+        <w:rPr>
+          <w:rFonts w:ascii="inherit" w:eastAsia="Times New Roman" w:hAnsi="inherit" w:cs="Courier New"/>
+          <w:color w:val="303336"/>
+          <w:szCs w:val="20"/>
+          <w:bdr w:val="none" w:sz="0" w:space="0" w:color="auto" w:frame="1"/>
+          <w:shd w:val="clear" w:color="auto" w:fill="EFF0F1"/>
+        </w:rPr>
+        <w:t xml:space="preserve"> </w:t>
+      </w:r>
+      <w:r>
+        <w:rPr>
+          <w:rFonts w:ascii="inherit" w:eastAsia="Times New Roman" w:hAnsi="inherit" w:cs="Courier New"/>
+          <w:color w:val="101094"/>
+          <w:szCs w:val="20"/>
+          <w:bdr w:val="none" w:sz="0" w:space="0" w:color="auto" w:frame="1"/>
+          <w:shd w:val="clear" w:color="auto" w:fill="EFF0F1"/>
+        </w:rPr>
+        <w:t>JOIN</w:t>
+      </w:r>
+      <w:r>
+        <w:rPr>
+          <w:rFonts w:ascii="inherit" w:eastAsia="Times New Roman" w:hAnsi="inherit" w:cs="Courier New"/>
+          <w:color w:val="303336"/>
+          <w:szCs w:val="20"/>
+          <w:bdr w:val="none" w:sz="0" w:space="0" w:color="auto" w:frame="1"/>
+          <w:shd w:val="clear" w:color="auto" w:fill="EFF0F1"/>
+        </w:rPr>
+        <w:t xml:space="preserve"> (</w:t>
+      </w:r>
+    </w:p>
+    <w:p>
+      <w:pPr>
+        <w:shd w:val="clear" w:color="auto" w:fill="EFF0F1"/>
+        <w:tabs>
+          <w:tab w:val="left" w:pos="916"/>
+          <w:tab w:val="left" w:pos="1832"/>
+          <w:tab w:val="left" w:pos="2748"/>
+          <w:tab w:val="left" w:pos="3664"/>
+          <w:tab w:val="left" w:pos="4580"/>
+          <w:tab w:val="left" w:pos="5496"/>
+          <w:tab w:val="left" w:pos="6412"/>
+          <w:tab w:val="left" w:pos="7328"/>
+          <w:tab w:val="left" w:pos="8244"/>
+          <w:tab w:val="left" w:pos="9160"/>
+          <w:tab w:val="left" w:pos="10076"/>
+          <w:tab w:val="left" w:pos="10992"/>
+          <w:tab w:val="left" w:pos="11908"/>
+          <w:tab w:val="left" w:pos="12824"/>
+          <w:tab w:val="left" w:pos="13740"/>
+          <w:tab w:val="left" w:pos="14656"/>
+        </w:tabs>
+        <w:textAlignment w:val="baseline"/>
+        <w:rPr>
+          <w:rFonts w:ascii="inherit" w:eastAsia="Times New Roman" w:hAnsi="inherit" w:cs="Courier New"/>
+          <w:color w:val="303336"/>
+          <w:szCs w:val="20"/>
+          <w:bdr w:val="none" w:sz="0" w:space="0" w:color="auto" w:frame="1"/>
+          <w:shd w:val="clear" w:color="auto" w:fill="EFF0F1"/>
+        </w:rPr>
+      </w:pPr>
+      <w:r>
+        <w:rPr>
+          <w:rFonts w:ascii="inherit" w:eastAsia="Times New Roman" w:hAnsi="inherit" w:cs="Courier New"/>
+          <w:color w:val="303336"/>
+          <w:szCs w:val="20"/>
+          <w:bdr w:val="none" w:sz="0" w:space="0" w:color="auto" w:frame="1"/>
+          <w:shd w:val="clear" w:color="auto" w:fill="EFF0F1"/>
+        </w:rPr>
+        <w:t xml:space="preserve">   </w:t>
+      </w:r>
+      <w:r>
+        <w:rPr>
+          <w:rFonts w:ascii="inherit" w:eastAsia="Times New Roman" w:hAnsi="inherit" w:cs="Courier New"/>
+          <w:color w:val="101094"/>
+          <w:szCs w:val="20"/>
+          <w:bdr w:val="none" w:sz="0" w:space="0" w:color="auto" w:frame="1"/>
+          <w:shd w:val="clear" w:color="auto" w:fill="EFF0F1"/>
+        </w:rPr>
+        <w:t>SELECT</w:t>
+      </w:r>
+      <w:r>
+        <w:rPr>
+          <w:rFonts w:ascii="inherit" w:eastAsia="Times New Roman" w:hAnsi="inherit" w:cs="Courier New"/>
+          <w:color w:val="303336"/>
+          <w:szCs w:val="20"/>
+          <w:bdr w:val="none" w:sz="0" w:space="0" w:color="auto" w:frame="1"/>
+          <w:shd w:val="clear" w:color="auto" w:fill="EFF0F1"/>
+        </w:rPr>
+        <w:t xml:space="preserve"> </w:t>
+      </w:r>
+      <w:proofErr w:type="gramStart"/>
+      <w:r>
+        <w:rPr>
+          <w:rFonts w:ascii="inherit" w:eastAsia="Times New Roman" w:hAnsi="inherit" w:cs="Courier New"/>
+          <w:color w:val="303336"/>
+          <w:szCs w:val="20"/>
+          <w:bdr w:val="none" w:sz="0" w:space="0" w:color="auto" w:frame="1"/>
+          <w:shd w:val="clear" w:color="auto" w:fill="EFF0F1"/>
+        </w:rPr>
+        <w:t>MIN(</w:t>
+      </w:r>
+      <w:proofErr w:type="spellStart"/>
+      <w:proofErr w:type="gramEnd"/>
+      <w:r>
+        <w:rPr>
+          <w:rFonts w:ascii="inherit" w:eastAsia="Times New Roman" w:hAnsi="inherit" w:cs="Courier New"/>
+          <w:color w:val="303336"/>
+          <w:szCs w:val="20"/>
+          <w:bdr w:val="none" w:sz="0" w:space="0" w:color="auto" w:frame="1"/>
+          <w:shd w:val="clear" w:color="auto" w:fill="EFF0F1"/>
+        </w:rPr>
+        <w:t>RowId</w:t>
+      </w:r>
+      <w:proofErr w:type="spellEnd"/>
+      <w:r>
+        <w:rPr>
+          <w:rFonts w:ascii="inherit" w:eastAsia="Times New Roman" w:hAnsi="inherit" w:cs="Courier New"/>
+          <w:color w:val="303336"/>
+          <w:szCs w:val="20"/>
+          <w:bdr w:val="none" w:sz="0" w:space="0" w:color="auto" w:frame="1"/>
+          <w:shd w:val="clear" w:color="auto" w:fill="EFF0F1"/>
+        </w:rPr>
+        <w:t xml:space="preserve">) </w:t>
+      </w:r>
+      <w:r>
+        <w:rPr>
+          <w:rFonts w:ascii="inherit" w:eastAsia="Times New Roman" w:hAnsi="inherit" w:cs="Courier New"/>
+          <w:color w:val="101094"/>
+          <w:szCs w:val="20"/>
+          <w:bdr w:val="none" w:sz="0" w:space="0" w:color="auto" w:frame="1"/>
+          <w:shd w:val="clear" w:color="auto" w:fill="EFF0F1"/>
+        </w:rPr>
+        <w:t>as</w:t>
+      </w:r>
+      <w:r>
+        <w:rPr>
+          <w:rFonts w:ascii="inherit" w:eastAsia="Times New Roman" w:hAnsi="inherit" w:cs="Courier New"/>
+          <w:color w:val="303336"/>
+          <w:szCs w:val="20"/>
+          <w:bdr w:val="none" w:sz="0" w:space="0" w:color="auto" w:frame="1"/>
+          <w:shd w:val="clear" w:color="auto" w:fill="EFF0F1"/>
+        </w:rPr>
+        <w:t xml:space="preserve"> </w:t>
+      </w:r>
+      <w:proofErr w:type="spellStart"/>
+      <w:r>
+        <w:rPr>
+          <w:rFonts w:ascii="inherit" w:eastAsia="Times New Roman" w:hAnsi="inherit" w:cs="Courier New"/>
+          <w:color w:val="303336"/>
+          <w:szCs w:val="20"/>
+          <w:bdr w:val="none" w:sz="0" w:space="0" w:color="auto" w:frame="1"/>
+          <w:shd w:val="clear" w:color="auto" w:fill="EFF0F1"/>
+        </w:rPr>
+        <w:t>RowId</w:t>
+      </w:r>
+      <w:proofErr w:type="spellEnd"/>
+      <w:r>
+        <w:rPr>
+          <w:rFonts w:ascii="inherit" w:eastAsia="Times New Roman" w:hAnsi="inherit" w:cs="Courier New"/>
+          <w:color w:val="303336"/>
+          <w:szCs w:val="20"/>
+          <w:bdr w:val="none" w:sz="0" w:space="0" w:color="auto" w:frame="1"/>
+          <w:shd w:val="clear" w:color="auto" w:fill="EFF0F1"/>
+        </w:rPr>
+        <w:t xml:space="preserve">, Col1, Col2, Col3 </w:t>
+      </w:r>
+    </w:p>
+    <w:p>
+      <w:pPr>
+        <w:shd w:val="clear" w:color="auto" w:fill="EFF0F1"/>
+        <w:tabs>
+          <w:tab w:val="left" w:pos="916"/>
+          <w:tab w:val="left" w:pos="1832"/>
+          <w:tab w:val="left" w:pos="2748"/>
+          <w:tab w:val="left" w:pos="3664"/>
+          <w:tab w:val="left" w:pos="4580"/>
+          <w:tab w:val="left" w:pos="5496"/>
+          <w:tab w:val="left" w:pos="6412"/>
+          <w:tab w:val="left" w:pos="7328"/>
+          <w:tab w:val="left" w:pos="8244"/>
+          <w:tab w:val="left" w:pos="9160"/>
+          <w:tab w:val="left" w:pos="10076"/>
+          <w:tab w:val="left" w:pos="10992"/>
+          <w:tab w:val="left" w:pos="11908"/>
+          <w:tab w:val="left" w:pos="12824"/>
+          <w:tab w:val="left" w:pos="13740"/>
+          <w:tab w:val="left" w:pos="14656"/>
+        </w:tabs>
+        <w:textAlignment w:val="baseline"/>
+        <w:rPr>
+          <w:rFonts w:ascii="inherit" w:eastAsia="Times New Roman" w:hAnsi="inherit" w:cs="Courier New"/>
+          <w:color w:val="303336"/>
+          <w:szCs w:val="20"/>
+          <w:bdr w:val="none" w:sz="0" w:space="0" w:color="auto" w:frame="1"/>
+          <w:shd w:val="clear" w:color="auto" w:fill="EFF0F1"/>
+        </w:rPr>
+      </w:pPr>
+      <w:r>
+        <w:rPr>
+          <w:rFonts w:ascii="inherit" w:eastAsia="Times New Roman" w:hAnsi="inherit" w:cs="Courier New"/>
+          <w:color w:val="303336"/>
+          <w:szCs w:val="20"/>
+          <w:bdr w:val="none" w:sz="0" w:space="0" w:color="auto" w:frame="1"/>
+          <w:shd w:val="clear" w:color="auto" w:fill="EFF0F1"/>
+        </w:rPr>
+        <w:t xml:space="preserve">   </w:t>
+      </w:r>
+      <w:r>
+        <w:rPr>
+          <w:rFonts w:ascii="inherit" w:eastAsia="Times New Roman" w:hAnsi="inherit" w:cs="Courier New"/>
+          <w:color w:val="101094"/>
+          <w:szCs w:val="20"/>
+          <w:bdr w:val="none" w:sz="0" w:space="0" w:color="auto" w:frame="1"/>
+          <w:shd w:val="clear" w:color="auto" w:fill="EFF0F1"/>
+        </w:rPr>
+        <w:t>FROM</w:t>
+      </w:r>
+      <w:r>
+        <w:rPr>
+          <w:rFonts w:ascii="inherit" w:eastAsia="Times New Roman" w:hAnsi="inherit" w:cs="Courier New"/>
+          <w:color w:val="303336"/>
+          <w:szCs w:val="20"/>
+          <w:bdr w:val="none" w:sz="0" w:space="0" w:color="auto" w:frame="1"/>
+          <w:shd w:val="clear" w:color="auto" w:fill="EFF0F1"/>
+        </w:rPr>
+        <w:t xml:space="preserve"> </w:t>
+      </w:r>
+      <w:proofErr w:type="spellStart"/>
+      <w:r>
+        <w:rPr>
+          <w:rFonts w:ascii="inherit" w:eastAsia="Times New Roman" w:hAnsi="inherit" w:cs="Courier New"/>
+          <w:color w:val="303336"/>
+          <w:szCs w:val="20"/>
+          <w:bdr w:val="none" w:sz="0" w:space="0" w:color="auto" w:frame="1"/>
+          <w:shd w:val="clear" w:color="auto" w:fill="EFF0F1"/>
+        </w:rPr>
+        <w:t>MyTable</w:t>
+      </w:r>
+      <w:proofErr w:type="spellEnd"/>
+      <w:r>
+        <w:rPr>
+          <w:rFonts w:ascii="inherit" w:eastAsia="Times New Roman" w:hAnsi="inherit" w:cs="Courier New"/>
+          <w:color w:val="303336"/>
+          <w:szCs w:val="20"/>
+          <w:bdr w:val="none" w:sz="0" w:space="0" w:color="auto" w:frame="1"/>
+          <w:shd w:val="clear" w:color="auto" w:fill="EFF0F1"/>
+        </w:rPr>
+        <w:t xml:space="preserve"> </w:t>
+      </w:r>
+    </w:p>
+    <w:p>
+      <w:pPr>
+        <w:shd w:val="clear" w:color="auto" w:fill="EFF0F1"/>
+        <w:tabs>
+          <w:tab w:val="left" w:pos="916"/>
+          <w:tab w:val="left" w:pos="1832"/>
+          <w:tab w:val="left" w:pos="2748"/>
+          <w:tab w:val="left" w:pos="3664"/>
+          <w:tab w:val="left" w:pos="4580"/>
+          <w:tab w:val="left" w:pos="5496"/>
+          <w:tab w:val="left" w:pos="6412"/>
+          <w:tab w:val="left" w:pos="7328"/>
+          <w:tab w:val="left" w:pos="8244"/>
+          <w:tab w:val="left" w:pos="9160"/>
+          <w:tab w:val="left" w:pos="10076"/>
+          <w:tab w:val="left" w:pos="10992"/>
+          <w:tab w:val="left" w:pos="11908"/>
+          <w:tab w:val="left" w:pos="12824"/>
+          <w:tab w:val="left" w:pos="13740"/>
+          <w:tab w:val="left" w:pos="14656"/>
+        </w:tabs>
+        <w:textAlignment w:val="baseline"/>
+        <w:rPr>
+          <w:rFonts w:ascii="inherit" w:eastAsia="Times New Roman" w:hAnsi="inherit" w:cs="Courier New"/>
+          <w:color w:val="303336"/>
+          <w:szCs w:val="20"/>
+          <w:bdr w:val="none" w:sz="0" w:space="0" w:color="auto" w:frame="1"/>
+          <w:shd w:val="clear" w:color="auto" w:fill="EFF0F1"/>
+        </w:rPr>
+      </w:pPr>
+      <w:r>
+        <w:rPr>
+          <w:rFonts w:ascii="inherit" w:eastAsia="Times New Roman" w:hAnsi="inherit" w:cs="Courier New"/>
+          <w:color w:val="303336"/>
+          <w:szCs w:val="20"/>
+          <w:bdr w:val="none" w:sz="0" w:space="0" w:color="auto" w:frame="1"/>
+          <w:shd w:val="clear" w:color="auto" w:fill="EFF0F1"/>
+        </w:rPr>
+        <w:t xml:space="preserve">   </w:t>
+      </w:r>
+      <w:r>
+        <w:rPr>
+          <w:rFonts w:ascii="inherit" w:eastAsia="Times New Roman" w:hAnsi="inherit" w:cs="Courier New"/>
+          <w:color w:val="101094"/>
+          <w:szCs w:val="20"/>
+          <w:bdr w:val="none" w:sz="0" w:space="0" w:color="auto" w:frame="1"/>
+          <w:shd w:val="clear" w:color="auto" w:fill="EFF0F1"/>
+        </w:rPr>
+        <w:t>GROUP</w:t>
+      </w:r>
+      <w:r>
+        <w:rPr>
+          <w:rFonts w:ascii="inherit" w:eastAsia="Times New Roman" w:hAnsi="inherit" w:cs="Courier New"/>
+          <w:color w:val="303336"/>
+          <w:szCs w:val="20"/>
+          <w:bdr w:val="none" w:sz="0" w:space="0" w:color="auto" w:frame="1"/>
+          <w:shd w:val="clear" w:color="auto" w:fill="EFF0F1"/>
+        </w:rPr>
+        <w:t xml:space="preserve"> </w:t>
+      </w:r>
+      <w:r>
+        <w:rPr>
+          <w:rFonts w:ascii="inherit" w:eastAsia="Times New Roman" w:hAnsi="inherit" w:cs="Courier New"/>
+          <w:color w:val="101094"/>
+          <w:szCs w:val="20"/>
+          <w:bdr w:val="none" w:sz="0" w:space="0" w:color="auto" w:frame="1"/>
+          <w:shd w:val="clear" w:color="auto" w:fill="EFF0F1"/>
+        </w:rPr>
+        <w:t>BY</w:t>
+      </w:r>
+      <w:r>
+        <w:rPr>
+          <w:rFonts w:ascii="inherit" w:eastAsia="Times New Roman" w:hAnsi="inherit" w:cs="Courier New"/>
+          <w:color w:val="303336"/>
+          <w:szCs w:val="20"/>
+          <w:bdr w:val="none" w:sz="0" w:space="0" w:color="auto" w:frame="1"/>
+          <w:shd w:val="clear" w:color="auto" w:fill="EFF0F1"/>
+        </w:rPr>
+        <w:t xml:space="preserve"> Col1, Col2, Col3</w:t>
+      </w:r>
+    </w:p>
+    <w:p>
+      <w:pPr>
+        <w:shd w:val="clear" w:color="auto" w:fill="EFF0F1"/>
+        <w:tabs>
+          <w:tab w:val="left" w:pos="916"/>
+          <w:tab w:val="left" w:pos="1832"/>
+          <w:tab w:val="left" w:pos="2748"/>
+          <w:tab w:val="left" w:pos="3664"/>
+          <w:tab w:val="left" w:pos="4580"/>
+          <w:tab w:val="left" w:pos="5496"/>
+          <w:tab w:val="left" w:pos="6412"/>
+          <w:tab w:val="left" w:pos="7328"/>
+          <w:tab w:val="left" w:pos="8244"/>
+          <w:tab w:val="left" w:pos="9160"/>
+          <w:tab w:val="left" w:pos="10076"/>
+          <w:tab w:val="left" w:pos="10992"/>
+          <w:tab w:val="left" w:pos="11908"/>
+          <w:tab w:val="left" w:pos="12824"/>
+          <w:tab w:val="left" w:pos="13740"/>
+          <w:tab w:val="left" w:pos="14656"/>
+        </w:tabs>
+        <w:textAlignment w:val="baseline"/>
+        <w:rPr>
+          <w:rFonts w:ascii="inherit" w:eastAsia="Times New Roman" w:hAnsi="inherit" w:cs="Courier New"/>
+          <w:color w:val="303336"/>
+          <w:szCs w:val="20"/>
+          <w:bdr w:val="none" w:sz="0" w:space="0" w:color="auto" w:frame="1"/>
+          <w:shd w:val="clear" w:color="auto" w:fill="EFF0F1"/>
+        </w:rPr>
+      </w:pPr>
+      <w:r>
+        <w:rPr>
+          <w:rFonts w:ascii="inherit" w:eastAsia="Times New Roman" w:hAnsi="inherit" w:cs="Courier New"/>
+          <w:color w:val="303336"/>
+          <w:szCs w:val="20"/>
+          <w:bdr w:val="none" w:sz="0" w:space="0" w:color="auto" w:frame="1"/>
+          <w:shd w:val="clear" w:color="auto" w:fill="EFF0F1"/>
+        </w:rPr>
+        <w:t xml:space="preserve">) </w:t>
+      </w:r>
+      <w:r>
+        <w:rPr>
+          <w:rFonts w:ascii="inherit" w:eastAsia="Times New Roman" w:hAnsi="inherit" w:cs="Courier New"/>
+          <w:color w:val="101094"/>
+          <w:szCs w:val="20"/>
+          <w:bdr w:val="none" w:sz="0" w:space="0" w:color="auto" w:frame="1"/>
+          <w:shd w:val="clear" w:color="auto" w:fill="EFF0F1"/>
+        </w:rPr>
+        <w:t>as</w:t>
+      </w:r>
+      <w:r>
+        <w:rPr>
+          <w:rFonts w:ascii="inherit" w:eastAsia="Times New Roman" w:hAnsi="inherit" w:cs="Courier New"/>
+          <w:color w:val="303336"/>
+          <w:szCs w:val="20"/>
+          <w:bdr w:val="none" w:sz="0" w:space="0" w:color="auto" w:frame="1"/>
+          <w:shd w:val="clear" w:color="auto" w:fill="EFF0F1"/>
+        </w:rPr>
+        <w:t xml:space="preserve"> </w:t>
+      </w:r>
+      <w:proofErr w:type="spellStart"/>
+      <w:r>
+        <w:rPr>
+          <w:rFonts w:ascii="inherit" w:eastAsia="Times New Roman" w:hAnsi="inherit" w:cs="Courier New"/>
+          <w:color w:val="303336"/>
+          <w:szCs w:val="20"/>
+          <w:bdr w:val="none" w:sz="0" w:space="0" w:color="auto" w:frame="1"/>
+          <w:shd w:val="clear" w:color="auto" w:fill="EFF0F1"/>
+        </w:rPr>
+        <w:t>KeepRows</w:t>
+      </w:r>
+      <w:proofErr w:type="spellEnd"/>
+      <w:r>
+        <w:rPr>
+          <w:rFonts w:ascii="inherit" w:eastAsia="Times New Roman" w:hAnsi="inherit" w:cs="Courier New"/>
+          <w:color w:val="303336"/>
+          <w:szCs w:val="20"/>
+          <w:bdr w:val="none" w:sz="0" w:space="0" w:color="auto" w:frame="1"/>
+          <w:shd w:val="clear" w:color="auto" w:fill="EFF0F1"/>
+        </w:rPr>
+        <w:t xml:space="preserve"> </w:t>
+      </w:r>
+      <w:r>
+        <w:rPr>
+          <w:rFonts w:ascii="inherit" w:eastAsia="Times New Roman" w:hAnsi="inherit" w:cs="Courier New"/>
+          <w:color w:val="101094"/>
+          <w:szCs w:val="20"/>
+          <w:bdr w:val="none" w:sz="0" w:space="0" w:color="auto" w:frame="1"/>
+          <w:shd w:val="clear" w:color="auto" w:fill="EFF0F1"/>
+        </w:rPr>
+        <w:t>ON</w:t>
+      </w:r>
+    </w:p>
+    <w:p>
+      <w:pPr>
+        <w:shd w:val="clear" w:color="auto" w:fill="EFF0F1"/>
+        <w:tabs>
+          <w:tab w:val="left" w:pos="916"/>
+          <w:tab w:val="left" w:pos="1832"/>
+          <w:tab w:val="left" w:pos="2748"/>
+          <w:tab w:val="left" w:pos="3664"/>
+          <w:tab w:val="left" w:pos="4580"/>
+          <w:tab w:val="left" w:pos="5496"/>
+          <w:tab w:val="left" w:pos="6412"/>
+          <w:tab w:val="left" w:pos="7328"/>
+          <w:tab w:val="left" w:pos="8244"/>
+          <w:tab w:val="left" w:pos="9160"/>
+          <w:tab w:val="left" w:pos="10076"/>
+          <w:tab w:val="left" w:pos="10992"/>
+          <w:tab w:val="left" w:pos="11908"/>
+          <w:tab w:val="left" w:pos="12824"/>
+          <w:tab w:val="left" w:pos="13740"/>
+          <w:tab w:val="left" w:pos="14656"/>
+        </w:tabs>
+        <w:textAlignment w:val="baseline"/>
+        <w:rPr>
+          <w:rFonts w:ascii="inherit" w:eastAsia="Times New Roman" w:hAnsi="inherit" w:cs="Courier New"/>
+          <w:color w:val="303336"/>
+          <w:szCs w:val="20"/>
+          <w:bdr w:val="none" w:sz="0" w:space="0" w:color="auto" w:frame="1"/>
+          <w:shd w:val="clear" w:color="auto" w:fill="EFF0F1"/>
+        </w:rPr>
+      </w:pPr>
+      <w:r>
+        <w:rPr>
+          <w:rFonts w:ascii="inherit" w:eastAsia="Times New Roman" w:hAnsi="inherit" w:cs="Courier New"/>
+          <w:color w:val="303336"/>
+          <w:szCs w:val="20"/>
+          <w:bdr w:val="none" w:sz="0" w:space="0" w:color="auto" w:frame="1"/>
+          <w:shd w:val="clear" w:color="auto" w:fill="EFF0F1"/>
+        </w:rPr>
+        <w:t xml:space="preserve">   </w:t>
+      </w:r>
+      <w:proofErr w:type="spellStart"/>
+      <w:r>
+        <w:rPr>
+          <w:rFonts w:ascii="inherit" w:eastAsia="Times New Roman" w:hAnsi="inherit" w:cs="Courier New"/>
+          <w:color w:val="303336"/>
+          <w:szCs w:val="20"/>
+          <w:bdr w:val="none" w:sz="0" w:space="0" w:color="auto" w:frame="1"/>
+          <w:shd w:val="clear" w:color="auto" w:fill="EFF0F1"/>
+        </w:rPr>
+        <w:t>MyTable.RowId</w:t>
+      </w:r>
+      <w:proofErr w:type="spellEnd"/>
+      <w:r>
+        <w:rPr>
+          <w:rFonts w:ascii="inherit" w:eastAsia="Times New Roman" w:hAnsi="inherit" w:cs="Courier New"/>
+          <w:color w:val="303336"/>
+          <w:szCs w:val="20"/>
+          <w:bdr w:val="none" w:sz="0" w:space="0" w:color="auto" w:frame="1"/>
+          <w:shd w:val="clear" w:color="auto" w:fill="EFF0F1"/>
+        </w:rPr>
+        <w:t xml:space="preserve"> = </w:t>
+      </w:r>
+      <w:proofErr w:type="spellStart"/>
+      <w:r>
+        <w:rPr>
+          <w:rFonts w:ascii="inherit" w:eastAsia="Times New Roman" w:hAnsi="inherit" w:cs="Courier New"/>
+          <w:color w:val="303336"/>
+          <w:szCs w:val="20"/>
+          <w:bdr w:val="none" w:sz="0" w:space="0" w:color="auto" w:frame="1"/>
+          <w:shd w:val="clear" w:color="auto" w:fill="EFF0F1"/>
+        </w:rPr>
+        <w:t>KeepRows.RowId</w:t>
+      </w:r>
+      <w:proofErr w:type="spellEnd"/>
+    </w:p>
+    <w:p>
+      <w:pPr>
+        <w:shd w:val="clear" w:color="auto" w:fill="EFF0F1"/>
+        <w:tabs>
+          <w:tab w:val="left" w:pos="916"/>
+          <w:tab w:val="left" w:pos="1832"/>
+          <w:tab w:val="left" w:pos="2748"/>
+          <w:tab w:val="left" w:pos="3664"/>
+          <w:tab w:val="left" w:pos="4580"/>
+          <w:tab w:val="left" w:pos="5496"/>
+          <w:tab w:val="left" w:pos="6412"/>
+          <w:tab w:val="left" w:pos="7328"/>
+          <w:tab w:val="left" w:pos="8244"/>
+          <w:tab w:val="left" w:pos="9160"/>
+          <w:tab w:val="left" w:pos="10076"/>
+          <w:tab w:val="left" w:pos="10992"/>
+          <w:tab w:val="left" w:pos="11908"/>
+          <w:tab w:val="left" w:pos="12824"/>
+          <w:tab w:val="left" w:pos="13740"/>
+          <w:tab w:val="left" w:pos="14656"/>
+        </w:tabs>
+        <w:textAlignment w:val="baseline"/>
+        <w:rPr>
+          <w:rFonts w:ascii="inherit" w:eastAsia="Times New Roman" w:hAnsi="inherit" w:cs="Courier New"/>
+          <w:color w:val="303336"/>
+          <w:szCs w:val="20"/>
+          <w:bdr w:val="none" w:sz="0" w:space="0" w:color="auto" w:frame="1"/>
+          <w:shd w:val="clear" w:color="auto" w:fill="EFF0F1"/>
+        </w:rPr>
+      </w:pPr>
+      <w:r>
+        <w:rPr>
+          <w:rFonts w:ascii="inherit" w:eastAsia="Times New Roman" w:hAnsi="inherit" w:cs="Courier New"/>
+          <w:color w:val="101094"/>
+          <w:szCs w:val="20"/>
+          <w:bdr w:val="none" w:sz="0" w:space="0" w:color="auto" w:frame="1"/>
+          <w:shd w:val="clear" w:color="auto" w:fill="EFF0F1"/>
+        </w:rPr>
+        <w:t>WHERE</w:t>
+      </w:r>
+    </w:p>
+    <w:p>
+      <w:pPr>
+        <w:shd w:val="clear" w:color="auto" w:fill="EFF0F1"/>
+        <w:tabs>
+          <w:tab w:val="left" w:pos="916"/>
+          <w:tab w:val="left" w:pos="1832"/>
+          <w:tab w:val="left" w:pos="2748"/>
+          <w:tab w:val="left" w:pos="3664"/>
+          <w:tab w:val="left" w:pos="4580"/>
+          <w:tab w:val="left" w:pos="5496"/>
+          <w:tab w:val="left" w:pos="6412"/>
+          <w:tab w:val="left" w:pos="7328"/>
+          <w:tab w:val="left" w:pos="8244"/>
+          <w:tab w:val="left" w:pos="9160"/>
+          <w:tab w:val="left" w:pos="10076"/>
+          <w:tab w:val="left" w:pos="10992"/>
+          <w:tab w:val="left" w:pos="11908"/>
+          <w:tab w:val="left" w:pos="12824"/>
+          <w:tab w:val="left" w:pos="13740"/>
+          <w:tab w:val="left" w:pos="14656"/>
+        </w:tabs>
+        <w:textAlignment w:val="baseline"/>
+        <w:rPr>
+          <w:rFonts w:ascii="Consolas" w:eastAsia="Times New Roman" w:hAnsi="Consolas" w:cs="Courier New"/>
+          <w:color w:val="393318"/>
+          <w:szCs w:val="20"/>
+        </w:rPr>
+      </w:pPr>
+      <w:r>
+        <w:rPr>
+          <w:rFonts w:ascii="inherit" w:eastAsia="Times New Roman" w:hAnsi="inherit" w:cs="Courier New"/>
+          <w:color w:val="303336"/>
+          <w:szCs w:val="20"/>
+          <w:bdr w:val="none" w:sz="0" w:space="0" w:color="auto" w:frame="1"/>
+          <w:shd w:val="clear" w:color="auto" w:fill="EFF0F1"/>
+        </w:rPr>
+        <w:t xml:space="preserve">   </w:t>
+      </w:r>
+      <w:proofErr w:type="spellStart"/>
+      <w:r>
+        <w:rPr>
+          <w:rFonts w:ascii="inherit" w:eastAsia="Times New Roman" w:hAnsi="inherit" w:cs="Courier New"/>
+          <w:color w:val="303336"/>
+          <w:szCs w:val="20"/>
+          <w:bdr w:val="none" w:sz="0" w:space="0" w:color="auto" w:frame="1"/>
+          <w:shd w:val="clear" w:color="auto" w:fill="EFF0F1"/>
+        </w:rPr>
+        <w:t>KeepRows.RowId</w:t>
+      </w:r>
+      <w:proofErr w:type="spellEnd"/>
+      <w:r>
+        <w:rPr>
+          <w:rFonts w:ascii="inherit" w:eastAsia="Times New Roman" w:hAnsi="inherit" w:cs="Courier New"/>
+          <w:color w:val="303336"/>
+          <w:szCs w:val="20"/>
+          <w:bdr w:val="none" w:sz="0" w:space="0" w:color="auto" w:frame="1"/>
+          <w:shd w:val="clear" w:color="auto" w:fill="EFF0F1"/>
+        </w:rPr>
+        <w:t xml:space="preserve"> </w:t>
+      </w:r>
+      <w:r>
+        <w:rPr>
+          <w:rFonts w:ascii="inherit" w:eastAsia="Times New Roman" w:hAnsi="inherit" w:cs="Courier New"/>
+          <w:color w:val="101094"/>
+          <w:szCs w:val="20"/>
+          <w:bdr w:val="none" w:sz="0" w:space="0" w:color="auto" w:frame="1"/>
+          <w:shd w:val="clear" w:color="auto" w:fill="EFF0F1"/>
+        </w:rPr>
+        <w:t>IS</w:t>
+      </w:r>
+      <w:r>
+        <w:rPr>
+          <w:rFonts w:ascii="inherit" w:eastAsia="Times New Roman" w:hAnsi="inherit" w:cs="Courier New"/>
+          <w:color w:val="303336"/>
+          <w:szCs w:val="20"/>
+          <w:bdr w:val="none" w:sz="0" w:space="0" w:color="auto" w:frame="1"/>
+          <w:shd w:val="clear" w:color="auto" w:fill="EFF0F1"/>
+        </w:rPr>
+        <w:t xml:space="preserve"> </w:t>
+      </w:r>
+      <w:r>
+        <w:rPr>
+          <w:rFonts w:ascii="inherit" w:eastAsia="Times New Roman" w:hAnsi="inherit" w:cs="Courier New"/>
+          <w:color w:val="101094"/>
+          <w:szCs w:val="20"/>
+          <w:bdr w:val="none" w:sz="0" w:space="0" w:color="auto" w:frame="1"/>
+          <w:shd w:val="clear" w:color="auto" w:fill="EFF0F1"/>
+        </w:rPr>
+        <w:t>NULL</w:t>
+      </w:r>
+    </w:p>
+    <w:p/>
+    <w:p/>
+    <w:p/>
+    <w:p>
+      <w:r>
+        <w:t>Macquarie</w:t>
+      </w:r>
+    </w:p>
+    <w:p>
+      <w:pPr>
+        <w:pStyle w:val="ListParagraph"/>
+        <w:numPr>
+          <w:ilvl w:val="0"/>
+          <w:numId w:val="1"/>
+        </w:numPr>
+      </w:pPr>
+      <w:r>
+        <w:t xml:space="preserve">What if you have 500 factors, 25 are significant, and 15 have tested positive for significance, what would you do next? </w:t>
+      </w:r>
+    </w:p>
+    <w:p/>
+    <w:p/>
+    <w:p>
+      <w:r>
+        <w:t>Jefferies – May 2017</w:t>
+      </w:r>
+    </w:p>
+    <w:p>
+      <w:pPr>
+        <w:pStyle w:val="ListParagraph"/>
+        <w:numPr>
+          <w:ilvl w:val="0"/>
+          <w:numId w:val="1"/>
+        </w:numPr>
+      </w:pPr>
+      <w:r>
+        <w:t xml:space="preserve">Simple SQL </w:t>
+      </w:r>
+      <w:proofErr w:type="spellStart"/>
+      <w:r>
+        <w:t>groupby</w:t>
+      </w:r>
+      <w:proofErr w:type="spellEnd"/>
+      <w:r>
+        <w:t xml:space="preserve"> / pandas question</w:t>
+      </w:r>
+    </w:p>
+    <w:p>
+      <w:pPr>
+        <w:pStyle w:val="ListParagraph"/>
+        <w:numPr>
+          <w:ilvl w:val="0"/>
+          <w:numId w:val="1"/>
+        </w:numPr>
+      </w:pPr>
+      <w:proofErr w:type="spellStart"/>
+      <w:r>
+        <w:t>Sqrt</w:t>
+      </w:r>
+      <w:proofErr w:type="spellEnd"/>
+      <w:proofErr w:type="gramStart"/>
+      <w:r>
+        <w:t>( x</w:t>
+      </w:r>
+      <w:proofErr w:type="gramEnd"/>
+      <w:r>
+        <w:t xml:space="preserve"> + </w:t>
+      </w:r>
+      <w:proofErr w:type="spellStart"/>
+      <w:r>
+        <w:t>sqrt</w:t>
+      </w:r>
+      <w:proofErr w:type="spellEnd"/>
+      <w:r>
+        <w:t xml:space="preserve">(x + </w:t>
+      </w:r>
+      <w:proofErr w:type="spellStart"/>
+      <w:r>
+        <w:t>sqrt</w:t>
+      </w:r>
+      <w:proofErr w:type="spellEnd"/>
+      <w:r>
+        <w:t>(x + ….. ) = x, what is x? (answer is 0, 2)</w:t>
+      </w:r>
+    </w:p>
+    <w:p>
+      <w:pPr>
+        <w:pStyle w:val="ListParagraph"/>
+        <w:numPr>
+          <w:ilvl w:val="0"/>
+          <w:numId w:val="1"/>
+        </w:numPr>
+      </w:pPr>
+      <w:r>
+        <w:t>Lognormal random variable X, derive pdf, mean, median, mode</w:t>
+      </w:r>
+    </w:p>
+    <w:p>
+      <w:pPr>
+        <w:pStyle w:val="ListParagraph"/>
+        <w:numPr>
+          <w:ilvl w:val="0"/>
+          <w:numId w:val="1"/>
+        </w:numPr>
+      </w:pPr>
+      <w:r>
+        <w:t>2 dice, call rolls random variables x, y – what is the expected value of the max(</w:t>
+      </w:r>
+      <w:proofErr w:type="spellStart"/>
+      <w:r>
+        <w:t>x</w:t>
+      </w:r>
+      <w:proofErr w:type="gramStart"/>
+      <w:r>
+        <w:t>,y</w:t>
+      </w:r>
+      <w:proofErr w:type="spellEnd"/>
+      <w:proofErr w:type="gramEnd"/>
+      <w:r>
+        <w:t>) ?</w:t>
+      </w:r>
+      <w:r>
+        <w:t xml:space="preserve"> </w:t>
+      </w:r>
+      <w:proofErr w:type="gramStart"/>
+      <w:r>
+        <w:t>hint</w:t>
+      </w:r>
+      <w:proofErr w:type="gramEnd"/>
+      <w:r>
+        <w:t xml:space="preserve">. 6x6 matrix and sum up frequencies, answer should be </w:t>
+      </w:r>
+      <w:r>
+        <w:t>161/36</w:t>
+      </w:r>
+    </w:p>
+    <w:p>
+      <w:pPr>
+        <w:pStyle w:val="ListParagraph"/>
+        <w:numPr>
+          <w:ilvl w:val="0"/>
+          <w:numId w:val="1"/>
+        </w:numPr>
+      </w:pPr>
+      <w:r>
+        <w:t>Options – how to construct portfolio that is:</w:t>
+      </w:r>
+    </w:p>
+    <w:p>
+      <w:pPr>
+        <w:pStyle w:val="ListParagraph"/>
+        <w:numPr>
+          <w:ilvl w:val="1"/>
+          <w:numId w:val="1"/>
+        </w:numPr>
+      </w:pPr>
+      <w:r>
+        <w:t>Long Gamma</w:t>
+      </w:r>
+    </w:p>
+    <w:p>
+      <w:pPr>
+        <w:pStyle w:val="ListParagraph"/>
+        <w:numPr>
+          <w:ilvl w:val="1"/>
+          <w:numId w:val="1"/>
+        </w:numPr>
+      </w:pPr>
+      <w:r>
+        <w:t>Short Vega</w:t>
+      </w:r>
+    </w:p>
+    <w:p>
+      <w:pPr>
+        <w:pStyle w:val="ListParagraph"/>
+        <w:numPr>
+          <w:ilvl w:val="1"/>
+          <w:numId w:val="1"/>
+        </w:numPr>
+      </w:pPr>
+      <w:r>
+        <w:t>Answer: Long short dated option, Short long dated option</w:t>
+      </w:r>
+    </w:p>
+    <w:p/>
+    <w:p>
+      <w:r>
+        <w:t>Jefferies 2</w:t>
+      </w:r>
+      <w:r>
+        <w:rPr>
+          <w:vertAlign w:val="superscript"/>
+        </w:rPr>
+        <w:t>nd</w:t>
+      </w:r>
+      <w:r>
+        <w:t xml:space="preserve"> round</w:t>
+      </w:r>
+    </w:p>
+    <w:p>
+      <w:pPr>
+        <w:pStyle w:val="ListParagraph"/>
+        <w:numPr>
+          <w:ilvl w:val="0"/>
+          <w:numId w:val="1"/>
+        </w:numPr>
+      </w:pPr>
+      <w:r>
+        <w:t xml:space="preserve">Integrate from 0 to infinity x * </w:t>
+      </w:r>
+      <w:proofErr w:type="spellStart"/>
+      <w:r>
+        <w:t>exp</w:t>
+      </w:r>
+      <w:proofErr w:type="spellEnd"/>
+      <w:r>
+        <w:t>(-x) dx</w:t>
+      </w:r>
+    </w:p>
+    <w:p>
+      <w:pPr>
+        <w:pStyle w:val="ListParagraph"/>
+        <w:numPr>
+          <w:ilvl w:val="0"/>
+          <w:numId w:val="1"/>
+        </w:numPr>
+      </w:pPr>
+      <w:r>
+        <w:t xml:space="preserve">If you have date, </w:t>
+      </w:r>
+      <w:proofErr w:type="spellStart"/>
+      <w:r>
+        <w:t>cfigi</w:t>
+      </w:r>
+      <w:proofErr w:type="spellEnd"/>
+      <w:r>
+        <w:t xml:space="preserve">, value, how would you get the last value for each </w:t>
+      </w:r>
+      <w:proofErr w:type="spellStart"/>
+      <w:r>
+        <w:t>cfigi</w:t>
+      </w:r>
+      <w:proofErr w:type="spellEnd"/>
+      <w:r>
+        <w:t>?</w:t>
+      </w:r>
+    </w:p>
+    <w:p/>
+    <w:p/>
+    <w:p>
+      <w:r>
+        <w:t>Blackstone</w:t>
+      </w:r>
+    </w:p>
+    <w:p>
+      <w:pPr>
+        <w:pStyle w:val="ListParagraph"/>
+        <w:numPr>
+          <w:ilvl w:val="0"/>
+          <w:numId w:val="1"/>
+        </w:numPr>
+      </w:pPr>
+      <w:r>
+        <w:t xml:space="preserve">100 points (xi, </w:t>
+      </w:r>
+      <w:proofErr w:type="spellStart"/>
+      <w:r>
+        <w:t>yi</w:t>
+      </w:r>
+      <w:proofErr w:type="spellEnd"/>
+      <w:r>
+        <w:t xml:space="preserve">) – y= mx, how do you estimate </w:t>
+      </w:r>
+      <w:proofErr w:type="gramStart"/>
+      <w:r>
+        <w:t>m ?</w:t>
+      </w:r>
+      <w:proofErr w:type="gramEnd"/>
+    </w:p>
+    <w:p>
+      <w:pPr>
+        <w:pStyle w:val="ListParagraph"/>
+        <w:numPr>
+          <w:ilvl w:val="0"/>
+          <w:numId w:val="1"/>
+        </w:numPr>
+      </w:pPr>
+      <w:r>
+        <w:t xml:space="preserve">If you have f(x) = </w:t>
+      </w:r>
+      <w:proofErr w:type="gramStart"/>
+      <w:r>
+        <w:t>a</w:t>
+      </w:r>
+      <w:proofErr w:type="gramEnd"/>
+      <w:r>
+        <w:t xml:space="preserve"> </w:t>
+      </w:r>
+      <w:proofErr w:type="spellStart"/>
+      <w:r>
+        <w:t>exp</w:t>
+      </w:r>
+      <w:proofErr w:type="spellEnd"/>
+      <w:r>
+        <w:t xml:space="preserve"> (-a * x) [exponential] and 100 points (xi, </w:t>
+      </w:r>
+      <w:proofErr w:type="spellStart"/>
+      <w:r>
+        <w:t>yi</w:t>
+      </w:r>
+      <w:proofErr w:type="spellEnd"/>
+      <w:r>
+        <w:t>), how do you estimate parameter a? [objective function, maximize the probability]</w:t>
+      </w:r>
+    </w:p>
+    <w:p>
+      <w:pPr>
+        <w:pStyle w:val="ListParagraph"/>
+        <w:numPr>
+          <w:ilvl w:val="0"/>
+          <w:numId w:val="1"/>
+        </w:numPr>
+      </w:pPr>
+      <w:r>
+        <w:t xml:space="preserve">Can you name / describe one sorting algorithm? What is its runtime? Why is it </w:t>
+      </w:r>
+      <w:proofErr w:type="gramStart"/>
+      <w:r>
+        <w:t>O(</w:t>
+      </w:r>
+      <w:proofErr w:type="gramEnd"/>
+      <w:r>
+        <w:t>n log n)?</w:t>
+      </w:r>
+    </w:p>
+    <w:p>
+      <w:pPr>
+        <w:pStyle w:val="ListParagraph"/>
+        <w:numPr>
+          <w:ilvl w:val="0"/>
+          <w:numId w:val="1"/>
+        </w:numPr>
+      </w:pPr>
+      <w:r>
+        <w:t xml:space="preserve">Are you familiar with </w:t>
+      </w:r>
+      <w:proofErr w:type="gramStart"/>
+      <w:r>
+        <w:t>SVM ?</w:t>
+      </w:r>
+      <w:proofErr w:type="gramEnd"/>
+      <w:r>
+        <w:t xml:space="preserve"> Can you describe the algorithm? Is it linear / convex / quadratic programming?</w:t>
+      </w:r>
+    </w:p>
+    <w:p>
+      <w:pPr>
+        <w:pStyle w:val="ListParagraph"/>
+        <w:numPr>
+          <w:ilvl w:val="0"/>
+          <w:numId w:val="1"/>
+        </w:numPr>
+      </w:pPr>
+      <w:r>
+        <w:t xml:space="preserve">Are you familiar with expectation </w:t>
+      </w:r>
+      <w:proofErr w:type="gramStart"/>
+      <w:r>
+        <w:t>maximization ?</w:t>
+      </w:r>
+      <w:proofErr w:type="gramEnd"/>
+    </w:p>
+    <w:p/>
+    <w:p>
+      <w:r>
+        <w:t>Bluefin Trading</w:t>
+      </w:r>
+    </w:p>
+    <w:p/>
+    <w:p>
+      <w:pPr>
+        <w:pStyle w:val="ListParagraph"/>
+        <w:numPr>
+          <w:ilvl w:val="0"/>
+          <w:numId w:val="1"/>
+        </w:numPr>
+      </w:pPr>
+      <w:r>
+        <w:t>I have a calendar spread</w:t>
+      </w:r>
+    </w:p>
+    <w:p>
+      <w:pPr>
+        <w:pStyle w:val="ListParagraph"/>
+        <w:numPr>
+          <w:ilvl w:val="1"/>
+          <w:numId w:val="1"/>
+        </w:numPr>
+      </w:pPr>
+      <w:r>
+        <w:t>Long 1 month 50 Delta Call</w:t>
+      </w:r>
+    </w:p>
+    <w:p>
+      <w:pPr>
+        <w:pStyle w:val="ListParagraph"/>
+        <w:numPr>
+          <w:ilvl w:val="1"/>
+          <w:numId w:val="1"/>
+        </w:numPr>
+      </w:pPr>
+      <w:r>
+        <w:t>Short 3 Month 50 Delta Call</w:t>
+      </w:r>
+    </w:p>
+    <w:p>
+      <w:pPr>
+        <w:pStyle w:val="ListParagraph"/>
+        <w:numPr>
+          <w:ilvl w:val="1"/>
+          <w:numId w:val="1"/>
+        </w:numPr>
+      </w:pPr>
+      <w:r>
+        <w:t xml:space="preserve">What are the signs of the </w:t>
+      </w:r>
+      <w:proofErr w:type="spellStart"/>
+      <w:proofErr w:type="gramStart"/>
+      <w:r>
+        <w:t>greeks</w:t>
+      </w:r>
+      <w:proofErr w:type="spellEnd"/>
+      <w:proofErr w:type="gramEnd"/>
+      <w:r>
+        <w:t>?</w:t>
+      </w:r>
+    </w:p>
+    <w:p>
+      <w:pPr>
+        <w:pStyle w:val="ListParagraph"/>
+        <w:numPr>
+          <w:ilvl w:val="1"/>
+          <w:numId w:val="1"/>
+        </w:numPr>
+      </w:pPr>
+      <w:r>
+        <w:t>Delta 0</w:t>
+      </w:r>
+    </w:p>
+    <w:p>
+      <w:pPr>
+        <w:pStyle w:val="ListParagraph"/>
+        <w:numPr>
+          <w:ilvl w:val="1"/>
+          <w:numId w:val="1"/>
+        </w:numPr>
+      </w:pPr>
+      <w:r>
+        <w:t>Gamma +</w:t>
+      </w:r>
+    </w:p>
+    <w:p>
+      <w:pPr>
+        <w:pStyle w:val="ListParagraph"/>
+        <w:numPr>
+          <w:ilvl w:val="1"/>
+          <w:numId w:val="1"/>
+        </w:numPr>
+      </w:pPr>
+      <w:r>
+        <w:t xml:space="preserve">Vega - </w:t>
+      </w:r>
+    </w:p>
+    <w:p>
+      <w:pPr>
+        <w:pStyle w:val="ListParagraph"/>
+        <w:numPr>
+          <w:ilvl w:val="1"/>
+          <w:numId w:val="1"/>
+        </w:numPr>
+      </w:pPr>
+      <w:r>
+        <w:t xml:space="preserve">Theta - </w:t>
+      </w:r>
+    </w:p>
+    <w:p>
+      <w:pPr>
+        <w:pStyle w:val="ListParagraph"/>
+        <w:numPr>
+          <w:ilvl w:val="1"/>
+          <w:numId w:val="1"/>
+        </w:numPr>
+      </w:pPr>
+      <w:r>
+        <w:t>Rho -</w:t>
+      </w:r>
+      <w:r>
+        <w:t xml:space="preserve"> ?</w:t>
+      </w:r>
+    </w:p>
+    <w:p>
+      <w:pPr>
+        <w:pStyle w:val="ListParagraph"/>
+        <w:numPr>
+          <w:ilvl w:val="0"/>
+          <w:numId w:val="1"/>
+        </w:numPr>
+      </w:pPr>
+      <w:proofErr w:type="spellStart"/>
+      <w:r>
+        <w:t>Theres</w:t>
+      </w:r>
+      <w:proofErr w:type="spellEnd"/>
+      <w:r>
+        <w:t xml:space="preserve"> a stock at $90 today, </w:t>
+      </w:r>
+      <w:proofErr w:type="spellStart"/>
+      <w:r>
+        <w:t>theres</w:t>
+      </w:r>
+      <w:proofErr w:type="spellEnd"/>
+      <w:r>
+        <w:t xml:space="preserve"> a 80% chance it goes to $100 tomorrow, 20% it goes to $50</w:t>
+      </w:r>
+    </w:p>
+    <w:p>
+      <w:pPr>
+        <w:pStyle w:val="ListParagraph"/>
+        <w:numPr>
+          <w:ilvl w:val="0"/>
+          <w:numId w:val="1"/>
+        </w:numPr>
+      </w:pPr>
+      <w:r>
+        <w:t>Price a call and a put ($8)</w:t>
+      </w:r>
+    </w:p>
+    <w:p>
+      <w:pPr>
+        <w:pStyle w:val="ListParagraph"/>
+        <w:numPr>
+          <w:ilvl w:val="0"/>
+          <w:numId w:val="1"/>
+        </w:numPr>
+      </w:pPr>
+      <w:r>
+        <w:t>Make a market on the straddle (fair price is $16 )</w:t>
+      </w:r>
+    </w:p>
+    <w:p>
+      <w:pPr>
+        <w:pStyle w:val="ListParagraph"/>
+        <w:numPr>
+          <w:ilvl w:val="0"/>
+          <w:numId w:val="1"/>
+        </w:numPr>
+      </w:pPr>
+      <w:proofErr w:type="spellStart"/>
+      <w:proofErr w:type="gramStart"/>
+      <w:r>
+        <w:t>Lets</w:t>
+      </w:r>
+      <w:proofErr w:type="spellEnd"/>
+      <w:proofErr w:type="gramEnd"/>
+      <w:r>
+        <w:t xml:space="preserve"> say you buy a straddle for $16, how do you lock in $100,000 today?</w:t>
+      </w:r>
+    </w:p>
+    <w:p>
+      <w:pPr>
+        <w:pStyle w:val="ListParagraph"/>
+        <w:numPr>
+          <w:ilvl w:val="0"/>
+          <w:numId w:val="1"/>
+        </w:numPr>
+      </w:pPr>
+      <w:r>
+        <w:t xml:space="preserve">I have a time series of daily stock prices for 5 years, how do you calculate realized </w:t>
+      </w:r>
+      <w:proofErr w:type="spellStart"/>
+      <w:r>
+        <w:t>vol</w:t>
+      </w:r>
+      <w:proofErr w:type="spellEnd"/>
+      <w:r>
+        <w:t>?</w:t>
+      </w:r>
+    </w:p>
+    <w:p>
+      <w:pPr>
+        <w:pStyle w:val="ListParagraph"/>
+        <w:numPr>
+          <w:ilvl w:val="1"/>
+          <w:numId w:val="1"/>
+        </w:numPr>
+      </w:pPr>
+      <w:r>
+        <w:t xml:space="preserve">take log returns, multiple </w:t>
+      </w:r>
+      <w:proofErr w:type="spellStart"/>
+      <w:r>
+        <w:t>sqrt</w:t>
+      </w:r>
+      <w:proofErr w:type="spellEnd"/>
+      <w:r>
+        <w:t>(252)</w:t>
+      </w:r>
+    </w:p>
+    <w:p>
+      <w:pPr>
+        <w:pStyle w:val="ListParagraph"/>
+        <w:numPr>
+          <w:ilvl w:val="1"/>
+          <w:numId w:val="1"/>
+        </w:numPr>
+      </w:pPr>
+      <w:r>
+        <w:t xml:space="preserve">Why use log returns? </w:t>
+      </w:r>
+    </w:p>
+    <w:p>
+      <w:pPr>
+        <w:pStyle w:val="ListParagraph"/>
+        <w:numPr>
+          <w:ilvl w:val="2"/>
+          <w:numId w:val="1"/>
+        </w:numPr>
+      </w:pPr>
+      <w:r>
+        <w:t>Easier to calculate</w:t>
+      </w:r>
+    </w:p>
+    <w:p>
+      <w:pPr>
+        <w:pStyle w:val="ListParagraph"/>
+        <w:numPr>
+          <w:ilvl w:val="2"/>
+          <w:numId w:val="1"/>
+        </w:numPr>
+      </w:pPr>
+      <w:r>
+        <w:t>Assumes stock prices are lognormally distributed, and returns are normally distributed</w:t>
+      </w:r>
+    </w:p>
+    <w:p>
+      <w:pPr>
+        <w:pStyle w:val="ListParagraph"/>
+        <w:numPr>
+          <w:ilvl w:val="0"/>
+          <w:numId w:val="1"/>
+        </w:numPr>
+      </w:pPr>
+      <w:r>
+        <w:t xml:space="preserve">Tennis Match – the #1 ranked tennis player, rank the </w:t>
+      </w:r>
+      <w:proofErr w:type="spellStart"/>
+      <w:r>
+        <w:t>probabily</w:t>
+      </w:r>
+      <w:proofErr w:type="spellEnd"/>
+      <w:r>
+        <w:t xml:space="preserve"> of the following:</w:t>
+      </w:r>
+    </w:p>
+    <w:p>
+      <w:pPr>
+        <w:pStyle w:val="ListParagraph"/>
+        <w:numPr>
+          <w:ilvl w:val="0"/>
+          <w:numId w:val="1"/>
+        </w:numPr>
+      </w:pPr>
+      <w:r>
+        <w:t>A) Win Match</w:t>
+      </w:r>
+    </w:p>
+    <w:p>
+      <w:pPr>
+        <w:pStyle w:val="ListParagraph"/>
+        <w:numPr>
+          <w:ilvl w:val="0"/>
+          <w:numId w:val="1"/>
+        </w:numPr>
+      </w:pPr>
+      <w:r>
+        <w:t>B) Lose first set</w:t>
+      </w:r>
+    </w:p>
+    <w:p>
+      <w:pPr>
+        <w:pStyle w:val="ListParagraph"/>
+        <w:numPr>
+          <w:ilvl w:val="0"/>
+          <w:numId w:val="1"/>
+        </w:numPr>
+      </w:pPr>
+      <w:r>
+        <w:t>C) Lose first set but win match</w:t>
+      </w:r>
+    </w:p>
+    <w:p>
+      <w:pPr>
+        <w:pStyle w:val="ListParagraph"/>
+        <w:numPr>
+          <w:ilvl w:val="0"/>
+          <w:numId w:val="1"/>
+        </w:numPr>
+      </w:pPr>
+      <w:r>
+        <w:t>D) Win 1</w:t>
+      </w:r>
+      <w:r>
+        <w:rPr>
+          <w:vertAlign w:val="superscript"/>
+        </w:rPr>
+        <w:t>st</w:t>
+      </w:r>
+      <w:r>
+        <w:t xml:space="preserve"> set but lose match</w:t>
+      </w:r>
+    </w:p>
+    <w:p>
+      <w:pPr>
+        <w:pStyle w:val="ListParagraph"/>
+        <w:numPr>
+          <w:ilvl w:val="0"/>
+          <w:numId w:val="1"/>
+        </w:numPr>
+      </w:pPr>
+      <w:r>
+        <w:t>Answer = A,B,C,D</w:t>
+      </w:r>
+    </w:p>
+    <w:p/>
+    <w:p/>
+    <w:p>
+      <w:r>
+        <w:t>DB Quant Research</w:t>
+      </w:r>
+    </w:p>
+    <w:p>
+      <w:pPr>
+        <w:pStyle w:val="ListParagraph"/>
+        <w:numPr>
+          <w:ilvl w:val="0"/>
+          <w:numId w:val="1"/>
+        </w:numPr>
+      </w:pPr>
+      <w:r>
+        <w:t xml:space="preserve">What is survivorship, </w:t>
+      </w:r>
+      <w:proofErr w:type="spellStart"/>
+      <w:r>
+        <w:t>lookahead</w:t>
+      </w:r>
+      <w:proofErr w:type="spellEnd"/>
+      <w:r>
+        <w:t xml:space="preserve"> bias? </w:t>
+      </w:r>
+      <w:proofErr w:type="gramStart"/>
+      <w:r>
+        <w:t>Turnover ?</w:t>
+      </w:r>
+      <w:proofErr w:type="gramEnd"/>
+    </w:p>
+    <w:p>
+      <w:pPr>
+        <w:pStyle w:val="ListParagraph"/>
+        <w:numPr>
+          <w:ilvl w:val="0"/>
+          <w:numId w:val="1"/>
+        </w:numPr>
+      </w:pPr>
+      <w:r>
+        <w:t xml:space="preserve">Programming in R. what does apply </w:t>
+      </w:r>
+      <w:proofErr w:type="spellStart"/>
+      <w:r>
+        <w:t>lapply</w:t>
+      </w:r>
+      <w:proofErr w:type="spellEnd"/>
+      <w:r>
+        <w:t xml:space="preserve"> </w:t>
+      </w:r>
+      <w:proofErr w:type="gramStart"/>
+      <w:r>
+        <w:t>do ?</w:t>
+      </w:r>
+      <w:proofErr w:type="gramEnd"/>
+    </w:p>
+    <w:p>
+      <w:pPr>
+        <w:pStyle w:val="ListParagraph"/>
+        <w:numPr>
+          <w:ilvl w:val="0"/>
+          <w:numId w:val="1"/>
+        </w:numPr>
+      </w:pPr>
+      <w:r>
+        <w:t>State the assumptions of linear regression</w:t>
+      </w:r>
+    </w:p>
+    <w:p>
+      <w:pPr>
+        <w:pStyle w:val="ListParagraph"/>
+        <w:numPr>
+          <w:ilvl w:val="0"/>
+          <w:numId w:val="1"/>
+        </w:numPr>
+      </w:pPr>
+      <w:r>
+        <w:t xml:space="preserve">What is </w:t>
+      </w:r>
+      <w:proofErr w:type="spellStart"/>
+      <w:r>
+        <w:t>heteroskestacicity</w:t>
+      </w:r>
+      <w:proofErr w:type="spellEnd"/>
+      <w:r>
+        <w:t xml:space="preserve"> and how do you deal with it? Weighted least squares</w:t>
+      </w:r>
+    </w:p>
+    <w:p>
+      <w:pPr>
+        <w:pStyle w:val="ListParagraph"/>
+        <w:numPr>
+          <w:ilvl w:val="0"/>
+          <w:numId w:val="1"/>
+        </w:numPr>
+      </w:pPr>
+      <w:proofErr w:type="spellStart"/>
+      <w:r>
+        <w:t>Whats</w:t>
+      </w:r>
+      <w:proofErr w:type="spellEnd"/>
+      <w:r>
+        <w:t xml:space="preserve"> the equation for weighted least </w:t>
+      </w:r>
+      <w:proofErr w:type="gramStart"/>
+      <w:r>
+        <w:t>squares ?</w:t>
+      </w:r>
+      <w:proofErr w:type="gramEnd"/>
+      <w:r>
+        <w:t xml:space="preserve"> (X.T SGMA X ) -1 * X.T SIGMA Y</w:t>
+      </w:r>
+    </w:p>
+    <w:p>
+      <w:pPr>
+        <w:pStyle w:val="ListParagraph"/>
+        <w:numPr>
+          <w:ilvl w:val="0"/>
+          <w:numId w:val="1"/>
+        </w:numPr>
+      </w:pPr>
+      <w:r>
+        <w:t xml:space="preserve">Explain </w:t>
+      </w:r>
+      <w:proofErr w:type="spellStart"/>
+      <w:r>
+        <w:t>hopethsis</w:t>
+      </w:r>
+      <w:proofErr w:type="spellEnd"/>
+      <w:r>
+        <w:t xml:space="preserve"> testing. How would u determine if the </w:t>
+      </w:r>
+      <w:proofErr w:type="spellStart"/>
+      <w:r>
+        <w:t>avg</w:t>
+      </w:r>
+      <w:proofErr w:type="spellEnd"/>
+      <w:r>
+        <w:t xml:space="preserve"> is not 0? What is p </w:t>
+      </w:r>
+      <w:proofErr w:type="gramStart"/>
+      <w:r>
+        <w:t>value ?</w:t>
+      </w:r>
+      <w:proofErr w:type="gramEnd"/>
+    </w:p>
+    <w:p>
+      <w:pPr>
+        <w:pStyle w:val="ListParagraph"/>
+        <w:numPr>
+          <w:ilvl w:val="0"/>
+          <w:numId w:val="1"/>
+        </w:numPr>
+      </w:pPr>
+      <w:proofErr w:type="spellStart"/>
+      <w:r>
+        <w:t>Im</w:t>
+      </w:r>
+      <w:proofErr w:type="spellEnd"/>
+      <w:r>
+        <w:t xml:space="preserve"> in a boat, I have an anchor and I throw it into the water. Does the water level rise or lower?</w:t>
+      </w:r>
+    </w:p>
+    <w:p>
+      <w:pPr>
+        <w:pStyle w:val="ListParagraph"/>
+        <w:numPr>
+          <w:ilvl w:val="0"/>
+          <w:numId w:val="1"/>
+        </w:numPr>
+      </w:pPr>
+      <w:r>
+        <w:t>What if I have an anchor made of wood? I throw it out and it floats, does it rise or sink?</w:t>
+      </w:r>
+    </w:p>
+    <w:p>
+      <w:pPr>
+        <w:pStyle w:val="ListParagraph"/>
+        <w:numPr>
+          <w:ilvl w:val="0"/>
+          <w:numId w:val="1"/>
+        </w:numPr>
+      </w:pPr>
+      <w:r>
+        <w:t xml:space="preserve">Given </w:t>
+      </w:r>
+      <w:proofErr w:type="spellStart"/>
+      <w:r>
+        <w:t>weve</w:t>
+      </w:r>
+      <w:proofErr w:type="spellEnd"/>
+      <w:r>
+        <w:t xml:space="preserve"> been in a low interest rate environment, were starting to see interest rates rise. What effect will this have on equity </w:t>
+      </w:r>
+      <w:proofErr w:type="gramStart"/>
+      <w:r>
+        <w:t>prices ?</w:t>
+      </w:r>
+      <w:proofErr w:type="gramEnd"/>
+    </w:p>
+    <w:p>
+      <w:pPr>
+        <w:pStyle w:val="ListParagraph"/>
+        <w:numPr>
+          <w:ilvl w:val="0"/>
+          <w:numId w:val="1"/>
+        </w:numPr>
+      </w:pPr>
+      <w:r>
+        <w:t xml:space="preserve">If stocks issued low interest rate debt for long term (20+ years) and interest rates rise, is this good or bad for </w:t>
+      </w:r>
+      <w:proofErr w:type="gramStart"/>
+      <w:r>
+        <w:t>them ?</w:t>
+      </w:r>
+      <w:proofErr w:type="gramEnd"/>
+    </w:p>
+    <w:p/>
+    <w:p>
+      <w:r>
+        <w:t>Bluefin (round 2)</w:t>
+      </w:r>
+    </w:p>
+    <w:p>
+      <w:pPr>
+        <w:pStyle w:val="ListParagraph"/>
+        <w:numPr>
+          <w:ilvl w:val="0"/>
+          <w:numId w:val="1"/>
+        </w:numPr>
+      </w:pPr>
+      <w:proofErr w:type="spellStart"/>
+      <w:r>
+        <w:t>Earthwake</w:t>
+      </w:r>
+      <w:proofErr w:type="spellEnd"/>
+      <w:r>
+        <w:t xml:space="preserve"> hits Japan, what happens to Stock market, Bond market, </w:t>
+      </w:r>
+      <w:proofErr w:type="gramStart"/>
+      <w:r>
+        <w:t>currency ?</w:t>
+      </w:r>
+      <w:proofErr w:type="gramEnd"/>
+      <w:r>
+        <w:t xml:space="preserve"> Stocks down, bond prices down, currency down </w:t>
+      </w:r>
+    </w:p>
+    <w:p>
+      <w:pPr>
+        <w:pStyle w:val="ListParagraph"/>
+        <w:numPr>
+          <w:ilvl w:val="0"/>
+          <w:numId w:val="1"/>
+        </w:numPr>
+      </w:pPr>
+      <w:r>
+        <w:t xml:space="preserve">US credit rating gets downgraded, what happens to stocks, bonds, </w:t>
+      </w:r>
+      <w:proofErr w:type="gramStart"/>
+      <w:r>
+        <w:t>currency ?</w:t>
+      </w:r>
+      <w:proofErr w:type="gramEnd"/>
+    </w:p>
+    <w:p>
+      <w:pPr>
+        <w:pStyle w:val="ListParagraph"/>
+        <w:numPr>
+          <w:ilvl w:val="0"/>
+          <w:numId w:val="1"/>
+        </w:numPr>
+      </w:pPr>
       <w:bookmarkStart w:id="0" w:name="_GoBack"/>
       <w:bookmarkEnd w:id="0"/>
     </w:p>
@@ -1580,157 +3595,16 @@
         </w:numPr>
       </w:pPr>
       <w:r>
-        <w:t>ANSWER – sum up asci values</w:t>
-      </w:r>
-    </w:p>
-    <w:p>
-      <w:pPr>
-        <w:pStyle w:val="ListParagraph"/>
-        <w:numPr>
-          <w:ilvl w:val="0"/>
-          <w:numId w:val="1"/>
-        </w:numPr>
-      </w:pPr>
-      <w:r>
-        <w:t>What if s1 = “</w:t>
-      </w:r>
-      <w:proofErr w:type="spellStart"/>
-      <w:r>
-        <w:t>abc</w:t>
-      </w:r>
-      <w:proofErr w:type="spellEnd"/>
-      <w:r>
-        <w:t>”, s2 = “</w:t>
-      </w:r>
-      <w:proofErr w:type="spellStart"/>
-      <w:r>
-        <w:t>abcde</w:t>
-      </w:r>
-      <w:proofErr w:type="spellEnd"/>
-      <w:r>
-        <w:t>” (2 extra characters?), sum up values and squared values</w:t>
-      </w:r>
-    </w:p>
-    <w:p>
-      <w:pPr>
-        <w:pStyle w:val="ListParagraph"/>
-        <w:numPr>
-          <w:ilvl w:val="0"/>
-          <w:numId w:val="1"/>
-        </w:numPr>
-      </w:pPr>
-      <w:r>
-        <w:t xml:space="preserve">Given an unsorted array, how many pairs sum to </w:t>
-      </w:r>
-      <w:proofErr w:type="spellStart"/>
-      <w:r>
-        <w:t>to</w:t>
-      </w:r>
-      <w:proofErr w:type="spellEnd"/>
-      <w:r>
-        <w:t xml:space="preserve"> k? e.g. A = [1,1,1], k = 2, return 3</w:t>
-      </w:r>
-    </w:p>
-    <w:p>
-      <w:pPr>
-        <w:pStyle w:val="ListParagraph"/>
-        <w:numPr>
-          <w:ilvl w:val="0"/>
-          <w:numId w:val="1"/>
-        </w:numPr>
-      </w:pPr>
-      <w:r>
-        <w:t xml:space="preserve">ANSWER – store into </w:t>
-      </w:r>
-      <w:proofErr w:type="spellStart"/>
-      <w:r>
-        <w:t>hashmap</w:t>
-      </w:r>
-      <w:proofErr w:type="spellEnd"/>
-      <w:r>
-        <w:t xml:space="preserve"> A[</w:t>
-      </w:r>
-      <w:proofErr w:type="spellStart"/>
-      <w:r>
-        <w:t>i</w:t>
-      </w:r>
-      <w:proofErr w:type="spellEnd"/>
-      <w:r>
-        <w:t>] -&gt; frequency of occurrence</w:t>
-      </w:r>
-    </w:p>
-    <w:p>
-      <w:pPr>
-        <w:pStyle w:val="ListParagraph"/>
-        <w:numPr>
-          <w:ilvl w:val="0"/>
-          <w:numId w:val="1"/>
-        </w:numPr>
-      </w:pPr>
-      <w:r>
-        <w:t>Initialize global counter</w:t>
-      </w:r>
-    </w:p>
-    <w:p>
-      <w:pPr>
-        <w:pStyle w:val="ListParagraph"/>
-        <w:numPr>
-          <w:ilvl w:val="0"/>
-          <w:numId w:val="1"/>
-        </w:numPr>
-      </w:pPr>
-      <w:r>
-        <w:t xml:space="preserve">Within </w:t>
-      </w:r>
-      <w:proofErr w:type="gramStart"/>
-      <w:r>
-        <w:t>a for</w:t>
-      </w:r>
-      <w:proofErr w:type="gramEnd"/>
-      <w:r>
-        <w:t xml:space="preserve"> loop, iterating through each index, check the “complement” (k – A[</w:t>
-      </w:r>
-      <w:proofErr w:type="spellStart"/>
-      <w:r>
-        <w:t>i</w:t>
-      </w:r>
-      <w:proofErr w:type="spellEnd"/>
-      <w:r>
-        <w:t xml:space="preserve">]) if it exists in our </w:t>
-      </w:r>
-      <w:proofErr w:type="spellStart"/>
-      <w:r>
-        <w:t>hashmap</w:t>
-      </w:r>
-      <w:proofErr w:type="spellEnd"/>
-      <w:r>
-        <w:t>. If it does, increment counter by the frequency of occurrence.</w:t>
-      </w:r>
-    </w:p>
-    <w:p>
-      <w:pPr>
-        <w:pStyle w:val="ListParagraph"/>
-        <w:numPr>
-          <w:ilvl w:val="0"/>
-          <w:numId w:val="1"/>
-        </w:numPr>
-      </w:pPr>
-      <w:r>
-        <w:t>Then add A[</w:t>
-      </w:r>
-      <w:proofErr w:type="spellStart"/>
-      <w:r>
-        <w:t>i</w:t>
-      </w:r>
-      <w:proofErr w:type="spellEnd"/>
-      <w:r>
-        <w:t xml:space="preserve">] to </w:t>
-      </w:r>
-      <w:proofErr w:type="spellStart"/>
-      <w:r>
-        <w:t>hashmap</w:t>
-      </w:r>
-      <w:proofErr w:type="spellEnd"/>
+        <w:t>Go through payoffs / maximum loss of a straddle, call spread (</w:t>
+      </w:r>
+      <w:proofErr w:type="spellStart"/>
+      <w:r>
+        <w:t>greeks</w:t>
+      </w:r>
+      <w:proofErr w:type="spellEnd"/>
+      <w:r>
+        <w:t xml:space="preserve"> for call spread)</w:t>
+      </w:r>
     </w:p>
     <w:sectPr>
       <w:pgSz w:w="12240" w:h="15840"/>
@@ -1950,7 +3824,7 @@
         <w:rFonts w:ascii="Courier New" w:hAnsi="Courier New" w:cs="Courier New" w:hint="default"/>
       </w:rPr>
     </w:lvl>
-    <w:lvl w:ilvl="2" w:tplc="04090005" w:tentative="1">
+    <w:lvl w:ilvl="2" w:tplc="04090005">
       <w:start w:val="1"/>
       <w:numFmt w:val="bullet"/>
       <w:lvlText w:val=""/>
@@ -2497,6 +4371,94 @@
       <w:color w:val="808080"/>
     </w:rPr>
   </w:style>
+  <w:style w:type="paragraph" w:styleId="BalloonText">
+    <w:name w:val="Balloon Text"/>
+    <w:basedOn w:val="Normal"/>
+    <w:link w:val="BalloonTextChar"/>
+    <w:uiPriority w:val="99"/>
+    <w:semiHidden/>
+    <w:unhideWhenUsed/>
+    <w:rsid w:val="00D37ABD"/>
+    <w:rPr>
+      <w:rFonts w:ascii="Segoe UI" w:hAnsi="Segoe UI" w:cs="Segoe UI"/>
+      <w:sz w:val="18"/>
+      <w:szCs w:val="18"/>
+    </w:rPr>
+  </w:style>
+  <w:style w:type="character" w:customStyle="1" w:styleId="BalloonTextChar">
+    <w:name w:val="Balloon Text Char"/>
+    <w:basedOn w:val="DefaultParagraphFont"/>
+    <w:link w:val="BalloonText"/>
+    <w:uiPriority w:val="99"/>
+    <w:semiHidden/>
+    <w:rsid w:val="00D37ABD"/>
+    <w:rPr>
+      <w:rFonts w:ascii="Segoe UI" w:hAnsi="Segoe UI" w:cs="Segoe UI"/>
+      <w:sz w:val="18"/>
+      <w:szCs w:val="18"/>
+    </w:rPr>
+  </w:style>
+  <w:style w:type="paragraph" w:styleId="HTMLPreformatted">
+    <w:name w:val="HTML Preformatted"/>
+    <w:basedOn w:val="Normal"/>
+    <w:link w:val="HTMLPreformattedChar"/>
+    <w:uiPriority w:val="99"/>
+    <w:semiHidden/>
+    <w:unhideWhenUsed/>
+    <w:rsid w:val="0001423D"/>
+    <w:pPr>
+      <w:tabs>
+        <w:tab w:val="left" w:pos="916"/>
+        <w:tab w:val="left" w:pos="1832"/>
+        <w:tab w:val="left" w:pos="2748"/>
+        <w:tab w:val="left" w:pos="3664"/>
+        <w:tab w:val="left" w:pos="4580"/>
+        <w:tab w:val="left" w:pos="5496"/>
+        <w:tab w:val="left" w:pos="6412"/>
+        <w:tab w:val="left" w:pos="7328"/>
+        <w:tab w:val="left" w:pos="8244"/>
+        <w:tab w:val="left" w:pos="9160"/>
+        <w:tab w:val="left" w:pos="10076"/>
+        <w:tab w:val="left" w:pos="10992"/>
+        <w:tab w:val="left" w:pos="11908"/>
+        <w:tab w:val="left" w:pos="12824"/>
+        <w:tab w:val="left" w:pos="13740"/>
+        <w:tab w:val="left" w:pos="14656"/>
+      </w:tabs>
+    </w:pPr>
+    <w:rPr>
+      <w:rFonts w:ascii="Courier New" w:eastAsia="Times New Roman" w:hAnsi="Courier New" w:cs="Courier New"/>
+      <w:szCs w:val="20"/>
+    </w:rPr>
+  </w:style>
+  <w:style w:type="character" w:customStyle="1" w:styleId="HTMLPreformattedChar">
+    <w:name w:val="HTML Preformatted Char"/>
+    <w:basedOn w:val="DefaultParagraphFont"/>
+    <w:link w:val="HTMLPreformatted"/>
+    <w:uiPriority w:val="99"/>
+    <w:semiHidden/>
+    <w:rsid w:val="0001423D"/>
+    <w:rPr>
+      <w:rFonts w:ascii="Courier New" w:eastAsia="Times New Roman" w:hAnsi="Courier New" w:cs="Courier New"/>
+      <w:sz w:val="20"/>
+      <w:szCs w:val="20"/>
+    </w:rPr>
+  </w:style>
+  <w:style w:type="character" w:customStyle="1" w:styleId="kwd">
+    <w:name w:val="kwd"/>
+    <w:basedOn w:val="DefaultParagraphFont"/>
+    <w:rsid w:val="0001423D"/>
+  </w:style>
+  <w:style w:type="character" w:customStyle="1" w:styleId="pln">
+    <w:name w:val="pln"/>
+    <w:basedOn w:val="DefaultParagraphFont"/>
+    <w:rsid w:val="0001423D"/>
+  </w:style>
+  <w:style w:type="character" w:customStyle="1" w:styleId="pun">
+    <w:name w:val="pun"/>
+    <w:basedOn w:val="DefaultParagraphFont"/>
+    <w:rsid w:val="0001423D"/>
+  </w:style>
 </w:styles>
 </file>
 

</xml_diff>

<commit_message>
questions i got asked
</commit_message>
<xml_diff>
--- a/other/Questions I got asked on Interviews 2016.docx
+++ b/other/Questions I got asked on Interviews 2016.docx
@@ -28,15 +28,7 @@
         </w:numPr>
       </w:pPr>
       <w:r>
-        <w:t xml:space="preserve">If subway trains arrive at a </w:t>
-      </w:r>
-      <w:proofErr w:type="gramStart"/>
-      <w:r>
-        <w:t>uniform(</w:t>
-      </w:r>
-      <w:proofErr w:type="gramEnd"/>
-      <w:r>
-        <w:t>0,10 min) interval, what is the expected wait time until the next train?</w:t>
+        <w:t>If subway trains arrive at a uniform(0,10 min) interval, what is the expected wait time until the next train?</w:t>
       </w:r>
     </w:p>
     <w:p>
@@ -60,24 +52,14 @@
         </w:numPr>
       </w:pPr>
       <w:r>
-        <w:t xml:space="preserve">Bit manipulation questions, unsigned </w:t>
-      </w:r>
-      <w:proofErr w:type="spellStart"/>
-      <w:r>
-        <w:t>int</w:t>
-      </w:r>
-      <w:proofErr w:type="spellEnd"/>
-    </w:p>
-    <w:p/>
-    <w:p>
-      <w:r>
-        <w:t xml:space="preserve">Goldman </w:t>
-      </w:r>
-      <w:proofErr w:type="spellStart"/>
-      <w:r>
-        <w:t>Strats</w:t>
-      </w:r>
-      <w:proofErr w:type="spellEnd"/>
+        <w:t>Bit manipulation questions, unsigned int</w:t>
+      </w:r>
+    </w:p>
+    <w:p/>
+    <w:p>
+      <w:r>
+        <w:t>Goldman Strats</w:t>
+      </w:r>
     </w:p>
     <w:p>
       <w:r>
@@ -92,20 +74,7 @@
     <w:p/>
     <w:p>
       <w:r>
-        <w:t xml:space="preserve">A: Use 2 pointers, one that starts at the beginning of array 1, the other starts at the end of array 2. Decrement pointer 2 until </w:t>
-      </w:r>
-      <w:proofErr w:type="gramStart"/>
-      <w:r>
-        <w:t>sum(</w:t>
-      </w:r>
-      <w:proofErr w:type="spellStart"/>
-      <w:proofErr w:type="gramEnd"/>
-      <w:r>
-        <w:t>a,b</w:t>
-      </w:r>
-      <w:proofErr w:type="spellEnd"/>
-      <w:r>
-        <w:t>) &lt; target, then decrement pointer 1, repeat…</w:t>
+        <w:t>A: Use 2 pointers, one that starts at the beginning of array 1, the other starts at the end of array 2. Decrement pointer 2 until sum(a,b) &lt; target, then decrement pointer 1, repeat…</w:t>
       </w:r>
     </w:p>
     <w:p/>
@@ -191,13 +160,8 @@
     <w:p/>
     <w:p>
       <w:r>
-        <w:t xml:space="preserve">Academy Investment </w:t>
-      </w:r>
-      <w:proofErr w:type="spellStart"/>
-      <w:r>
-        <w:t>Mgmt</w:t>
-      </w:r>
-      <w:proofErr w:type="spellEnd"/>
+        <w:t>Academy Investment Mgmt</w:t>
+      </w:r>
     </w:p>
     <w:p/>
     <w:p>
@@ -244,13 +208,8 @@
           <w:numId w:val="1"/>
         </w:numPr>
       </w:pPr>
-      <w:proofErr w:type="spellStart"/>
-      <w:r>
-        <w:t>Multi threading</w:t>
-      </w:r>
-      <w:proofErr w:type="spellEnd"/>
-      <w:r>
-        <w:t xml:space="preserve"> (race conditions, deadlock)</w:t>
+      <w:r>
+        <w:t>Multi threading (race conditions, deadlock)</w:t>
       </w:r>
     </w:p>
     <w:p/>
@@ -507,39 +466,20 @@
         <w:rPr>
           <w:rFonts w:eastAsiaTheme="minorEastAsia"/>
         </w:rPr>
-        <w:t xml:space="preserve"> </w:t>
-      </w:r>
-      <w:proofErr w:type="gramStart"/>
-      <w:r>
-        <w:rPr>
-          <w:rFonts w:eastAsiaTheme="minorEastAsia"/>
-        </w:rPr>
-        <w:t>would</w:t>
-      </w:r>
-      <w:proofErr w:type="gramEnd"/>
-      <w:r>
-        <w:rPr>
-          <w:rFonts w:eastAsiaTheme="minorEastAsia"/>
-        </w:rPr>
-        <w:t xml:space="preserve"> likely have autocorrelation (like AR(1) process)</w:t>
-      </w:r>
-    </w:p>
-    <w:p>
-      <w:pPr>
-        <w:pStyle w:val="ListParagraph"/>
-        <w:numPr>
-          <w:ilvl w:val="0"/>
-          <w:numId w:val="1"/>
-        </w:numPr>
-      </w:pPr>
-      <w:r>
-        <w:t xml:space="preserve">What can you say about the B coefficients B1 vs </w:t>
-      </w:r>
-      <w:proofErr w:type="gramStart"/>
-      <w:r>
-        <w:t>B2 ?</w:t>
-      </w:r>
-      <w:proofErr w:type="gramEnd"/>
+        <w:t xml:space="preserve"> would likely have autocorrelation (like AR(1) process)</w:t>
+      </w:r>
+    </w:p>
+    <w:p>
+      <w:pPr>
+        <w:pStyle w:val="ListParagraph"/>
+        <w:numPr>
+          <w:ilvl w:val="0"/>
+          <w:numId w:val="1"/>
+        </w:numPr>
+      </w:pPr>
+      <w:r>
+        <w:t>What can you say about the B coefficients B1 vs B2 ?</w:t>
+      </w:r>
     </w:p>
     <w:p>
       <w:pPr>
@@ -601,15 +541,7 @@
         </w:numPr>
       </w:pPr>
       <w:r>
-        <w:t xml:space="preserve">I want to sort based on </w:t>
-      </w:r>
-      <w:proofErr w:type="spellStart"/>
-      <w:r>
-        <w:t>occurance</w:t>
-      </w:r>
-      <w:proofErr w:type="spellEnd"/>
-      <w:r>
-        <w:t xml:space="preserve"> of 1</w:t>
+        <w:t>I want to sort based on occurance of 1</w:t>
       </w:r>
       <w:r>
         <w:rPr>
@@ -634,26 +566,13 @@
       </w:r>
     </w:p>
     <w:p>
-      <w:proofErr w:type="spellStart"/>
-      <w:r>
-        <w:t>Soln</w:t>
-      </w:r>
-      <w:proofErr w:type="spellEnd"/>
-      <w:r>
-        <w:t>: Use linked list to store order of occurrence + hash table to maintain counts</w:t>
-      </w:r>
-    </w:p>
-    <w:p>
-      <w:r>
-        <w:t xml:space="preserve">Runtime: </w:t>
-      </w:r>
-      <w:proofErr w:type="gramStart"/>
-      <w:r>
-        <w:t>O(</w:t>
-      </w:r>
-      <w:proofErr w:type="gramEnd"/>
-      <w:r>
-        <w:t>n) + o(k) = o(n), n = number of total elements, k=number of unique elements</w:t>
+      <w:r>
+        <w:t>Soln: Use linked list to store order of occurrence + hash table to maintain counts</w:t>
+      </w:r>
+    </w:p>
+    <w:p>
+      <w:r>
+        <w:t>Runtime: O(n) + o(k) = o(n), n = number of total elements, k=number of unique elements</w:t>
       </w:r>
     </w:p>
     <w:p/>
@@ -666,19 +585,10 @@
         </w:numPr>
       </w:pPr>
       <w:r>
-        <w:lastRenderedPageBreak/>
         <w:t xml:space="preserve">I have </w:t>
       </w:r>
       <w:r>
-        <w:t xml:space="preserve">X ~ </w:t>
-      </w:r>
-      <w:proofErr w:type="gramStart"/>
-      <w:r>
-        <w:t>N(</w:t>
-      </w:r>
-      <w:proofErr w:type="gramEnd"/>
-      <w:r>
-        <w:t>0,</w:t>
+        <w:t>X ~ N(0,</w:t>
       </w:r>
       <m:oMath>
         <m:sSubSup>
@@ -1010,21 +920,7 @@
         <w:rPr>
           <w:rFonts w:eastAsiaTheme="minorEastAsia"/>
         </w:rPr>
-        <w:t>= 10</w:t>
-      </w:r>
-      <w:proofErr w:type="gramStart"/>
-      <w:r>
-        <w:rPr>
-          <w:rFonts w:eastAsiaTheme="minorEastAsia"/>
-        </w:rPr>
-        <w:t>% ,</w:t>
-      </w:r>
-      <w:proofErr w:type="gramEnd"/>
-      <w:r>
-        <w:rPr>
-          <w:rFonts w:eastAsiaTheme="minorEastAsia"/>
-        </w:rPr>
-        <w:t xml:space="preserve"> lets we want to maximize E(R) / var(p), p = portfolio, how do we do this?</w:t>
+        <w:t>= 10% , lets we want to maximize E(R) / var(p), p = portfolio, how do we do this?</w:t>
       </w:r>
     </w:p>
     <w:p>
@@ -1050,21 +946,7 @@
         <w:rPr>
           <w:rFonts w:eastAsiaTheme="minorEastAsia"/>
         </w:rPr>
-        <w:t xml:space="preserve"> = -1</w:t>
-      </w:r>
-      <w:proofErr w:type="gramStart"/>
-      <w:r>
-        <w:rPr>
-          <w:rFonts w:eastAsiaTheme="minorEastAsia"/>
-        </w:rPr>
-        <w:t>,0</w:t>
-      </w:r>
-      <w:proofErr w:type="gramEnd"/>
-      <w:r>
-        <w:rPr>
-          <w:rFonts w:eastAsiaTheme="minorEastAsia"/>
-        </w:rPr>
-        <w:t>,+1 ? What if there were no restrictions on long only, leverage?</w:t>
+        <w:t xml:space="preserve"> = -1,0,+1 ? What if there were no restrictions on long only, leverage?</w:t>
       </w:r>
     </w:p>
     <w:p/>
@@ -1101,23 +983,7 @@
         </w:numPr>
       </w:pPr>
       <w:r>
-        <w:t xml:space="preserve">Implement a data structure with push, pop, and </w:t>
-      </w:r>
-      <w:proofErr w:type="spellStart"/>
-      <w:r>
-        <w:t>get_min</w:t>
-      </w:r>
-      <w:proofErr w:type="spellEnd"/>
-      <w:r>
-        <w:t xml:space="preserve">() all O(1) (use stack with </w:t>
-      </w:r>
-      <w:proofErr w:type="spellStart"/>
-      <w:r>
-        <w:t>get_min</w:t>
-      </w:r>
-      <w:proofErr w:type="spellEnd"/>
-      <w:r>
-        <w:t>() operation)</w:t>
+        <w:t>Implement a data structure with push, pop, and get_min() all O(1) (use stack with get_min() operation)</w:t>
       </w:r>
     </w:p>
     <w:p>
@@ -1141,23 +1007,7 @@
         </w:numPr>
       </w:pPr>
       <w:r>
-        <w:t>I have a circle with its center at (1</w:t>
-      </w:r>
-      <w:proofErr w:type="gramStart"/>
-      <w:r>
-        <w:t>,0</w:t>
-      </w:r>
-      <w:proofErr w:type="gramEnd"/>
-      <w:r>
-        <w:t>), so that the origin (0,0) lies on the circumference. I pick 2 random points on the circumference which then creates 2 arcs. What is probability that the origin (0</w:t>
-      </w:r>
-      <w:proofErr w:type="gramStart"/>
-      <w:r>
-        <w:t>,0</w:t>
-      </w:r>
-      <w:proofErr w:type="gramEnd"/>
-      <w:r>
-        <w:t>) lies on the larger arc? (3/4)</w:t>
+        <w:t>I have a circle with its center at (1,0), so that the origin (0,0) lies on the circumference. I pick 2 random points on the circumference which then creates 2 arcs. What is probability that the origin (0,0) lies on the larger arc? (3/4)</w:t>
       </w:r>
     </w:p>
     <w:p>
@@ -1179,15 +1029,7 @@
         </w:numPr>
       </w:pPr>
       <w:r>
-        <w:t xml:space="preserve">Imagine </w:t>
-      </w:r>
-      <w:proofErr w:type="spellStart"/>
-      <w:r>
-        <w:t>theres</w:t>
-      </w:r>
-      <w:proofErr w:type="spellEnd"/>
-      <w:r>
-        <w:t xml:space="preserve"> a group of friends living on a street (imagine a real line)</w:t>
+        <w:t>Imagine theres a group of friends living on a street (imagine a real line)</w:t>
       </w:r>
     </w:p>
     <w:p>
@@ -1231,28 +1073,7 @@
         <w:pStyle w:val="ListParagraph"/>
       </w:pPr>
       <w:r>
-        <w:t xml:space="preserve">(Min Sum </w:t>
-      </w:r>
-      <w:proofErr w:type="gramStart"/>
-      <w:r>
-        <w:t>ABS(</w:t>
-      </w:r>
-      <w:proofErr w:type="spellStart"/>
-      <w:proofErr w:type="gramEnd"/>
-      <w:r>
-        <w:t>X_i</w:t>
-      </w:r>
-      <w:proofErr w:type="spellEnd"/>
-      <w:r>
-        <w:t xml:space="preserve"> - Y), where </w:t>
-      </w:r>
-      <w:proofErr w:type="spellStart"/>
-      <w:r>
-        <w:t>X_i</w:t>
-      </w:r>
-      <w:proofErr w:type="spellEnd"/>
-      <w:r>
-        <w:t xml:space="preserve"> is each friend’s home and Y is the chosen locatio</w:t>
+        <w:t>(Min Sum ABS(X_i - Y), where X_i is each friend’s home and Y is the chosen locatio</w:t>
       </w:r>
       <w:r>
         <w:t>n, take derivative and set to 0, answer is the median)</w:t>
@@ -1283,13 +1104,8 @@
     <w:p/>
     <w:p>
       <w:r>
-        <w:t xml:space="preserve">GSS </w:t>
-      </w:r>
-      <w:proofErr w:type="spellStart"/>
-      <w:r>
-        <w:t>Strats</w:t>
-      </w:r>
-      <w:proofErr w:type="spellEnd"/>
+        <w:t>GSS Strats</w:t>
+      </w:r>
     </w:p>
     <w:p>
       <w:pPr>
@@ -1312,23 +1128,7 @@
         </w:numPr>
       </w:pPr>
       <w:r>
-        <w:t xml:space="preserve">If USD/JPY is 115 (Yen per </w:t>
-      </w:r>
-      <w:proofErr w:type="spellStart"/>
-      <w:r>
-        <w:t>dolar</w:t>
-      </w:r>
-      <w:proofErr w:type="spellEnd"/>
-      <w:r>
-        <w:t xml:space="preserve">), japan 1yr rates are 0%, US 1 </w:t>
-      </w:r>
-      <w:proofErr w:type="spellStart"/>
-      <w:r>
-        <w:t>yr</w:t>
-      </w:r>
-      <w:proofErr w:type="spellEnd"/>
-      <w:r>
-        <w:t xml:space="preserve"> rates are 1%, can you find an arbitrage opportunity?</w:t>
+        <w:t>If USD/JPY is 115 (Yen per dolar), japan 1yr rates are 0%, US 1 yr rates are 1%, can you find an arbitrage opportunity?</w:t>
       </w:r>
     </w:p>
     <w:p>
@@ -1379,15 +1179,7 @@
         <w:t>When do you lose money?</w:t>
       </w:r>
       <w:r>
-        <w:t xml:space="preserve"> Think in terms of </w:t>
-      </w:r>
-      <w:proofErr w:type="spellStart"/>
-      <w:r>
-        <w:t>vol</w:t>
-      </w:r>
-      <w:proofErr w:type="spellEnd"/>
-      <w:r>
-        <w:t xml:space="preserve"> -&gt; long option = long volatility = implied &gt; actual</w:t>
+        <w:t xml:space="preserve"> Think in terms of vol -&gt; long option = long volatility = implied &gt; actual</w:t>
       </w:r>
     </w:p>
     <w:p>
@@ -1435,46 +1227,19 @@
         <w:rPr>
           <w:highlight w:val="yellow"/>
         </w:rPr>
-        <w:t>If you have a list of tasks and dependences (one task may depend on another in order to start), how would you come up with an efficient schedule? (</w:t>
-      </w:r>
-      <w:proofErr w:type="gramStart"/>
-      <w:r>
-        <w:rPr>
-          <w:highlight w:val="yellow"/>
-        </w:rPr>
-        <w:t>topological</w:t>
-      </w:r>
-      <w:proofErr w:type="gramEnd"/>
-      <w:r>
-        <w:rPr>
-          <w:highlight w:val="yellow"/>
-        </w:rPr>
-        <w:t xml:space="preserve"> sort..)</w:t>
-      </w:r>
-    </w:p>
-    <w:p>
-      <w:pPr>
-        <w:pStyle w:val="ListParagraph"/>
-        <w:numPr>
-          <w:ilvl w:val="0"/>
-          <w:numId w:val="1"/>
-        </w:numPr>
-      </w:pPr>
-      <w:proofErr w:type="spellStart"/>
-      <w:r>
-        <w:t>Roboty</w:t>
-      </w:r>
-      <w:proofErr w:type="spellEnd"/>
-      <w:r>
-        <w:t xml:space="preserve"> (</w:t>
-      </w:r>
-      <w:proofErr w:type="spellStart"/>
-      <w:r>
-        <w:t>x,y</w:t>
-      </w:r>
-      <w:proofErr w:type="spellEnd"/>
-      <w:r>
-        <w:t>) problem but robot can also go up, down, right, left (if 4x4, there is no reason to go up or left)</w:t>
+        <w:t>If you have a list of tasks and dependences (one task may depend on another in order to start), how would you come up with an efficient schedule? (topological sort..)</w:t>
+      </w:r>
+    </w:p>
+    <w:p>
+      <w:pPr>
+        <w:pStyle w:val="ListParagraph"/>
+        <w:numPr>
+          <w:ilvl w:val="0"/>
+          <w:numId w:val="1"/>
+        </w:numPr>
+      </w:pPr>
+      <w:r>
+        <w:t>Roboty (x,y) problem but robot can also go up, down, right, left (if 4x4, there is no reason to go up or left)</w:t>
       </w:r>
     </w:p>
     <w:p>
@@ -1517,63 +1282,31 @@
     <w:p/>
     <w:p>
       <w:r>
+        <w:t>Goldman Survellence group</w:t>
+      </w:r>
+    </w:p>
+    <w:p>
+      <w:pPr>
+        <w:pStyle w:val="ListParagraph"/>
+        <w:numPr>
+          <w:ilvl w:val="0"/>
+          <w:numId w:val="1"/>
+        </w:numPr>
+      </w:pPr>
+      <w:r>
+        <w:t>2 strings, s1 = “abc”, s2 = “abcd”, assume length(s2) = length(s1) +1 and strings are unsorted, find the extra character.</w:t>
+      </w:r>
+    </w:p>
+    <w:p>
+      <w:pPr>
+        <w:pStyle w:val="ListParagraph"/>
+        <w:numPr>
+          <w:ilvl w:val="0"/>
+          <w:numId w:val="1"/>
+        </w:numPr>
+      </w:pPr>
+      <w:r>
         <w:lastRenderedPageBreak/>
-        <w:t xml:space="preserve">Goldman </w:t>
-      </w:r>
-      <w:proofErr w:type="spellStart"/>
-      <w:r>
-        <w:t>Survellence</w:t>
-      </w:r>
-      <w:proofErr w:type="spellEnd"/>
-      <w:r>
-        <w:t xml:space="preserve"> group</w:t>
-      </w:r>
-    </w:p>
-    <w:p>
-      <w:pPr>
-        <w:pStyle w:val="ListParagraph"/>
-        <w:numPr>
-          <w:ilvl w:val="0"/>
-          <w:numId w:val="1"/>
-        </w:numPr>
-      </w:pPr>
-      <w:r>
-        <w:t>2 strings, s1 = “</w:t>
-      </w:r>
-      <w:proofErr w:type="spellStart"/>
-      <w:r>
-        <w:t>abc</w:t>
-      </w:r>
-      <w:proofErr w:type="spellEnd"/>
-      <w:r>
-        <w:t>”, s2 = “</w:t>
-      </w:r>
-      <w:proofErr w:type="spellStart"/>
-      <w:r>
-        <w:t>abcd</w:t>
-      </w:r>
-      <w:proofErr w:type="spellEnd"/>
-      <w:r>
-        <w:t xml:space="preserve">”, assume </w:t>
-      </w:r>
-      <w:proofErr w:type="gramStart"/>
-      <w:r>
-        <w:t>length(</w:t>
-      </w:r>
-      <w:proofErr w:type="gramEnd"/>
-      <w:r>
-        <w:t>s2) = length(s1) +1 and strings are unsorted, find the extra character.</w:t>
-      </w:r>
-    </w:p>
-    <w:p>
-      <w:pPr>
-        <w:pStyle w:val="ListParagraph"/>
-        <w:numPr>
-          <w:ilvl w:val="0"/>
-          <w:numId w:val="1"/>
-        </w:numPr>
-      </w:pPr>
-      <w:r>
         <w:t>ANSWER – sum up asci values</w:t>
       </w:r>
     </w:p>
@@ -1586,71 +1319,31 @@
         </w:numPr>
       </w:pPr>
       <w:r>
-        <w:t>What if s1 = “</w:t>
-      </w:r>
-      <w:proofErr w:type="spellStart"/>
-      <w:r>
-        <w:t>abc</w:t>
-      </w:r>
-      <w:proofErr w:type="spellEnd"/>
-      <w:r>
-        <w:t>”, s2 = “</w:t>
-      </w:r>
-      <w:proofErr w:type="spellStart"/>
-      <w:r>
-        <w:t>abcde</w:t>
-      </w:r>
-      <w:proofErr w:type="spellEnd"/>
-      <w:r>
-        <w:t>” (2 extra characters?), sum up values and squared values</w:t>
-      </w:r>
-    </w:p>
-    <w:p>
-      <w:pPr>
-        <w:pStyle w:val="ListParagraph"/>
-        <w:numPr>
-          <w:ilvl w:val="0"/>
-          <w:numId w:val="1"/>
-        </w:numPr>
-      </w:pPr>
-      <w:r>
-        <w:t xml:space="preserve">Given an unsorted array, how many pairs sum to </w:t>
-      </w:r>
-      <w:proofErr w:type="spellStart"/>
-      <w:r>
-        <w:t>to</w:t>
-      </w:r>
-      <w:proofErr w:type="spellEnd"/>
-      <w:r>
-        <w:t xml:space="preserve"> k? e.g. A = [1,1,1], k = 2, return 3</w:t>
-      </w:r>
-    </w:p>
-    <w:p>
-      <w:pPr>
-        <w:pStyle w:val="ListParagraph"/>
-        <w:numPr>
-          <w:ilvl w:val="0"/>
-          <w:numId w:val="1"/>
-        </w:numPr>
-      </w:pPr>
-      <w:r>
-        <w:t xml:space="preserve">ANSWER – store into </w:t>
-      </w:r>
-      <w:proofErr w:type="spellStart"/>
-      <w:r>
-        <w:t>hashmap</w:t>
-      </w:r>
-      <w:proofErr w:type="spellEnd"/>
-      <w:r>
-        <w:t xml:space="preserve"> A[</w:t>
-      </w:r>
-      <w:proofErr w:type="spellStart"/>
-      <w:r>
-        <w:t>i</w:t>
-      </w:r>
-      <w:proofErr w:type="spellEnd"/>
-      <w:r>
-        <w:t>] -&gt; frequency of occurrence</w:t>
+        <w:t>What if s1 = “abc”, s2 = “abcde” (2 extra characters?), sum up values and squared values</w:t>
+      </w:r>
+    </w:p>
+    <w:p>
+      <w:pPr>
+        <w:pStyle w:val="ListParagraph"/>
+        <w:numPr>
+          <w:ilvl w:val="0"/>
+          <w:numId w:val="1"/>
+        </w:numPr>
+      </w:pPr>
+      <w:r>
+        <w:t>Given an unsorted array, how many pairs sum to to k? e.g. A = [1,1,1], k = 2, return 3</w:t>
+      </w:r>
+    </w:p>
+    <w:p>
+      <w:pPr>
+        <w:pStyle w:val="ListParagraph"/>
+        <w:numPr>
+          <w:ilvl w:val="0"/>
+          <w:numId w:val="1"/>
+        </w:numPr>
+      </w:pPr>
+      <w:r>
+        <w:t>ANSWER – store into hashmap A[i] -&gt; frequency of occurrence</w:t>
       </w:r>
     </w:p>
     <w:p>
@@ -1674,57 +1367,20 @@
         </w:numPr>
       </w:pPr>
       <w:r>
-        <w:t xml:space="preserve">Within </w:t>
-      </w:r>
-      <w:proofErr w:type="gramStart"/>
-      <w:r>
-        <w:t>a for</w:t>
-      </w:r>
-      <w:proofErr w:type="gramEnd"/>
-      <w:r>
-        <w:t xml:space="preserve"> loop, iterating through each index, check the “complement” (k – A[</w:t>
-      </w:r>
-      <w:proofErr w:type="spellStart"/>
-      <w:r>
-        <w:t>i</w:t>
-      </w:r>
-      <w:proofErr w:type="spellEnd"/>
-      <w:r>
-        <w:t xml:space="preserve">]) if it exists in our </w:t>
-      </w:r>
-      <w:proofErr w:type="spellStart"/>
-      <w:r>
-        <w:t>hashmap</w:t>
-      </w:r>
-      <w:proofErr w:type="spellEnd"/>
-      <w:r>
-        <w:t>. If it does, increment counter by the frequency of occurrence.</w:t>
-      </w:r>
-    </w:p>
-    <w:p>
-      <w:pPr>
-        <w:pStyle w:val="ListParagraph"/>
-        <w:numPr>
-          <w:ilvl w:val="0"/>
-          <w:numId w:val="1"/>
-        </w:numPr>
-      </w:pPr>
-      <w:r>
-        <w:t>Then add A[</w:t>
-      </w:r>
-      <w:proofErr w:type="spellStart"/>
-      <w:r>
-        <w:t>i</w:t>
-      </w:r>
-      <w:proofErr w:type="spellEnd"/>
-      <w:r>
-        <w:t xml:space="preserve">] to </w:t>
-      </w:r>
-      <w:proofErr w:type="spellStart"/>
-      <w:r>
-        <w:t>hashmap</w:t>
-      </w:r>
-      <w:proofErr w:type="spellEnd"/>
+        <w:t>Within a for loop, iterating through each index, check the “complement” (k – A[i]) if it exists in our hashmap. If it does, increment counter by the frequency of occurrence.</w:t>
+      </w:r>
+    </w:p>
+    <w:p>
+      <w:pPr>
+        <w:pStyle w:val="ListParagraph"/>
+        <w:numPr>
+          <w:ilvl w:val="0"/>
+          <w:numId w:val="1"/>
+        </w:numPr>
+      </w:pPr>
+      <w:r>
+        <w:t>Then add A[i] to hashmap</w:t>
+      </w:r>
     </w:p>
     <w:p/>
     <w:p/>
@@ -1742,21 +1398,8 @@
         </w:numPr>
       </w:pPr>
       <w:r>
-        <w:t xml:space="preserve">How to test significance that one sample is different from another sample? E.g. </w:t>
-      </w:r>
-      <w:proofErr w:type="spellStart"/>
-      <w:r>
-        <w:t>theres</w:t>
-      </w:r>
-      <w:proofErr w:type="spellEnd"/>
-      <w:r>
-        <w:t xml:space="preserve"> 2 diff teachers, 2 samples of exams, is one teacher </w:t>
-      </w:r>
-      <w:proofErr w:type="gramStart"/>
-      <w:r>
-        <w:t>better ?</w:t>
-      </w:r>
-      <w:proofErr w:type="gramEnd"/>
+        <w:t>How to test significance that one sample is different from another sample? E.g. theres 2 diff teachers, 2 samples of exams, is one teacher better ?</w:t>
+      </w:r>
     </w:p>
     <w:p>
       <w:pPr>
@@ -1778,25 +1421,8 @@
           <w:numId w:val="1"/>
         </w:numPr>
       </w:pPr>
-    </w:p>
-    <w:p>
-      <w:pPr>
-        <w:pStyle w:val="ListParagraph"/>
-        <w:numPr>
-          <w:ilvl w:val="0"/>
-          <w:numId w:val="1"/>
-        </w:numPr>
-      </w:pPr>
-      <w:r>
-        <w:t xml:space="preserve">Write a program to simulate the </w:t>
-      </w:r>
-      <w:proofErr w:type="spellStart"/>
-      <w:r>
-        <w:t>monty</w:t>
-      </w:r>
-      <w:proofErr w:type="spellEnd"/>
-      <w:r>
-        <w:t xml:space="preserve"> hall problem</w:t>
+      <w:r>
+        <w:t>Write a program to simulate the monty hall problem</w:t>
       </w:r>
     </w:p>
     <w:p>
@@ -1870,19 +1496,8 @@
           <w:bdr w:val="none" w:sz="0" w:space="0" w:color="auto" w:frame="1"/>
           <w:shd w:val="clear" w:color="auto" w:fill="EFF0F1"/>
         </w:rPr>
-        <w:t xml:space="preserve"> </w:t>
-      </w:r>
-      <w:proofErr w:type="spellStart"/>
-      <w:r>
-        <w:rPr>
-          <w:rFonts w:ascii="inherit" w:hAnsi="inherit"/>
-          <w:color w:val="303336"/>
-          <w:bdr w:val="none" w:sz="0" w:space="0" w:color="auto" w:frame="1"/>
-          <w:shd w:val="clear" w:color="auto" w:fill="EFF0F1"/>
-        </w:rPr>
-        <w:t>MyTable</w:t>
-      </w:r>
-      <w:proofErr w:type="spellEnd"/>
+        <w:t xml:space="preserve"> MyTable</w:t>
+      </w:r>
     </w:p>
     <w:p>
       <w:pPr>
@@ -2033,9 +1648,18 @@
           <w:bdr w:val="none" w:sz="0" w:space="0" w:color="auto" w:frame="1"/>
           <w:shd w:val="clear" w:color="auto" w:fill="EFF0F1"/>
         </w:rPr>
-        <w:t xml:space="preserve"> </w:t>
-      </w:r>
-      <w:proofErr w:type="gramStart"/>
+        <w:t xml:space="preserve"> MIN(RowId) </w:t>
+      </w:r>
+      <w:r>
+        <w:rPr>
+          <w:rFonts w:ascii="inherit" w:eastAsia="Times New Roman" w:hAnsi="inherit" w:cs="Courier New"/>
+          <w:color w:val="101094"/>
+          <w:szCs w:val="20"/>
+          <w:bdr w:val="none" w:sz="0" w:space="0" w:color="auto" w:frame="1"/>
+          <w:shd w:val="clear" w:color="auto" w:fill="EFF0F1"/>
+        </w:rPr>
+        <w:t>as</w:t>
+      </w:r>
       <w:r>
         <w:rPr>
           <w:rFonts w:ascii="inherit" w:eastAsia="Times New Roman" w:hAnsi="inherit" w:cs="Courier New"/>
@@ -2044,72 +1668,7 @@
           <w:bdr w:val="none" w:sz="0" w:space="0" w:color="auto" w:frame="1"/>
           <w:shd w:val="clear" w:color="auto" w:fill="EFF0F1"/>
         </w:rPr>
-        <w:t>MIN(</w:t>
-      </w:r>
-      <w:proofErr w:type="spellStart"/>
-      <w:proofErr w:type="gramEnd"/>
-      <w:r>
-        <w:rPr>
-          <w:rFonts w:ascii="inherit" w:eastAsia="Times New Roman" w:hAnsi="inherit" w:cs="Courier New"/>
-          <w:color w:val="303336"/>
-          <w:szCs w:val="20"/>
-          <w:bdr w:val="none" w:sz="0" w:space="0" w:color="auto" w:frame="1"/>
-          <w:shd w:val="clear" w:color="auto" w:fill="EFF0F1"/>
-        </w:rPr>
-        <w:t>RowId</w:t>
-      </w:r>
-      <w:proofErr w:type="spellEnd"/>
-      <w:r>
-        <w:rPr>
-          <w:rFonts w:ascii="inherit" w:eastAsia="Times New Roman" w:hAnsi="inherit" w:cs="Courier New"/>
-          <w:color w:val="303336"/>
-          <w:szCs w:val="20"/>
-          <w:bdr w:val="none" w:sz="0" w:space="0" w:color="auto" w:frame="1"/>
-          <w:shd w:val="clear" w:color="auto" w:fill="EFF0F1"/>
-        </w:rPr>
-        <w:t xml:space="preserve">) </w:t>
-      </w:r>
-      <w:r>
-        <w:rPr>
-          <w:rFonts w:ascii="inherit" w:eastAsia="Times New Roman" w:hAnsi="inherit" w:cs="Courier New"/>
-          <w:color w:val="101094"/>
-          <w:szCs w:val="20"/>
-          <w:bdr w:val="none" w:sz="0" w:space="0" w:color="auto" w:frame="1"/>
-          <w:shd w:val="clear" w:color="auto" w:fill="EFF0F1"/>
-        </w:rPr>
-        <w:t>as</w:t>
-      </w:r>
-      <w:r>
-        <w:rPr>
-          <w:rFonts w:ascii="inherit" w:eastAsia="Times New Roman" w:hAnsi="inherit" w:cs="Courier New"/>
-          <w:color w:val="303336"/>
-          <w:szCs w:val="20"/>
-          <w:bdr w:val="none" w:sz="0" w:space="0" w:color="auto" w:frame="1"/>
-          <w:shd w:val="clear" w:color="auto" w:fill="EFF0F1"/>
-        </w:rPr>
-        <w:t xml:space="preserve"> </w:t>
-      </w:r>
-      <w:proofErr w:type="spellStart"/>
-      <w:r>
-        <w:rPr>
-          <w:rFonts w:ascii="inherit" w:eastAsia="Times New Roman" w:hAnsi="inherit" w:cs="Courier New"/>
-          <w:color w:val="303336"/>
-          <w:szCs w:val="20"/>
-          <w:bdr w:val="none" w:sz="0" w:space="0" w:color="auto" w:frame="1"/>
-          <w:shd w:val="clear" w:color="auto" w:fill="EFF0F1"/>
-        </w:rPr>
-        <w:t>RowId</w:t>
-      </w:r>
-      <w:proofErr w:type="spellEnd"/>
-      <w:r>
-        <w:rPr>
-          <w:rFonts w:ascii="inherit" w:eastAsia="Times New Roman" w:hAnsi="inherit" w:cs="Courier New"/>
-          <w:color w:val="303336"/>
-          <w:szCs w:val="20"/>
-          <w:bdr w:val="none" w:sz="0" w:space="0" w:color="auto" w:frame="1"/>
-          <w:shd w:val="clear" w:color="auto" w:fill="EFF0F1"/>
-        </w:rPr>
-        <w:t xml:space="preserve">, Col1, Col2, Col3 </w:t>
+        <w:t xml:space="preserve"> RowId, Col1, Col2, Col3 </w:t>
       </w:r>
     </w:p>
     <w:p>
@@ -2170,29 +1729,7 @@
           <w:bdr w:val="none" w:sz="0" w:space="0" w:color="auto" w:frame="1"/>
           <w:shd w:val="clear" w:color="auto" w:fill="EFF0F1"/>
         </w:rPr>
-        <w:t xml:space="preserve"> </w:t>
-      </w:r>
-      <w:proofErr w:type="spellStart"/>
-      <w:r>
-        <w:rPr>
-          <w:rFonts w:ascii="inherit" w:eastAsia="Times New Roman" w:hAnsi="inherit" w:cs="Courier New"/>
-          <w:color w:val="303336"/>
-          <w:szCs w:val="20"/>
-          <w:bdr w:val="none" w:sz="0" w:space="0" w:color="auto" w:frame="1"/>
-          <w:shd w:val="clear" w:color="auto" w:fill="EFF0F1"/>
-        </w:rPr>
-        <w:t>MyTable</w:t>
-      </w:r>
-      <w:proofErr w:type="spellEnd"/>
-      <w:r>
-        <w:rPr>
-          <w:rFonts w:ascii="inherit" w:eastAsia="Times New Roman" w:hAnsi="inherit" w:cs="Courier New"/>
-          <w:color w:val="303336"/>
-          <w:szCs w:val="20"/>
-          <w:bdr w:val="none" w:sz="0" w:space="0" w:color="auto" w:frame="1"/>
-          <w:shd w:val="clear" w:color="auto" w:fill="EFF0F1"/>
-        </w:rPr>
-        <w:t xml:space="preserve"> </w:t>
+        <w:t xml:space="preserve"> MyTable </w:t>
       </w:r>
     </w:p>
     <w:p>
@@ -2334,29 +1871,7 @@
           <w:bdr w:val="none" w:sz="0" w:space="0" w:color="auto" w:frame="1"/>
           <w:shd w:val="clear" w:color="auto" w:fill="EFF0F1"/>
         </w:rPr>
-        <w:t xml:space="preserve"> </w:t>
-      </w:r>
-      <w:proofErr w:type="spellStart"/>
-      <w:r>
-        <w:rPr>
-          <w:rFonts w:ascii="inherit" w:eastAsia="Times New Roman" w:hAnsi="inherit" w:cs="Courier New"/>
-          <w:color w:val="303336"/>
-          <w:szCs w:val="20"/>
-          <w:bdr w:val="none" w:sz="0" w:space="0" w:color="auto" w:frame="1"/>
-          <w:shd w:val="clear" w:color="auto" w:fill="EFF0F1"/>
-        </w:rPr>
-        <w:t>KeepRows</w:t>
-      </w:r>
-      <w:proofErr w:type="spellEnd"/>
-      <w:r>
-        <w:rPr>
-          <w:rFonts w:ascii="inherit" w:eastAsia="Times New Roman" w:hAnsi="inherit" w:cs="Courier New"/>
-          <w:color w:val="303336"/>
-          <w:szCs w:val="20"/>
-          <w:bdr w:val="none" w:sz="0" w:space="0" w:color="auto" w:frame="1"/>
-          <w:shd w:val="clear" w:color="auto" w:fill="EFF0F1"/>
-        </w:rPr>
-        <w:t xml:space="preserve"> </w:t>
+        <w:t xml:space="preserve"> KeepRows </w:t>
       </w:r>
       <w:r>
         <w:rPr>
@@ -2407,42 +1922,8 @@
           <w:bdr w:val="none" w:sz="0" w:space="0" w:color="auto" w:frame="1"/>
           <w:shd w:val="clear" w:color="auto" w:fill="EFF0F1"/>
         </w:rPr>
-        <w:t xml:space="preserve">   </w:t>
-      </w:r>
-      <w:proofErr w:type="spellStart"/>
-      <w:r>
-        <w:rPr>
-          <w:rFonts w:ascii="inherit" w:eastAsia="Times New Roman" w:hAnsi="inherit" w:cs="Courier New"/>
-          <w:color w:val="303336"/>
-          <w:szCs w:val="20"/>
-          <w:bdr w:val="none" w:sz="0" w:space="0" w:color="auto" w:frame="1"/>
-          <w:shd w:val="clear" w:color="auto" w:fill="EFF0F1"/>
-        </w:rPr>
-        <w:t>MyTable.RowId</w:t>
-      </w:r>
-      <w:proofErr w:type="spellEnd"/>
-      <w:r>
-        <w:rPr>
-          <w:rFonts w:ascii="inherit" w:eastAsia="Times New Roman" w:hAnsi="inherit" w:cs="Courier New"/>
-          <w:color w:val="303336"/>
-          <w:szCs w:val="20"/>
-          <w:bdr w:val="none" w:sz="0" w:space="0" w:color="auto" w:frame="1"/>
-          <w:shd w:val="clear" w:color="auto" w:fill="EFF0F1"/>
-        </w:rPr>
-        <w:t xml:space="preserve"> = </w:t>
-      </w:r>
-      <w:proofErr w:type="spellStart"/>
-      <w:r>
-        <w:rPr>
-          <w:rFonts w:ascii="inherit" w:eastAsia="Times New Roman" w:hAnsi="inherit" w:cs="Courier New"/>
-          <w:color w:val="303336"/>
-          <w:szCs w:val="20"/>
-          <w:bdr w:val="none" w:sz="0" w:space="0" w:color="auto" w:frame="1"/>
-          <w:shd w:val="clear" w:color="auto" w:fill="EFF0F1"/>
-        </w:rPr>
-        <w:t>KeepRows.RowId</w:t>
-      </w:r>
-      <w:proofErr w:type="spellEnd"/>
+        <w:t xml:space="preserve">   MyTable.RowId = KeepRows.RowId</w:t>
+      </w:r>
     </w:p>
     <w:p>
       <w:pPr>
@@ -2521,9 +2002,18 @@
           <w:bdr w:val="none" w:sz="0" w:space="0" w:color="auto" w:frame="1"/>
           <w:shd w:val="clear" w:color="auto" w:fill="EFF0F1"/>
         </w:rPr>
-        <w:t xml:space="preserve">   </w:t>
-      </w:r>
-      <w:proofErr w:type="spellStart"/>
+        <w:t xml:space="preserve">   KeepRows.RowId </w:t>
+      </w:r>
+      <w:r>
+        <w:rPr>
+          <w:rFonts w:ascii="inherit" w:eastAsia="Times New Roman" w:hAnsi="inherit" w:cs="Courier New"/>
+          <w:color w:val="101094"/>
+          <w:szCs w:val="20"/>
+          <w:bdr w:val="none" w:sz="0" w:space="0" w:color="auto" w:frame="1"/>
+          <w:shd w:val="clear" w:color="auto" w:fill="EFF0F1"/>
+        </w:rPr>
+        <w:t>IS</w:t>
+      </w:r>
       <w:r>
         <w:rPr>
           <w:rFonts w:ascii="inherit" w:eastAsia="Times New Roman" w:hAnsi="inherit" w:cs="Courier New"/>
@@ -2532,17 +2022,6 @@
           <w:bdr w:val="none" w:sz="0" w:space="0" w:color="auto" w:frame="1"/>
           <w:shd w:val="clear" w:color="auto" w:fill="EFF0F1"/>
         </w:rPr>
-        <w:t>KeepRows.RowId</w:t>
-      </w:r>
-      <w:proofErr w:type="spellEnd"/>
-      <w:r>
-        <w:rPr>
-          <w:rFonts w:ascii="inherit" w:eastAsia="Times New Roman" w:hAnsi="inherit" w:cs="Courier New"/>
-          <w:color w:val="303336"/>
-          <w:szCs w:val="20"/>
-          <w:bdr w:val="none" w:sz="0" w:space="0" w:color="auto" w:frame="1"/>
-          <w:shd w:val="clear" w:color="auto" w:fill="EFF0F1"/>
-        </w:rPr>
         <w:t xml:space="preserve"> </w:t>
       </w:r>
       <w:r>
@@ -2553,32 +2032,10 @@
           <w:bdr w:val="none" w:sz="0" w:space="0" w:color="auto" w:frame="1"/>
           <w:shd w:val="clear" w:color="auto" w:fill="EFF0F1"/>
         </w:rPr>
-        <w:t>IS</w:t>
-      </w:r>
-      <w:r>
-        <w:rPr>
-          <w:rFonts w:ascii="inherit" w:eastAsia="Times New Roman" w:hAnsi="inherit" w:cs="Courier New"/>
-          <w:color w:val="303336"/>
-          <w:szCs w:val="20"/>
-          <w:bdr w:val="none" w:sz="0" w:space="0" w:color="auto" w:frame="1"/>
-          <w:shd w:val="clear" w:color="auto" w:fill="EFF0F1"/>
-        </w:rPr>
-        <w:t xml:space="preserve"> </w:t>
-      </w:r>
-      <w:r>
-        <w:rPr>
-          <w:rFonts w:ascii="inherit" w:eastAsia="Times New Roman" w:hAnsi="inherit" w:cs="Courier New"/>
-          <w:color w:val="101094"/>
-          <w:szCs w:val="20"/>
-          <w:bdr w:val="none" w:sz="0" w:space="0" w:color="auto" w:frame="1"/>
-          <w:shd w:val="clear" w:color="auto" w:fill="EFF0F1"/>
-        </w:rPr>
         <w:t>NULL</w:t>
       </w:r>
     </w:p>
     <w:p/>
-    <w:p/>
-    <w:p/>
     <w:p>
       <w:r>
         <w:t>Macquarie</w:t>
@@ -2612,53 +2069,19 @@
         </w:numPr>
       </w:pPr>
       <w:r>
-        <w:t xml:space="preserve">Simple SQL </w:t>
-      </w:r>
-      <w:proofErr w:type="spellStart"/>
-      <w:r>
-        <w:t>groupby</w:t>
-      </w:r>
-      <w:proofErr w:type="spellEnd"/>
-      <w:r>
-        <w:t xml:space="preserve"> / pandas question</w:t>
-      </w:r>
-    </w:p>
-    <w:p>
-      <w:pPr>
-        <w:pStyle w:val="ListParagraph"/>
-        <w:numPr>
-          <w:ilvl w:val="0"/>
-          <w:numId w:val="1"/>
-        </w:numPr>
-      </w:pPr>
-      <w:proofErr w:type="spellStart"/>
-      <w:r>
-        <w:t>Sqrt</w:t>
-      </w:r>
-      <w:proofErr w:type="spellEnd"/>
-      <w:proofErr w:type="gramStart"/>
-      <w:r>
-        <w:t>( x</w:t>
-      </w:r>
-      <w:proofErr w:type="gramEnd"/>
-      <w:r>
-        <w:t xml:space="preserve"> + </w:t>
-      </w:r>
-      <w:proofErr w:type="spellStart"/>
-      <w:r>
-        <w:t>sqrt</w:t>
-      </w:r>
-      <w:proofErr w:type="spellEnd"/>
-      <w:r>
-        <w:t xml:space="preserve">(x + </w:t>
-      </w:r>
-      <w:proofErr w:type="spellStart"/>
-      <w:r>
-        <w:t>sqrt</w:t>
-      </w:r>
-      <w:proofErr w:type="spellEnd"/>
-      <w:r>
-        <w:t>(x + ….. ) = x, what is x? (answer is 0, 2)</w:t>
+        <w:t>Simple SQL groupby / pandas question</w:t>
+      </w:r>
+    </w:p>
+    <w:p>
+      <w:pPr>
+        <w:pStyle w:val="ListParagraph"/>
+        <w:numPr>
+          <w:ilvl w:val="0"/>
+          <w:numId w:val="1"/>
+        </w:numPr>
+      </w:pPr>
+      <w:r>
+        <w:t>Sqrt( x + sqrt(x + sqrt(x + ….. ) = x, what is x? (answer is 0, 2)</w:t>
       </w:r>
     </w:p>
     <w:p>
@@ -2682,31 +2105,10 @@
         </w:numPr>
       </w:pPr>
       <w:r>
-        <w:t>2 dice, call rolls random variables x, y – what is the expected value of the max(</w:t>
-      </w:r>
-      <w:proofErr w:type="spellStart"/>
-      <w:r>
-        <w:t>x</w:t>
-      </w:r>
-      <w:proofErr w:type="gramStart"/>
-      <w:r>
-        <w:t>,y</w:t>
-      </w:r>
-      <w:proofErr w:type="spellEnd"/>
-      <w:proofErr w:type="gramEnd"/>
-      <w:r>
-        <w:t>) ?</w:t>
-      </w:r>
-      <w:r>
-        <w:t xml:space="preserve"> </w:t>
-      </w:r>
-      <w:proofErr w:type="gramStart"/>
-      <w:r>
-        <w:t>hint</w:t>
-      </w:r>
-      <w:proofErr w:type="gramEnd"/>
-      <w:r>
-        <w:t xml:space="preserve">. 6x6 matrix and sum up frequencies, answer should be </w:t>
+        <w:t>2 dice, call rolls random variables x, y – what is the expected value of the max(x,y) ?</w:t>
+      </w:r>
+      <w:r>
+        <w:t xml:space="preserve"> hint. 6x6 matrix and sum up frequencies, answer should be </w:t>
       </w:r>
       <w:r>
         <w:t>161/36</w:t>
@@ -2761,6 +2163,7 @@
       </w:r>
     </w:p>
     <w:p/>
+    <w:p/>
     <w:p>
       <w:r>
         <w:t>Jefferies 2</w:t>
@@ -2784,43 +2187,19 @@
         </w:numPr>
       </w:pPr>
       <w:r>
-        <w:t xml:space="preserve">Integrate from 0 to infinity x * </w:t>
-      </w:r>
-      <w:proofErr w:type="spellStart"/>
-      <w:r>
-        <w:t>exp</w:t>
-      </w:r>
-      <w:proofErr w:type="spellEnd"/>
-      <w:r>
-        <w:t>(-x) dx</w:t>
-      </w:r>
-    </w:p>
-    <w:p>
-      <w:pPr>
-        <w:pStyle w:val="ListParagraph"/>
-        <w:numPr>
-          <w:ilvl w:val="0"/>
-          <w:numId w:val="1"/>
-        </w:numPr>
-      </w:pPr>
-      <w:r>
-        <w:t xml:space="preserve">If you have date, </w:t>
-      </w:r>
-      <w:proofErr w:type="spellStart"/>
-      <w:r>
-        <w:t>cfigi</w:t>
-      </w:r>
-      <w:proofErr w:type="spellEnd"/>
-      <w:r>
-        <w:t xml:space="preserve">, value, how would you get the last value for each </w:t>
-      </w:r>
-      <w:proofErr w:type="spellStart"/>
-      <w:r>
-        <w:t>cfigi</w:t>
-      </w:r>
-      <w:proofErr w:type="spellEnd"/>
-      <w:r>
-        <w:t>?</w:t>
+        <w:t>Integrate from 0 to infinity x * exp(-x) dx</w:t>
+      </w:r>
+    </w:p>
+    <w:p>
+      <w:pPr>
+        <w:pStyle w:val="ListParagraph"/>
+        <w:numPr>
+          <w:ilvl w:val="0"/>
+          <w:numId w:val="1"/>
+        </w:numPr>
+      </w:pPr>
+      <w:r>
+        <w:t>If you have date, cfigi, value, how would you get the last value for each cfigi?</w:t>
       </w:r>
     </w:p>
     <w:p/>
@@ -2839,114 +2218,57 @@
         </w:numPr>
       </w:pPr>
       <w:r>
-        <w:t xml:space="preserve">100 points (xi, </w:t>
-      </w:r>
-      <w:proofErr w:type="spellStart"/>
-      <w:r>
-        <w:t>yi</w:t>
-      </w:r>
-      <w:proofErr w:type="spellEnd"/>
-      <w:r>
-        <w:t xml:space="preserve">) – y= mx, how do you estimate </w:t>
-      </w:r>
-      <w:proofErr w:type="gramStart"/>
-      <w:r>
-        <w:t>m ?</w:t>
-      </w:r>
-      <w:proofErr w:type="gramEnd"/>
-    </w:p>
-    <w:p>
-      <w:pPr>
-        <w:pStyle w:val="ListParagraph"/>
-        <w:numPr>
-          <w:ilvl w:val="0"/>
-          <w:numId w:val="1"/>
-        </w:numPr>
-      </w:pPr>
-      <w:r>
-        <w:t xml:space="preserve">If you have f(x) = </w:t>
-      </w:r>
-      <w:proofErr w:type="gramStart"/>
-      <w:r>
-        <w:t>a</w:t>
-      </w:r>
-      <w:proofErr w:type="gramEnd"/>
-      <w:r>
-        <w:t xml:space="preserve"> </w:t>
-      </w:r>
-      <w:proofErr w:type="spellStart"/>
-      <w:r>
-        <w:t>exp</w:t>
-      </w:r>
-      <w:proofErr w:type="spellEnd"/>
-      <w:r>
-        <w:t xml:space="preserve"> (-a * x) [exponential] and 100 points (xi, </w:t>
-      </w:r>
-      <w:proofErr w:type="spellStart"/>
-      <w:r>
-        <w:t>yi</w:t>
-      </w:r>
-      <w:proofErr w:type="spellEnd"/>
-      <w:r>
-        <w:t>), how do you estimate parameter a? [objective function, maximize the probability]</w:t>
-      </w:r>
-    </w:p>
-    <w:p>
-      <w:pPr>
-        <w:pStyle w:val="ListParagraph"/>
-        <w:numPr>
-          <w:ilvl w:val="0"/>
-          <w:numId w:val="1"/>
-        </w:numPr>
-      </w:pPr>
-      <w:r>
-        <w:t xml:space="preserve">Can you name / describe one sorting algorithm? What is its runtime? Why is it </w:t>
-      </w:r>
-      <w:proofErr w:type="gramStart"/>
-      <w:r>
-        <w:t>O(</w:t>
-      </w:r>
-      <w:proofErr w:type="gramEnd"/>
-      <w:r>
-        <w:t>n log n)?</w:t>
-      </w:r>
-    </w:p>
-    <w:p>
-      <w:pPr>
-        <w:pStyle w:val="ListParagraph"/>
-        <w:numPr>
-          <w:ilvl w:val="0"/>
-          <w:numId w:val="1"/>
-        </w:numPr>
-      </w:pPr>
-      <w:r>
-        <w:t xml:space="preserve">Are you familiar with </w:t>
-      </w:r>
-      <w:proofErr w:type="gramStart"/>
-      <w:r>
-        <w:t>SVM ?</w:t>
-      </w:r>
-      <w:proofErr w:type="gramEnd"/>
-      <w:r>
-        <w:t xml:space="preserve"> Can you describe the algorithm? Is it linear / convex / quadratic programming?</w:t>
-      </w:r>
-    </w:p>
-    <w:p>
-      <w:pPr>
-        <w:pStyle w:val="ListParagraph"/>
-        <w:numPr>
-          <w:ilvl w:val="0"/>
-          <w:numId w:val="1"/>
-        </w:numPr>
-      </w:pPr>
-      <w:r>
-        <w:t xml:space="preserve">Are you familiar with expectation </w:t>
-      </w:r>
-      <w:proofErr w:type="gramStart"/>
-      <w:r>
-        <w:t>maximization ?</w:t>
-      </w:r>
-      <w:proofErr w:type="gramEnd"/>
+        <w:t>100 points (xi, yi) – y= mx, how do you estimate m ?</w:t>
+      </w:r>
+    </w:p>
+    <w:p>
+      <w:pPr>
+        <w:pStyle w:val="ListParagraph"/>
+        <w:numPr>
+          <w:ilvl w:val="0"/>
+          <w:numId w:val="1"/>
+        </w:numPr>
+      </w:pPr>
+      <w:r>
+        <w:t>If you have f(x) = a exp (-a * x) [exponential] and 100 points (xi, yi), how do you estimate parameter a? [objective function, maximize the probability]</w:t>
+      </w:r>
+    </w:p>
+    <w:p>
+      <w:pPr>
+        <w:pStyle w:val="ListParagraph"/>
+        <w:numPr>
+          <w:ilvl w:val="0"/>
+          <w:numId w:val="1"/>
+        </w:numPr>
+      </w:pPr>
+      <w:r>
+        <w:t>Can you name / describe one sorting algorithm? What is its runtime? Why is it O(n log n)?</w:t>
+      </w:r>
+    </w:p>
+    <w:p>
+      <w:pPr>
+        <w:pStyle w:val="ListParagraph"/>
+        <w:numPr>
+          <w:ilvl w:val="0"/>
+          <w:numId w:val="1"/>
+        </w:numPr>
+      </w:pPr>
+      <w:r>
+        <w:lastRenderedPageBreak/>
+        <w:t>Are you familiar with SVM ? Can you describe the algorithm? Is it linear / convex / quadratic programming?</w:t>
+      </w:r>
+    </w:p>
+    <w:p>
+      <w:pPr>
+        <w:pStyle w:val="ListParagraph"/>
+        <w:numPr>
+          <w:ilvl w:val="0"/>
+          <w:numId w:val="1"/>
+        </w:numPr>
+      </w:pPr>
+      <w:r>
+        <w:t>Are you familiar with expectation maximization ?</w:t>
+      </w:r>
     </w:p>
     <w:p/>
     <w:p>
@@ -3000,17 +2322,7 @@
         </w:numPr>
       </w:pPr>
       <w:r>
-        <w:t xml:space="preserve">What are the signs of the </w:t>
-      </w:r>
-      <w:proofErr w:type="spellStart"/>
-      <w:proofErr w:type="gramStart"/>
-      <w:r>
-        <w:t>greeks</w:t>
-      </w:r>
-      <w:proofErr w:type="spellEnd"/>
-      <w:proofErr w:type="gramEnd"/>
-      <w:r>
-        <w:t>?</w:t>
+        <w:t>What are the signs of the greeks?</w:t>
       </w:r>
     </w:p>
     <w:p>
@@ -3084,21 +2396,8 @@
           <w:numId w:val="1"/>
         </w:numPr>
       </w:pPr>
-      <w:proofErr w:type="spellStart"/>
-      <w:r>
-        <w:t>Theres</w:t>
-      </w:r>
-      <w:proofErr w:type="spellEnd"/>
-      <w:r>
-        <w:t xml:space="preserve"> a stock at $90 today, </w:t>
-      </w:r>
-      <w:proofErr w:type="spellStart"/>
-      <w:r>
-        <w:t>theres</w:t>
-      </w:r>
-      <w:proofErr w:type="spellEnd"/>
-      <w:r>
-        <w:t xml:space="preserve"> a 80% chance it goes to $100 tomorrow, 20% it goes to $50</w:t>
+      <w:r>
+        <w:t>Theres a stock at $90 today, theres a 80% chance it goes to $100 tomorrow, 20% it goes to $50</w:t>
       </w:r>
     </w:p>
     <w:p>
@@ -3133,35 +2432,20 @@
           <w:numId w:val="1"/>
         </w:numPr>
       </w:pPr>
-      <w:proofErr w:type="spellStart"/>
-      <w:proofErr w:type="gramStart"/>
-      <w:r>
-        <w:t>Lets</w:t>
-      </w:r>
-      <w:proofErr w:type="spellEnd"/>
-      <w:proofErr w:type="gramEnd"/>
-      <w:r>
-        <w:t xml:space="preserve"> say you buy a straddle for $16, how do you lock in $100,000 today?</w:t>
-      </w:r>
-    </w:p>
-    <w:p>
-      <w:pPr>
-        <w:pStyle w:val="ListParagraph"/>
-        <w:numPr>
-          <w:ilvl w:val="0"/>
-          <w:numId w:val="1"/>
-        </w:numPr>
-      </w:pPr>
-      <w:r>
-        <w:t xml:space="preserve">I have a time series of daily stock prices for 5 years, how do you calculate realized </w:t>
-      </w:r>
-      <w:proofErr w:type="spellStart"/>
-      <w:r>
-        <w:t>vol</w:t>
-      </w:r>
-      <w:proofErr w:type="spellEnd"/>
-      <w:r>
-        <w:t>?</w:t>
+      <w:r>
+        <w:t>Lets say you buy a straddle for $16, how do you lock in $100,000 today?</w:t>
+      </w:r>
+    </w:p>
+    <w:p>
+      <w:pPr>
+        <w:pStyle w:val="ListParagraph"/>
+        <w:numPr>
+          <w:ilvl w:val="0"/>
+          <w:numId w:val="1"/>
+        </w:numPr>
+      </w:pPr>
+      <w:r>
+        <w:t>I have a time series of daily stock prices for 5 years, how do you calculate realized vol?</w:t>
       </w:r>
     </w:p>
     <w:p>
@@ -3173,15 +2457,7 @@
         </w:numPr>
       </w:pPr>
       <w:r>
-        <w:t xml:space="preserve">take log returns, multiple </w:t>
-      </w:r>
-      <w:proofErr w:type="spellStart"/>
-      <w:r>
-        <w:t>sqrt</w:t>
-      </w:r>
-      <w:proofErr w:type="spellEnd"/>
-      <w:r>
-        <w:t>(252)</w:t>
+        <w:t>take log returns, multiple sqrt(252)</w:t>
       </w:r>
     </w:p>
     <w:p>
@@ -3229,15 +2505,7 @@
         </w:numPr>
       </w:pPr>
       <w:r>
-        <w:t xml:space="preserve">Tennis Match – the #1 ranked tennis player, rank the </w:t>
-      </w:r>
-      <w:proofErr w:type="spellStart"/>
-      <w:r>
-        <w:t>probabily</w:t>
-      </w:r>
-      <w:proofErr w:type="spellEnd"/>
-      <w:r>
-        <w:t xml:space="preserve"> of the following:</w:t>
+        <w:t>Tennis Match – the #1 ranked tennis player, rank the probabily of the following:</w:t>
       </w:r>
     </w:p>
     <w:p>
@@ -3325,46 +2593,20 @@
         </w:numPr>
       </w:pPr>
       <w:r>
-        <w:t xml:space="preserve">What is survivorship, </w:t>
-      </w:r>
-      <w:proofErr w:type="spellStart"/>
-      <w:r>
-        <w:t>lookahead</w:t>
-      </w:r>
-      <w:proofErr w:type="spellEnd"/>
-      <w:r>
-        <w:t xml:space="preserve"> bias? </w:t>
-      </w:r>
-      <w:proofErr w:type="gramStart"/>
-      <w:r>
-        <w:t>Turnover ?</w:t>
-      </w:r>
-      <w:proofErr w:type="gramEnd"/>
-    </w:p>
-    <w:p>
-      <w:pPr>
-        <w:pStyle w:val="ListParagraph"/>
-        <w:numPr>
-          <w:ilvl w:val="0"/>
-          <w:numId w:val="1"/>
-        </w:numPr>
-      </w:pPr>
-      <w:r>
-        <w:t xml:space="preserve">Programming in R. what does apply </w:t>
-      </w:r>
-      <w:proofErr w:type="spellStart"/>
-      <w:r>
-        <w:t>lapply</w:t>
-      </w:r>
-      <w:proofErr w:type="spellEnd"/>
-      <w:r>
-        <w:t xml:space="preserve"> </w:t>
-      </w:r>
-      <w:proofErr w:type="gramStart"/>
-      <w:r>
-        <w:t>do ?</w:t>
-      </w:r>
-      <w:proofErr w:type="gramEnd"/>
+        <w:t>What is survivorship, lookahead bias? Turnover ?</w:t>
+      </w:r>
+    </w:p>
+    <w:p>
+      <w:pPr>
+        <w:pStyle w:val="ListParagraph"/>
+        <w:numPr>
+          <w:ilvl w:val="0"/>
+          <w:numId w:val="1"/>
+        </w:numPr>
+      </w:pPr>
+      <w:r>
+        <w:t>Programming in R. what does apply lapply do ?</w:t>
+      </w:r>
     </w:p>
     <w:p>
       <w:pPr>
@@ -3387,90 +2629,43 @@
         </w:numPr>
       </w:pPr>
       <w:r>
-        <w:t xml:space="preserve">What is </w:t>
-      </w:r>
-      <w:proofErr w:type="spellStart"/>
-      <w:r>
-        <w:t>heteroskestacicity</w:t>
-      </w:r>
-      <w:proofErr w:type="spellEnd"/>
-      <w:r>
-        <w:t xml:space="preserve"> and how do you deal with it? Weighted least squares</w:t>
-      </w:r>
-    </w:p>
-    <w:p>
-      <w:pPr>
-        <w:pStyle w:val="ListParagraph"/>
-        <w:numPr>
-          <w:ilvl w:val="0"/>
-          <w:numId w:val="1"/>
-        </w:numPr>
-      </w:pPr>
-      <w:proofErr w:type="spellStart"/>
-      <w:r>
-        <w:t>Whats</w:t>
-      </w:r>
-      <w:proofErr w:type="spellEnd"/>
-      <w:r>
-        <w:t xml:space="preserve"> the equation for weighted least </w:t>
-      </w:r>
-      <w:proofErr w:type="gramStart"/>
-      <w:r>
-        <w:t>squares ?</w:t>
-      </w:r>
-      <w:proofErr w:type="gramEnd"/>
-      <w:r>
-        <w:t xml:space="preserve"> (X.T SGMA X ) -1 * X.T SIGMA Y</w:t>
-      </w:r>
-    </w:p>
-    <w:p>
-      <w:pPr>
-        <w:pStyle w:val="ListParagraph"/>
-        <w:numPr>
-          <w:ilvl w:val="0"/>
-          <w:numId w:val="1"/>
-        </w:numPr>
-      </w:pPr>
-      <w:r>
-        <w:t xml:space="preserve">Explain </w:t>
-      </w:r>
-      <w:proofErr w:type="spellStart"/>
-      <w:r>
-        <w:t>hopethsis</w:t>
-      </w:r>
-      <w:proofErr w:type="spellEnd"/>
-      <w:r>
-        <w:t xml:space="preserve"> testing. How would u determine if the </w:t>
-      </w:r>
-      <w:proofErr w:type="spellStart"/>
-      <w:r>
-        <w:t>avg</w:t>
-      </w:r>
-      <w:proofErr w:type="spellEnd"/>
-      <w:r>
-        <w:t xml:space="preserve"> is not 0? What is p </w:t>
-      </w:r>
-      <w:proofErr w:type="gramStart"/>
-      <w:r>
-        <w:t>value ?</w:t>
-      </w:r>
-      <w:proofErr w:type="gramEnd"/>
-    </w:p>
-    <w:p>
-      <w:pPr>
-        <w:pStyle w:val="ListParagraph"/>
-        <w:numPr>
-          <w:ilvl w:val="0"/>
-          <w:numId w:val="1"/>
-        </w:numPr>
-      </w:pPr>
-      <w:proofErr w:type="spellStart"/>
-      <w:r>
-        <w:t>Im</w:t>
-      </w:r>
-      <w:proofErr w:type="spellEnd"/>
-      <w:r>
-        <w:t xml:space="preserve"> in a boat, I have an anchor and I throw it into the water. Does the water level rise or lower?</w:t>
+        <w:t>What is heteroskestacicity and how do you deal with it? Weighted least squares</w:t>
+      </w:r>
+    </w:p>
+    <w:p>
+      <w:pPr>
+        <w:pStyle w:val="ListParagraph"/>
+        <w:numPr>
+          <w:ilvl w:val="0"/>
+          <w:numId w:val="1"/>
+        </w:numPr>
+      </w:pPr>
+      <w:r>
+        <w:t>Whats the equation for weighted least squares ? (X.T SGMA X ) -1 * X.T SIGMA Y</w:t>
+      </w:r>
+    </w:p>
+    <w:p>
+      <w:pPr>
+        <w:pStyle w:val="ListParagraph"/>
+        <w:numPr>
+          <w:ilvl w:val="0"/>
+          <w:numId w:val="1"/>
+        </w:numPr>
+      </w:pPr>
+      <w:r>
+        <w:t>Explain hopethsis testing. How would u determine if the avg is not 0? What is p value ?</w:t>
+      </w:r>
+    </w:p>
+    <w:p>
+      <w:pPr>
+        <w:pStyle w:val="ListParagraph"/>
+        <w:numPr>
+          <w:ilvl w:val="0"/>
+          <w:numId w:val="1"/>
+        </w:numPr>
+      </w:pPr>
+      <w:r>
+        <w:t>Im in a boat, I have an anchor and I throw it into the water. Does the water level rise or lower?</w:t>
       </w:r>
     </w:p>
     <w:p>
@@ -3494,38 +2689,20 @@
         </w:numPr>
       </w:pPr>
       <w:r>
-        <w:t xml:space="preserve">Given </w:t>
-      </w:r>
-      <w:proofErr w:type="spellStart"/>
-      <w:r>
-        <w:t>weve</w:t>
-      </w:r>
-      <w:proofErr w:type="spellEnd"/>
-      <w:r>
-        <w:t xml:space="preserve"> been in a low interest rate environment, were starting to see interest rates rise. What effect will this have on equity </w:t>
-      </w:r>
-      <w:proofErr w:type="gramStart"/>
-      <w:r>
-        <w:t>prices ?</w:t>
-      </w:r>
-      <w:proofErr w:type="gramEnd"/>
-    </w:p>
-    <w:p>
-      <w:pPr>
-        <w:pStyle w:val="ListParagraph"/>
-        <w:numPr>
-          <w:ilvl w:val="0"/>
-          <w:numId w:val="1"/>
-        </w:numPr>
-      </w:pPr>
-      <w:r>
-        <w:t xml:space="preserve">If stocks issued low interest rate debt for long term (20+ years) and interest rates rise, is this good or bad for </w:t>
-      </w:r>
-      <w:proofErr w:type="gramStart"/>
-      <w:r>
-        <w:t>them ?</w:t>
-      </w:r>
-      <w:proofErr w:type="gramEnd"/>
+        <w:t>Given weve been in a low interest rate environment, were starting to see interest rates rise. What effect will this have on equity prices ?</w:t>
+      </w:r>
+    </w:p>
+    <w:p>
+      <w:pPr>
+        <w:pStyle w:val="ListParagraph"/>
+        <w:numPr>
+          <w:ilvl w:val="0"/>
+          <w:numId w:val="1"/>
+        </w:numPr>
+      </w:pPr>
+      <w:r>
+        <w:t>If stocks issued low interest rate debt for long term (20+ years) and interest rates rise, is this good or bad for them ?</w:t>
+      </w:r>
     </w:p>
     <w:p/>
     <w:p>
@@ -3541,71 +2718,145 @@
           <w:numId w:val="1"/>
         </w:numPr>
       </w:pPr>
-      <w:proofErr w:type="spellStart"/>
-      <w:r>
-        <w:t>Earthwake</w:t>
-      </w:r>
-      <w:proofErr w:type="spellEnd"/>
-      <w:r>
-        <w:t xml:space="preserve"> hits Japan, what happens to Stock market, Bond market, </w:t>
-      </w:r>
-      <w:proofErr w:type="gramStart"/>
-      <w:r>
-        <w:t>currency ?</w:t>
-      </w:r>
-      <w:proofErr w:type="gramEnd"/>
-      <w:r>
-        <w:t xml:space="preserve"> Stocks down, bond prices down, currency down </w:t>
-      </w:r>
-    </w:p>
-    <w:p>
-      <w:pPr>
-        <w:pStyle w:val="ListParagraph"/>
-        <w:numPr>
-          <w:ilvl w:val="0"/>
-          <w:numId w:val="1"/>
-        </w:numPr>
-      </w:pPr>
-      <w:r>
-        <w:t xml:space="preserve">US credit rating gets downgraded, what happens to stocks, bonds, </w:t>
-      </w:r>
-      <w:proofErr w:type="gramStart"/>
-      <w:r>
-        <w:t>currency ?</w:t>
-      </w:r>
-      <w:proofErr w:type="gramEnd"/>
-    </w:p>
-    <w:p>
-      <w:pPr>
-        <w:pStyle w:val="ListParagraph"/>
-        <w:numPr>
-          <w:ilvl w:val="0"/>
-          <w:numId w:val="1"/>
-        </w:numPr>
-      </w:pPr>
+      <w:r>
+        <w:t xml:space="preserve">Earthwake hits Japan, what happens to Stock market, Bond market, currency ? Stocks down, bond prices down, currency down </w:t>
+      </w:r>
+    </w:p>
+    <w:p>
+      <w:pPr>
+        <w:pStyle w:val="ListParagraph"/>
+        <w:numPr>
+          <w:ilvl w:val="0"/>
+          <w:numId w:val="1"/>
+        </w:numPr>
+      </w:pPr>
+      <w:r>
+        <w:t>US credit rating gets downgraded, what happens to stocks, bonds, currency ?</w:t>
+      </w:r>
+    </w:p>
+    <w:p>
+      <w:pPr>
+        <w:pStyle w:val="ListParagraph"/>
+        <w:numPr>
+          <w:ilvl w:val="0"/>
+          <w:numId w:val="1"/>
+        </w:numPr>
+      </w:pPr>
+    </w:p>
+    <w:p>
+      <w:pPr>
+        <w:pStyle w:val="ListParagraph"/>
+        <w:numPr>
+          <w:ilvl w:val="0"/>
+          <w:numId w:val="1"/>
+        </w:numPr>
+      </w:pPr>
+      <w:r>
+        <w:t>Go through payoffs / maximum loss of a straddle, call spread (greeks for call spread)</w:t>
+      </w:r>
+    </w:p>
+    <w:p/>
+    <w:p>
+      <w:r>
+        <w:t>Quantamental Tech</w:t>
+      </w:r>
+    </w:p>
+    <w:p/>
+    <w:p>
+      <w:pPr>
+        <w:pStyle w:val="ListParagraph"/>
+        <w:numPr>
+          <w:ilvl w:val="0"/>
+          <w:numId w:val="1"/>
+        </w:numPr>
+      </w:pPr>
+      <w:r>
+        <w:lastRenderedPageBreak/>
+        <w:t>What types of data have u used?</w:t>
+      </w:r>
+    </w:p>
+    <w:p>
+      <w:pPr>
+        <w:pStyle w:val="ListParagraph"/>
+        <w:numPr>
+          <w:ilvl w:val="0"/>
+          <w:numId w:val="1"/>
+        </w:numPr>
+      </w:pPr>
+      <w:r>
+        <w:t>What techniques did u use to analyze the data (just quintiling)? Transformations?</w:t>
+      </w:r>
+    </w:p>
+    <w:p>
+      <w:pPr>
+        <w:pStyle w:val="ListParagraph"/>
+        <w:numPr>
+          <w:ilvl w:val="0"/>
+          <w:numId w:val="1"/>
+        </w:numPr>
+      </w:pPr>
+      <w:r>
+        <w:t>How did you store factor data after calculation?</w:t>
+      </w:r>
+    </w:p>
+    <w:p>
+      <w:pPr>
+        <w:pStyle w:val="ListParagraph"/>
+        <w:numPr>
+          <w:ilvl w:val="0"/>
+          <w:numId w:val="1"/>
+        </w:numPr>
+      </w:pPr>
+      <w:r>
+        <w:t>Did u use any ML in work setting?</w:t>
+      </w:r>
+    </w:p>
+    <w:p>
+      <w:pPr>
+        <w:pStyle w:val="ListParagraph"/>
+        <w:numPr>
+          <w:ilvl w:val="0"/>
+          <w:numId w:val="1"/>
+        </w:numPr>
+      </w:pPr>
+      <w:r>
+        <w:t>What type of momentum / trend following did you do at Virtus?</w:t>
+      </w:r>
+    </w:p>
+    <w:p>
+      <w:pPr>
+        <w:pStyle w:val="ListParagraph"/>
+        <w:numPr>
+          <w:ilvl w:val="0"/>
+          <w:numId w:val="1"/>
+        </w:numPr>
+      </w:pPr>
+      <w:r>
+        <w:t>Did you combine any factors ?</w:t>
+      </w:r>
+    </w:p>
+    <w:p>
+      <w:pPr>
+        <w:pStyle w:val="ListParagraph"/>
+        <w:numPr>
+          <w:ilvl w:val="0"/>
+          <w:numId w:val="1"/>
+        </w:numPr>
+      </w:pPr>
+      <w:r>
+        <w:t xml:space="preserve">I flip a fair coin 100 times, whats the probability I get at least 60 heads? </w:t>
+      </w:r>
+    </w:p>
+    <w:p/>
+    <w:p>
       <w:bookmarkStart w:id="0" w:name="_GoBack"/>
       <w:bookmarkEnd w:id="0"/>
     </w:p>
-    <w:p>
-      <w:pPr>
-        <w:pStyle w:val="ListParagraph"/>
-        <w:numPr>
-          <w:ilvl w:val="0"/>
-          <w:numId w:val="1"/>
-        </w:numPr>
-      </w:pPr>
-      <w:r>
-        <w:t>Go through payoffs / maximum loss of a straddle, call spread (</w:t>
-      </w:r>
-      <w:proofErr w:type="spellStart"/>
-      <w:r>
-        <w:t>greeks</w:t>
-      </w:r>
-      <w:proofErr w:type="spellEnd"/>
-      <w:r>
-        <w:t xml:space="preserve"> for call spread)</w:t>
-      </w:r>
-    </w:p>
+    <w:p/>
+    <w:p/>
+    <w:p/>
+    <w:p/>
+    <w:p/>
     <w:sectPr>
       <w:pgSz w:w="12240" w:h="15840"/>
       <w:pgMar w:top="1440" w:right="1440" w:bottom="1440" w:left="1440" w:header="720" w:footer="720" w:gutter="0"/>

</xml_diff>

<commit_message>
added sorting, updated questions i got asked
</commit_message>
<xml_diff>
--- a/other/Questions I got asked on Interviews 2016.docx
+++ b/other/Questions I got asked on Interviews 2016.docx
@@ -28,7 +28,15 @@
         </w:numPr>
       </w:pPr>
       <w:r>
-        <w:t>If subway trains arrive at a uniform(0,10 min) interval, what is the expected wait time until the next train?</w:t>
+        <w:t xml:space="preserve">If subway trains arrive at a </w:t>
+      </w:r>
+      <w:proofErr w:type="gramStart"/>
+      <w:r>
+        <w:t>uniform(</w:t>
+      </w:r>
+      <w:proofErr w:type="gramEnd"/>
+      <w:r>
+        <w:t>0,10 min) interval, what is the expected wait time until the next train?</w:t>
       </w:r>
     </w:p>
     <w:p>
@@ -52,14 +60,24 @@
         </w:numPr>
       </w:pPr>
       <w:r>
-        <w:t>Bit manipulation questions, unsigned int</w:t>
-      </w:r>
+        <w:t xml:space="preserve">Bit manipulation questions, unsigned </w:t>
+      </w:r>
+      <w:proofErr w:type="spellStart"/>
+      <w:r>
+        <w:t>int</w:t>
+      </w:r>
+      <w:proofErr w:type="spellEnd"/>
     </w:p>
     <w:p/>
     <w:p>
       <w:r>
-        <w:t>Goldman Strats</w:t>
-      </w:r>
+        <w:t xml:space="preserve">Goldman </w:t>
+      </w:r>
+      <w:proofErr w:type="spellStart"/>
+      <w:r>
+        <w:t>Strats</w:t>
+      </w:r>
+      <w:proofErr w:type="spellEnd"/>
     </w:p>
     <w:p>
       <w:r>
@@ -74,7 +92,20 @@
     <w:p/>
     <w:p>
       <w:r>
-        <w:t>A: Use 2 pointers, one that starts at the beginning of array 1, the other starts at the end of array 2. Decrement pointer 2 until sum(a,b) &lt; target, then decrement pointer 1, repeat…</w:t>
+        <w:t xml:space="preserve">A: Use 2 pointers, one that starts at the beginning of array 1, the other starts at the end of array 2. Decrement pointer 2 until </w:t>
+      </w:r>
+      <w:proofErr w:type="gramStart"/>
+      <w:r>
+        <w:t>sum(</w:t>
+      </w:r>
+      <w:proofErr w:type="spellStart"/>
+      <w:proofErr w:type="gramEnd"/>
+      <w:r>
+        <w:t>a,b</w:t>
+      </w:r>
+      <w:proofErr w:type="spellEnd"/>
+      <w:r>
+        <w:t>) &lt; target, then decrement pointer 1, repeat…</w:t>
       </w:r>
     </w:p>
     <w:p/>
@@ -160,8 +191,13 @@
     <w:p/>
     <w:p>
       <w:r>
-        <w:t>Academy Investment Mgmt</w:t>
-      </w:r>
+        <w:t xml:space="preserve">Academy Investment </w:t>
+      </w:r>
+      <w:proofErr w:type="spellStart"/>
+      <w:r>
+        <w:t>Mgmt</w:t>
+      </w:r>
+      <w:proofErr w:type="spellEnd"/>
     </w:p>
     <w:p/>
     <w:p>
@@ -208,8 +244,13 @@
           <w:numId w:val="1"/>
         </w:numPr>
       </w:pPr>
-      <w:r>
-        <w:t>Multi threading (race conditions, deadlock)</w:t>
+      <w:proofErr w:type="spellStart"/>
+      <w:r>
+        <w:t>Multi threading</w:t>
+      </w:r>
+      <w:proofErr w:type="spellEnd"/>
+      <w:r>
+        <w:t xml:space="preserve"> (race conditions, deadlock)</w:t>
       </w:r>
     </w:p>
     <w:p/>
@@ -466,20 +507,39 @@
         <w:rPr>
           <w:rFonts w:eastAsiaTheme="minorEastAsia"/>
         </w:rPr>
-        <w:t xml:space="preserve"> would likely have autocorrelation (like AR(1) process)</w:t>
-      </w:r>
-    </w:p>
-    <w:p>
-      <w:pPr>
-        <w:pStyle w:val="ListParagraph"/>
-        <w:numPr>
-          <w:ilvl w:val="0"/>
-          <w:numId w:val="1"/>
-        </w:numPr>
-      </w:pPr>
-      <w:r>
-        <w:t>What can you say about the B coefficients B1 vs B2 ?</w:t>
-      </w:r>
+        <w:t xml:space="preserve"> </w:t>
+      </w:r>
+      <w:proofErr w:type="gramStart"/>
+      <w:r>
+        <w:rPr>
+          <w:rFonts w:eastAsiaTheme="minorEastAsia"/>
+        </w:rPr>
+        <w:t>would</w:t>
+      </w:r>
+      <w:proofErr w:type="gramEnd"/>
+      <w:r>
+        <w:rPr>
+          <w:rFonts w:eastAsiaTheme="minorEastAsia"/>
+        </w:rPr>
+        <w:t xml:space="preserve"> likely have autocorrelation (like AR(1) process)</w:t>
+      </w:r>
+    </w:p>
+    <w:p>
+      <w:pPr>
+        <w:pStyle w:val="ListParagraph"/>
+        <w:numPr>
+          <w:ilvl w:val="0"/>
+          <w:numId w:val="1"/>
+        </w:numPr>
+      </w:pPr>
+      <w:r>
+        <w:t xml:space="preserve">What can you say about the B coefficients B1 vs </w:t>
+      </w:r>
+      <w:proofErr w:type="gramStart"/>
+      <w:r>
+        <w:t>B2 ?</w:t>
+      </w:r>
+      <w:proofErr w:type="gramEnd"/>
     </w:p>
     <w:p>
       <w:pPr>
@@ -541,7 +601,15 @@
         </w:numPr>
       </w:pPr>
       <w:r>
-        <w:t>I want to sort based on occurance of 1</w:t>
+        <w:t xml:space="preserve">I want to sort based on </w:t>
+      </w:r>
+      <w:proofErr w:type="spellStart"/>
+      <w:r>
+        <w:t>occurance</w:t>
+      </w:r>
+      <w:proofErr w:type="spellEnd"/>
+      <w:r>
+        <w:t xml:space="preserve"> of 1</w:t>
       </w:r>
       <w:r>
         <w:rPr>
@@ -566,13 +634,26 @@
       </w:r>
     </w:p>
     <w:p>
-      <w:r>
-        <w:t>Soln: Use linked list to store order of occurrence + hash table to maintain counts</w:t>
-      </w:r>
-    </w:p>
-    <w:p>
-      <w:r>
-        <w:t>Runtime: O(n) + o(k) = o(n), n = number of total elements, k=number of unique elements</w:t>
+      <w:proofErr w:type="spellStart"/>
+      <w:r>
+        <w:t>Soln</w:t>
+      </w:r>
+      <w:proofErr w:type="spellEnd"/>
+      <w:r>
+        <w:t>: Use linked list to store order of occurrence + hash table to maintain counts</w:t>
+      </w:r>
+    </w:p>
+    <w:p>
+      <w:r>
+        <w:t xml:space="preserve">Runtime: </w:t>
+      </w:r>
+      <w:proofErr w:type="gramStart"/>
+      <w:r>
+        <w:t>O(</w:t>
+      </w:r>
+      <w:proofErr w:type="gramEnd"/>
+      <w:r>
+        <w:t>n) + o(k) = o(n), n = number of total elements, k=number of unique elements</w:t>
       </w:r>
     </w:p>
     <w:p/>
@@ -588,7 +669,15 @@
         <w:t xml:space="preserve">I have </w:t>
       </w:r>
       <w:r>
-        <w:t>X ~ N(0,</w:t>
+        <w:t xml:space="preserve">X ~ </w:t>
+      </w:r>
+      <w:proofErr w:type="gramStart"/>
+      <w:r>
+        <w:t>N(</w:t>
+      </w:r>
+      <w:proofErr w:type="gramEnd"/>
+      <w:r>
+        <w:t>0,</w:t>
       </w:r>
       <m:oMath>
         <m:sSubSup>
@@ -920,7 +1009,21 @@
         <w:rPr>
           <w:rFonts w:eastAsiaTheme="minorEastAsia"/>
         </w:rPr>
-        <w:t>= 10% , lets we want to maximize E(R) / var(p), p = portfolio, how do we do this?</w:t>
+        <w:t>= 10</w:t>
+      </w:r>
+      <w:proofErr w:type="gramStart"/>
+      <w:r>
+        <w:rPr>
+          <w:rFonts w:eastAsiaTheme="minorEastAsia"/>
+        </w:rPr>
+        <w:t>% ,</w:t>
+      </w:r>
+      <w:proofErr w:type="gramEnd"/>
+      <w:r>
+        <w:rPr>
+          <w:rFonts w:eastAsiaTheme="minorEastAsia"/>
+        </w:rPr>
+        <w:t xml:space="preserve"> lets we want to maximize E(R) / var(p), p = portfolio, how do we do this?</w:t>
       </w:r>
     </w:p>
     <w:p>
@@ -946,7 +1049,21 @@
         <w:rPr>
           <w:rFonts w:eastAsiaTheme="minorEastAsia"/>
         </w:rPr>
-        <w:t xml:space="preserve"> = -1,0,+1 ? What if there were no restrictions on long only, leverage?</w:t>
+        <w:t xml:space="preserve"> = -1</w:t>
+      </w:r>
+      <w:proofErr w:type="gramStart"/>
+      <w:r>
+        <w:rPr>
+          <w:rFonts w:eastAsiaTheme="minorEastAsia"/>
+        </w:rPr>
+        <w:t>,0</w:t>
+      </w:r>
+      <w:proofErr w:type="gramEnd"/>
+      <w:r>
+        <w:rPr>
+          <w:rFonts w:eastAsiaTheme="minorEastAsia"/>
+        </w:rPr>
+        <w:t>,+1 ? What if there were no restrictions on long only, leverage?</w:t>
       </w:r>
     </w:p>
     <w:p/>
@@ -983,7 +1100,23 @@
         </w:numPr>
       </w:pPr>
       <w:r>
-        <w:t>Implement a data structure with push, pop, and get_min() all O(1) (use stack with get_min() operation)</w:t>
+        <w:t xml:space="preserve">Implement a data structure with push, pop, and </w:t>
+      </w:r>
+      <w:proofErr w:type="spellStart"/>
+      <w:r>
+        <w:t>get_min</w:t>
+      </w:r>
+      <w:proofErr w:type="spellEnd"/>
+      <w:r>
+        <w:t xml:space="preserve">() all O(1) (use stack with </w:t>
+      </w:r>
+      <w:proofErr w:type="spellStart"/>
+      <w:r>
+        <w:t>get_min</w:t>
+      </w:r>
+      <w:proofErr w:type="spellEnd"/>
+      <w:r>
+        <w:t>() operation)</w:t>
       </w:r>
     </w:p>
     <w:p>
@@ -1007,7 +1140,23 @@
         </w:numPr>
       </w:pPr>
       <w:r>
-        <w:t>I have a circle with its center at (1,0), so that the origin (0,0) lies on the circumference. I pick 2 random points on the circumference which then creates 2 arcs. What is probability that the origin (0,0) lies on the larger arc? (3/4)</w:t>
+        <w:t>I have a circle with its center at (1</w:t>
+      </w:r>
+      <w:proofErr w:type="gramStart"/>
+      <w:r>
+        <w:t>,0</w:t>
+      </w:r>
+      <w:proofErr w:type="gramEnd"/>
+      <w:r>
+        <w:t>), so that the origin (0,0) lies on the circumference. I pick 2 random points on the circumference which then creates 2 arcs. What is probability that the origin (0</w:t>
+      </w:r>
+      <w:proofErr w:type="gramStart"/>
+      <w:r>
+        <w:t>,0</w:t>
+      </w:r>
+      <w:proofErr w:type="gramEnd"/>
+      <w:r>
+        <w:t>) lies on the larger arc? (3/4)</w:t>
       </w:r>
     </w:p>
     <w:p>
@@ -1029,7 +1178,15 @@
         </w:numPr>
       </w:pPr>
       <w:r>
-        <w:t>Imagine theres a group of friends living on a street (imagine a real line)</w:t>
+        <w:t xml:space="preserve">Imagine </w:t>
+      </w:r>
+      <w:proofErr w:type="spellStart"/>
+      <w:r>
+        <w:t>theres</w:t>
+      </w:r>
+      <w:proofErr w:type="spellEnd"/>
+      <w:r>
+        <w:t xml:space="preserve"> a group of friends living on a street (imagine a real line)</w:t>
       </w:r>
     </w:p>
     <w:p>
@@ -1073,7 +1230,28 @@
         <w:pStyle w:val="ListParagraph"/>
       </w:pPr>
       <w:r>
-        <w:t>(Min Sum ABS(X_i - Y), where X_i is each friend’s home and Y is the chosen locatio</w:t>
+        <w:t xml:space="preserve">(Min Sum </w:t>
+      </w:r>
+      <w:proofErr w:type="gramStart"/>
+      <w:r>
+        <w:t>ABS(</w:t>
+      </w:r>
+      <w:proofErr w:type="spellStart"/>
+      <w:proofErr w:type="gramEnd"/>
+      <w:r>
+        <w:t>X_i</w:t>
+      </w:r>
+      <w:proofErr w:type="spellEnd"/>
+      <w:r>
+        <w:t xml:space="preserve"> - Y), where </w:t>
+      </w:r>
+      <w:proofErr w:type="spellStart"/>
+      <w:r>
+        <w:t>X_i</w:t>
+      </w:r>
+      <w:proofErr w:type="spellEnd"/>
+      <w:r>
+        <w:t xml:space="preserve"> is each friend’s home and Y is the chosen locatio</w:t>
       </w:r>
       <w:r>
         <w:t>n, take derivative and set to 0, answer is the median)</w:t>
@@ -1104,8 +1282,13 @@
     <w:p/>
     <w:p>
       <w:r>
-        <w:t>GSS Strats</w:t>
-      </w:r>
+        <w:t xml:space="preserve">GSS </w:t>
+      </w:r>
+      <w:proofErr w:type="spellStart"/>
+      <w:r>
+        <w:t>Strats</w:t>
+      </w:r>
+      <w:proofErr w:type="spellEnd"/>
     </w:p>
     <w:p>
       <w:pPr>
@@ -1128,7 +1311,23 @@
         </w:numPr>
       </w:pPr>
       <w:r>
-        <w:t>If USD/JPY is 115 (Yen per dolar), japan 1yr rates are 0%, US 1 yr rates are 1%, can you find an arbitrage opportunity?</w:t>
+        <w:t xml:space="preserve">If USD/JPY is 115 (Yen per </w:t>
+      </w:r>
+      <w:proofErr w:type="spellStart"/>
+      <w:r>
+        <w:t>dolar</w:t>
+      </w:r>
+      <w:proofErr w:type="spellEnd"/>
+      <w:r>
+        <w:t xml:space="preserve">), japan 1yr rates are 0%, US 1 </w:t>
+      </w:r>
+      <w:proofErr w:type="spellStart"/>
+      <w:r>
+        <w:t>yr</w:t>
+      </w:r>
+      <w:proofErr w:type="spellEnd"/>
+      <w:r>
+        <w:t xml:space="preserve"> rates are 1%, can you find an arbitrage opportunity?</w:t>
       </w:r>
     </w:p>
     <w:p>
@@ -1179,7 +1378,15 @@
         <w:t>When do you lose money?</w:t>
       </w:r>
       <w:r>
-        <w:t xml:space="preserve"> Think in terms of vol -&gt; long option = long volatility = implied &gt; actual</w:t>
+        <w:t xml:space="preserve"> Think in terms of </w:t>
+      </w:r>
+      <w:proofErr w:type="spellStart"/>
+      <w:r>
+        <w:t>vol</w:t>
+      </w:r>
+      <w:proofErr w:type="spellEnd"/>
+      <w:r>
+        <w:t xml:space="preserve"> -&gt; long option = long volatility = implied &gt; actual</w:t>
       </w:r>
     </w:p>
     <w:p>
@@ -1227,19 +1434,46 @@
         <w:rPr>
           <w:highlight w:val="yellow"/>
         </w:rPr>
-        <w:t>If you have a list of tasks and dependences (one task may depend on another in order to start), how would you come up with an efficient schedule? (topological sort..)</w:t>
-      </w:r>
-    </w:p>
-    <w:p>
-      <w:pPr>
-        <w:pStyle w:val="ListParagraph"/>
-        <w:numPr>
-          <w:ilvl w:val="0"/>
-          <w:numId w:val="1"/>
-        </w:numPr>
-      </w:pPr>
-      <w:r>
-        <w:t>Roboty (x,y) problem but robot can also go up, down, right, left (if 4x4, there is no reason to go up or left)</w:t>
+        <w:t>If you have a list of tasks and dependences (one task may depend on another in order to start), how would you come up with an efficient schedule? (</w:t>
+      </w:r>
+      <w:proofErr w:type="gramStart"/>
+      <w:r>
+        <w:rPr>
+          <w:highlight w:val="yellow"/>
+        </w:rPr>
+        <w:t>topological</w:t>
+      </w:r>
+      <w:proofErr w:type="gramEnd"/>
+      <w:r>
+        <w:rPr>
+          <w:highlight w:val="yellow"/>
+        </w:rPr>
+        <w:t xml:space="preserve"> sort..)</w:t>
+      </w:r>
+    </w:p>
+    <w:p>
+      <w:pPr>
+        <w:pStyle w:val="ListParagraph"/>
+        <w:numPr>
+          <w:ilvl w:val="0"/>
+          <w:numId w:val="1"/>
+        </w:numPr>
+      </w:pPr>
+      <w:proofErr w:type="spellStart"/>
+      <w:r>
+        <w:t>Roboty</w:t>
+      </w:r>
+      <w:proofErr w:type="spellEnd"/>
+      <w:r>
+        <w:t xml:space="preserve"> (</w:t>
+      </w:r>
+      <w:proofErr w:type="spellStart"/>
+      <w:r>
+        <w:t>x,y</w:t>
+      </w:r>
+      <w:proofErr w:type="spellEnd"/>
+      <w:r>
+        <w:t>) problem but robot can also go up, down, right, left (if 4x4, there is no reason to go up or left)</w:t>
       </w:r>
     </w:p>
     <w:p>
@@ -1282,19 +1516,51 @@
     <w:p/>
     <w:p>
       <w:r>
-        <w:t>Goldman Survellence group</w:t>
-      </w:r>
-    </w:p>
-    <w:p>
-      <w:pPr>
-        <w:pStyle w:val="ListParagraph"/>
-        <w:numPr>
-          <w:ilvl w:val="0"/>
-          <w:numId w:val="1"/>
-        </w:numPr>
-      </w:pPr>
-      <w:r>
-        <w:t>2 strings, s1 = “abc”, s2 = “abcd”, assume length(s2) = length(s1) +1 and strings are unsorted, find the extra character.</w:t>
+        <w:t xml:space="preserve">Goldman </w:t>
+      </w:r>
+      <w:proofErr w:type="spellStart"/>
+      <w:r>
+        <w:t>Survellence</w:t>
+      </w:r>
+      <w:proofErr w:type="spellEnd"/>
+      <w:r>
+        <w:t xml:space="preserve"> group</w:t>
+      </w:r>
+    </w:p>
+    <w:p>
+      <w:pPr>
+        <w:pStyle w:val="ListParagraph"/>
+        <w:numPr>
+          <w:ilvl w:val="0"/>
+          <w:numId w:val="1"/>
+        </w:numPr>
+      </w:pPr>
+      <w:r>
+        <w:t>2 strings, s1 = “</w:t>
+      </w:r>
+      <w:proofErr w:type="spellStart"/>
+      <w:r>
+        <w:t>abc</w:t>
+      </w:r>
+      <w:proofErr w:type="spellEnd"/>
+      <w:r>
+        <w:t>”, s2 = “</w:t>
+      </w:r>
+      <w:proofErr w:type="spellStart"/>
+      <w:r>
+        <w:t>abcd</w:t>
+      </w:r>
+      <w:proofErr w:type="spellEnd"/>
+      <w:r>
+        <w:t xml:space="preserve">”, assume </w:t>
+      </w:r>
+      <w:proofErr w:type="gramStart"/>
+      <w:r>
+        <w:t>length(</w:t>
+      </w:r>
+      <w:proofErr w:type="gramEnd"/>
+      <w:r>
+        <w:t>s2) = length(s1) +1 and strings are unsorted, find the extra character.</w:t>
       </w:r>
     </w:p>
     <w:p>
@@ -1319,31 +1585,71 @@
         </w:numPr>
       </w:pPr>
       <w:r>
-        <w:t>What if s1 = “abc”, s2 = “abcde” (2 extra characters?), sum up values and squared values</w:t>
-      </w:r>
-    </w:p>
-    <w:p>
-      <w:pPr>
-        <w:pStyle w:val="ListParagraph"/>
-        <w:numPr>
-          <w:ilvl w:val="0"/>
-          <w:numId w:val="1"/>
-        </w:numPr>
-      </w:pPr>
-      <w:r>
-        <w:t>Given an unsorted array, how many pairs sum to to k? e.g. A = [1,1,1], k = 2, return 3</w:t>
-      </w:r>
-    </w:p>
-    <w:p>
-      <w:pPr>
-        <w:pStyle w:val="ListParagraph"/>
-        <w:numPr>
-          <w:ilvl w:val="0"/>
-          <w:numId w:val="1"/>
-        </w:numPr>
-      </w:pPr>
-      <w:r>
-        <w:t>ANSWER – store into hashmap A[i] -&gt; frequency of occurrence</w:t>
+        <w:t>What if s1 = “</w:t>
+      </w:r>
+      <w:proofErr w:type="spellStart"/>
+      <w:r>
+        <w:t>abc</w:t>
+      </w:r>
+      <w:proofErr w:type="spellEnd"/>
+      <w:r>
+        <w:t>”, s2 = “</w:t>
+      </w:r>
+      <w:proofErr w:type="spellStart"/>
+      <w:r>
+        <w:t>abcde</w:t>
+      </w:r>
+      <w:proofErr w:type="spellEnd"/>
+      <w:r>
+        <w:t>” (2 extra characters?), sum up values and squared values</w:t>
+      </w:r>
+    </w:p>
+    <w:p>
+      <w:pPr>
+        <w:pStyle w:val="ListParagraph"/>
+        <w:numPr>
+          <w:ilvl w:val="0"/>
+          <w:numId w:val="1"/>
+        </w:numPr>
+      </w:pPr>
+      <w:r>
+        <w:t xml:space="preserve">Given an unsorted array, how many pairs sum to </w:t>
+      </w:r>
+      <w:proofErr w:type="spellStart"/>
+      <w:r>
+        <w:t>to</w:t>
+      </w:r>
+      <w:proofErr w:type="spellEnd"/>
+      <w:r>
+        <w:t xml:space="preserve"> k? e.g. A = [1,1,1], k = 2, return 3</w:t>
+      </w:r>
+    </w:p>
+    <w:p>
+      <w:pPr>
+        <w:pStyle w:val="ListParagraph"/>
+        <w:numPr>
+          <w:ilvl w:val="0"/>
+          <w:numId w:val="1"/>
+        </w:numPr>
+      </w:pPr>
+      <w:r>
+        <w:t xml:space="preserve">ANSWER – store into </w:t>
+      </w:r>
+      <w:proofErr w:type="spellStart"/>
+      <w:r>
+        <w:t>hashmap</w:t>
+      </w:r>
+      <w:proofErr w:type="spellEnd"/>
+      <w:r>
+        <w:t xml:space="preserve"> A[</w:t>
+      </w:r>
+      <w:proofErr w:type="spellStart"/>
+      <w:r>
+        <w:t>i</w:t>
+      </w:r>
+      <w:proofErr w:type="spellEnd"/>
+      <w:r>
+        <w:t>] -&gt; frequency of occurrence</w:t>
       </w:r>
     </w:p>
     <w:p>
@@ -1367,20 +1673,57 @@
         </w:numPr>
       </w:pPr>
       <w:r>
-        <w:t>Within a for loop, iterating through each index, check the “complement” (k – A[i]) if it exists in our hashmap. If it does, increment counter by the frequency of occurrence.</w:t>
-      </w:r>
-    </w:p>
-    <w:p>
-      <w:pPr>
-        <w:pStyle w:val="ListParagraph"/>
-        <w:numPr>
-          <w:ilvl w:val="0"/>
-          <w:numId w:val="1"/>
-        </w:numPr>
-      </w:pPr>
-      <w:r>
-        <w:t>Then add A[i] to hashmap</w:t>
-      </w:r>
+        <w:t xml:space="preserve">Within </w:t>
+      </w:r>
+      <w:proofErr w:type="gramStart"/>
+      <w:r>
+        <w:t>a for</w:t>
+      </w:r>
+      <w:proofErr w:type="gramEnd"/>
+      <w:r>
+        <w:t xml:space="preserve"> loop, iterating through each index, check the “complement” (k – A[</w:t>
+      </w:r>
+      <w:proofErr w:type="spellStart"/>
+      <w:r>
+        <w:t>i</w:t>
+      </w:r>
+      <w:proofErr w:type="spellEnd"/>
+      <w:r>
+        <w:t xml:space="preserve">]) if it exists in our </w:t>
+      </w:r>
+      <w:proofErr w:type="spellStart"/>
+      <w:r>
+        <w:t>hashmap</w:t>
+      </w:r>
+      <w:proofErr w:type="spellEnd"/>
+      <w:r>
+        <w:t>. If it does, increment counter by the frequency of occurrence.</w:t>
+      </w:r>
+    </w:p>
+    <w:p>
+      <w:pPr>
+        <w:pStyle w:val="ListParagraph"/>
+        <w:numPr>
+          <w:ilvl w:val="0"/>
+          <w:numId w:val="1"/>
+        </w:numPr>
+      </w:pPr>
+      <w:r>
+        <w:t>Then add A[</w:t>
+      </w:r>
+      <w:proofErr w:type="spellStart"/>
+      <w:r>
+        <w:t>i</w:t>
+      </w:r>
+      <w:proofErr w:type="spellEnd"/>
+      <w:r>
+        <w:t xml:space="preserve">] to </w:t>
+      </w:r>
+      <w:proofErr w:type="spellStart"/>
+      <w:r>
+        <w:t>hashmap</w:t>
+      </w:r>
+      <w:proofErr w:type="spellEnd"/>
     </w:p>
     <w:p/>
     <w:p/>
@@ -1398,8 +1741,21 @@
         </w:numPr>
       </w:pPr>
       <w:r>
-        <w:t>How to test significance that one sample is different from another sample? E.g. theres 2 diff teachers, 2 samples of exams, is one teacher better ?</w:t>
-      </w:r>
+        <w:t xml:space="preserve">How to test significance that one sample is different from another sample? E.g. </w:t>
+      </w:r>
+      <w:proofErr w:type="spellStart"/>
+      <w:r>
+        <w:t>theres</w:t>
+      </w:r>
+      <w:proofErr w:type="spellEnd"/>
+      <w:r>
+        <w:t xml:space="preserve"> 2 diff teachers, 2 samples of exams, is one teacher </w:t>
+      </w:r>
+      <w:proofErr w:type="gramStart"/>
+      <w:r>
+        <w:t>better ?</w:t>
+      </w:r>
+      <w:proofErr w:type="gramEnd"/>
     </w:p>
     <w:p>
       <w:pPr>
@@ -1422,7 +1778,15 @@
         </w:numPr>
       </w:pPr>
       <w:r>
-        <w:t>Write a program to simulate the monty hall problem</w:t>
+        <w:t xml:space="preserve">Write a program to simulate the </w:t>
+      </w:r>
+      <w:proofErr w:type="spellStart"/>
+      <w:r>
+        <w:t>monty</w:t>
+      </w:r>
+      <w:proofErr w:type="spellEnd"/>
+      <w:r>
+        <w:t xml:space="preserve"> hall problem</w:t>
       </w:r>
     </w:p>
     <w:p>
@@ -1496,8 +1860,19 @@
           <w:bdr w:val="none" w:sz="0" w:space="0" w:color="auto" w:frame="1"/>
           <w:shd w:val="clear" w:color="auto" w:fill="EFF0F1"/>
         </w:rPr>
-        <w:t xml:space="preserve"> MyTable</w:t>
-      </w:r>
+        <w:t xml:space="preserve"> </w:t>
+      </w:r>
+      <w:proofErr w:type="spellStart"/>
+      <w:r>
+        <w:rPr>
+          <w:rFonts w:ascii="inherit" w:hAnsi="inherit"/>
+          <w:color w:val="303336"/>
+          <w:bdr w:val="none" w:sz="0" w:space="0" w:color="auto" w:frame="1"/>
+          <w:shd w:val="clear" w:color="auto" w:fill="EFF0F1"/>
+        </w:rPr>
+        <w:t>MyTable</w:t>
+      </w:r>
+      <w:proofErr w:type="spellEnd"/>
     </w:p>
     <w:p>
       <w:pPr>
@@ -1648,7 +2023,41 @@
           <w:bdr w:val="none" w:sz="0" w:space="0" w:color="auto" w:frame="1"/>
           <w:shd w:val="clear" w:color="auto" w:fill="EFF0F1"/>
         </w:rPr>
-        <w:t xml:space="preserve"> MIN(RowId) </w:t>
+        <w:t xml:space="preserve"> </w:t>
+      </w:r>
+      <w:proofErr w:type="gramStart"/>
+      <w:r>
+        <w:rPr>
+          <w:rFonts w:ascii="inherit" w:eastAsia="Times New Roman" w:hAnsi="inherit" w:cs="Courier New"/>
+          <w:color w:val="303336"/>
+          <w:szCs w:val="20"/>
+          <w:bdr w:val="none" w:sz="0" w:space="0" w:color="auto" w:frame="1"/>
+          <w:shd w:val="clear" w:color="auto" w:fill="EFF0F1"/>
+        </w:rPr>
+        <w:t>MIN(</w:t>
+      </w:r>
+      <w:proofErr w:type="spellStart"/>
+      <w:proofErr w:type="gramEnd"/>
+      <w:r>
+        <w:rPr>
+          <w:rFonts w:ascii="inherit" w:eastAsia="Times New Roman" w:hAnsi="inherit" w:cs="Courier New"/>
+          <w:color w:val="303336"/>
+          <w:szCs w:val="20"/>
+          <w:bdr w:val="none" w:sz="0" w:space="0" w:color="auto" w:frame="1"/>
+          <w:shd w:val="clear" w:color="auto" w:fill="EFF0F1"/>
+        </w:rPr>
+        <w:t>RowId</w:t>
+      </w:r>
+      <w:proofErr w:type="spellEnd"/>
+      <w:r>
+        <w:rPr>
+          <w:rFonts w:ascii="inherit" w:eastAsia="Times New Roman" w:hAnsi="inherit" w:cs="Courier New"/>
+          <w:color w:val="303336"/>
+          <w:szCs w:val="20"/>
+          <w:bdr w:val="none" w:sz="0" w:space="0" w:color="auto" w:frame="1"/>
+          <w:shd w:val="clear" w:color="auto" w:fill="EFF0F1"/>
+        </w:rPr>
+        <w:t xml:space="preserve">) </w:t>
       </w:r>
       <w:r>
         <w:rPr>
@@ -1668,7 +2077,29 @@
           <w:bdr w:val="none" w:sz="0" w:space="0" w:color="auto" w:frame="1"/>
           <w:shd w:val="clear" w:color="auto" w:fill="EFF0F1"/>
         </w:rPr>
-        <w:t xml:space="preserve"> RowId, Col1, Col2, Col3 </w:t>
+        <w:t xml:space="preserve"> </w:t>
+      </w:r>
+      <w:proofErr w:type="spellStart"/>
+      <w:r>
+        <w:rPr>
+          <w:rFonts w:ascii="inherit" w:eastAsia="Times New Roman" w:hAnsi="inherit" w:cs="Courier New"/>
+          <w:color w:val="303336"/>
+          <w:szCs w:val="20"/>
+          <w:bdr w:val="none" w:sz="0" w:space="0" w:color="auto" w:frame="1"/>
+          <w:shd w:val="clear" w:color="auto" w:fill="EFF0F1"/>
+        </w:rPr>
+        <w:t>RowId</w:t>
+      </w:r>
+      <w:proofErr w:type="spellEnd"/>
+      <w:r>
+        <w:rPr>
+          <w:rFonts w:ascii="inherit" w:eastAsia="Times New Roman" w:hAnsi="inherit" w:cs="Courier New"/>
+          <w:color w:val="303336"/>
+          <w:szCs w:val="20"/>
+          <w:bdr w:val="none" w:sz="0" w:space="0" w:color="auto" w:frame="1"/>
+          <w:shd w:val="clear" w:color="auto" w:fill="EFF0F1"/>
+        </w:rPr>
+        <w:t xml:space="preserve">, Col1, Col2, Col3 </w:t>
       </w:r>
     </w:p>
     <w:p>
@@ -1729,7 +2160,29 @@
           <w:bdr w:val="none" w:sz="0" w:space="0" w:color="auto" w:frame="1"/>
           <w:shd w:val="clear" w:color="auto" w:fill="EFF0F1"/>
         </w:rPr>
-        <w:t xml:space="preserve"> MyTable </w:t>
+        <w:t xml:space="preserve"> </w:t>
+      </w:r>
+      <w:proofErr w:type="spellStart"/>
+      <w:r>
+        <w:rPr>
+          <w:rFonts w:ascii="inherit" w:eastAsia="Times New Roman" w:hAnsi="inherit" w:cs="Courier New"/>
+          <w:color w:val="303336"/>
+          <w:szCs w:val="20"/>
+          <w:bdr w:val="none" w:sz="0" w:space="0" w:color="auto" w:frame="1"/>
+          <w:shd w:val="clear" w:color="auto" w:fill="EFF0F1"/>
+        </w:rPr>
+        <w:t>MyTable</w:t>
+      </w:r>
+      <w:proofErr w:type="spellEnd"/>
+      <w:r>
+        <w:rPr>
+          <w:rFonts w:ascii="inherit" w:eastAsia="Times New Roman" w:hAnsi="inherit" w:cs="Courier New"/>
+          <w:color w:val="303336"/>
+          <w:szCs w:val="20"/>
+          <w:bdr w:val="none" w:sz="0" w:space="0" w:color="auto" w:frame="1"/>
+          <w:shd w:val="clear" w:color="auto" w:fill="EFF0F1"/>
+        </w:rPr>
+        <w:t xml:space="preserve"> </w:t>
       </w:r>
     </w:p>
     <w:p>
@@ -1871,7 +2324,29 @@
           <w:bdr w:val="none" w:sz="0" w:space="0" w:color="auto" w:frame="1"/>
           <w:shd w:val="clear" w:color="auto" w:fill="EFF0F1"/>
         </w:rPr>
-        <w:t xml:space="preserve"> KeepRows </w:t>
+        <w:t xml:space="preserve"> </w:t>
+      </w:r>
+      <w:proofErr w:type="spellStart"/>
+      <w:r>
+        <w:rPr>
+          <w:rFonts w:ascii="inherit" w:eastAsia="Times New Roman" w:hAnsi="inherit" w:cs="Courier New"/>
+          <w:color w:val="303336"/>
+          <w:szCs w:val="20"/>
+          <w:bdr w:val="none" w:sz="0" w:space="0" w:color="auto" w:frame="1"/>
+          <w:shd w:val="clear" w:color="auto" w:fill="EFF0F1"/>
+        </w:rPr>
+        <w:t>KeepRows</w:t>
+      </w:r>
+      <w:proofErr w:type="spellEnd"/>
+      <w:r>
+        <w:rPr>
+          <w:rFonts w:ascii="inherit" w:eastAsia="Times New Roman" w:hAnsi="inherit" w:cs="Courier New"/>
+          <w:color w:val="303336"/>
+          <w:szCs w:val="20"/>
+          <w:bdr w:val="none" w:sz="0" w:space="0" w:color="auto" w:frame="1"/>
+          <w:shd w:val="clear" w:color="auto" w:fill="EFF0F1"/>
+        </w:rPr>
+        <w:t xml:space="preserve"> </w:t>
       </w:r>
       <w:r>
         <w:rPr>
@@ -1922,8 +2397,42 @@
           <w:bdr w:val="none" w:sz="0" w:space="0" w:color="auto" w:frame="1"/>
           <w:shd w:val="clear" w:color="auto" w:fill="EFF0F1"/>
         </w:rPr>
-        <w:t xml:space="preserve">   MyTable.RowId = KeepRows.RowId</w:t>
-      </w:r>
+        <w:t xml:space="preserve">   </w:t>
+      </w:r>
+      <w:proofErr w:type="spellStart"/>
+      <w:r>
+        <w:rPr>
+          <w:rFonts w:ascii="inherit" w:eastAsia="Times New Roman" w:hAnsi="inherit" w:cs="Courier New"/>
+          <w:color w:val="303336"/>
+          <w:szCs w:val="20"/>
+          <w:bdr w:val="none" w:sz="0" w:space="0" w:color="auto" w:frame="1"/>
+          <w:shd w:val="clear" w:color="auto" w:fill="EFF0F1"/>
+        </w:rPr>
+        <w:t>MyTable.RowId</w:t>
+      </w:r>
+      <w:proofErr w:type="spellEnd"/>
+      <w:r>
+        <w:rPr>
+          <w:rFonts w:ascii="inherit" w:eastAsia="Times New Roman" w:hAnsi="inherit" w:cs="Courier New"/>
+          <w:color w:val="303336"/>
+          <w:szCs w:val="20"/>
+          <w:bdr w:val="none" w:sz="0" w:space="0" w:color="auto" w:frame="1"/>
+          <w:shd w:val="clear" w:color="auto" w:fill="EFF0F1"/>
+        </w:rPr>
+        <w:t xml:space="preserve"> = </w:t>
+      </w:r>
+      <w:proofErr w:type="spellStart"/>
+      <w:r>
+        <w:rPr>
+          <w:rFonts w:ascii="inherit" w:eastAsia="Times New Roman" w:hAnsi="inherit" w:cs="Courier New"/>
+          <w:color w:val="303336"/>
+          <w:szCs w:val="20"/>
+          <w:bdr w:val="none" w:sz="0" w:space="0" w:color="auto" w:frame="1"/>
+          <w:shd w:val="clear" w:color="auto" w:fill="EFF0F1"/>
+        </w:rPr>
+        <w:t>KeepRows.RowId</w:t>
+      </w:r>
+      <w:proofErr w:type="spellEnd"/>
     </w:p>
     <w:p>
       <w:pPr>
@@ -2002,7 +2511,29 @@
           <w:bdr w:val="none" w:sz="0" w:space="0" w:color="auto" w:frame="1"/>
           <w:shd w:val="clear" w:color="auto" w:fill="EFF0F1"/>
         </w:rPr>
-        <w:t xml:space="preserve">   KeepRows.RowId </w:t>
+        <w:t xml:space="preserve">   </w:t>
+      </w:r>
+      <w:proofErr w:type="spellStart"/>
+      <w:r>
+        <w:rPr>
+          <w:rFonts w:ascii="inherit" w:eastAsia="Times New Roman" w:hAnsi="inherit" w:cs="Courier New"/>
+          <w:color w:val="303336"/>
+          <w:szCs w:val="20"/>
+          <w:bdr w:val="none" w:sz="0" w:space="0" w:color="auto" w:frame="1"/>
+          <w:shd w:val="clear" w:color="auto" w:fill="EFF0F1"/>
+        </w:rPr>
+        <w:t>KeepRows.RowId</w:t>
+      </w:r>
+      <w:proofErr w:type="spellEnd"/>
+      <w:r>
+        <w:rPr>
+          <w:rFonts w:ascii="inherit" w:eastAsia="Times New Roman" w:hAnsi="inherit" w:cs="Courier New"/>
+          <w:color w:val="303336"/>
+          <w:szCs w:val="20"/>
+          <w:bdr w:val="none" w:sz="0" w:space="0" w:color="auto" w:frame="1"/>
+          <w:shd w:val="clear" w:color="auto" w:fill="EFF0F1"/>
+        </w:rPr>
+        <w:t xml:space="preserve"> </w:t>
       </w:r>
       <w:r>
         <w:rPr>
@@ -2069,19 +2600,53 @@
         </w:numPr>
       </w:pPr>
       <w:r>
-        <w:t>Simple SQL groupby / pandas question</w:t>
-      </w:r>
-    </w:p>
-    <w:p>
-      <w:pPr>
-        <w:pStyle w:val="ListParagraph"/>
-        <w:numPr>
-          <w:ilvl w:val="0"/>
-          <w:numId w:val="1"/>
-        </w:numPr>
-      </w:pPr>
-      <w:r>
-        <w:t>Sqrt( x + sqrt(x + sqrt(x + ….. ) = x, what is x? (answer is 0, 2)</w:t>
+        <w:t xml:space="preserve">Simple SQL </w:t>
+      </w:r>
+      <w:proofErr w:type="spellStart"/>
+      <w:r>
+        <w:t>groupby</w:t>
+      </w:r>
+      <w:proofErr w:type="spellEnd"/>
+      <w:r>
+        <w:t xml:space="preserve"> / pandas question</w:t>
+      </w:r>
+    </w:p>
+    <w:p>
+      <w:pPr>
+        <w:pStyle w:val="ListParagraph"/>
+        <w:numPr>
+          <w:ilvl w:val="0"/>
+          <w:numId w:val="1"/>
+        </w:numPr>
+      </w:pPr>
+      <w:proofErr w:type="spellStart"/>
+      <w:r>
+        <w:t>Sqrt</w:t>
+      </w:r>
+      <w:proofErr w:type="spellEnd"/>
+      <w:proofErr w:type="gramStart"/>
+      <w:r>
+        <w:t>( x</w:t>
+      </w:r>
+      <w:proofErr w:type="gramEnd"/>
+      <w:r>
+        <w:t xml:space="preserve"> + </w:t>
+      </w:r>
+      <w:proofErr w:type="spellStart"/>
+      <w:r>
+        <w:t>sqrt</w:t>
+      </w:r>
+      <w:proofErr w:type="spellEnd"/>
+      <w:r>
+        <w:t xml:space="preserve">(x + </w:t>
+      </w:r>
+      <w:proofErr w:type="spellStart"/>
+      <w:r>
+        <w:t>sqrt</w:t>
+      </w:r>
+      <w:proofErr w:type="spellEnd"/>
+      <w:r>
+        <w:t>(x + ….. ) = x, what is x? (answer is 0, 2)</w:t>
       </w:r>
     </w:p>
     <w:p>
@@ -2105,10 +2670,31 @@
         </w:numPr>
       </w:pPr>
       <w:r>
-        <w:t>2 dice, call rolls random variables x, y – what is the expected value of the max(x,y) ?</w:t>
-      </w:r>
-      <w:r>
-        <w:t xml:space="preserve"> hint. 6x6 matrix and sum up frequencies, answer should be </w:t>
+        <w:t>2 dice, call rolls random variables x, y – what is the expected value of the max(</w:t>
+      </w:r>
+      <w:proofErr w:type="spellStart"/>
+      <w:r>
+        <w:t>x</w:t>
+      </w:r>
+      <w:proofErr w:type="gramStart"/>
+      <w:r>
+        <w:t>,y</w:t>
+      </w:r>
+      <w:proofErr w:type="spellEnd"/>
+      <w:proofErr w:type="gramEnd"/>
+      <w:r>
+        <w:t>) ?</w:t>
+      </w:r>
+      <w:r>
+        <w:t xml:space="preserve"> </w:t>
+      </w:r>
+      <w:proofErr w:type="gramStart"/>
+      <w:r>
+        <w:t>hint</w:t>
+      </w:r>
+      <w:proofErr w:type="gramEnd"/>
+      <w:r>
+        <w:t xml:space="preserve">. 6x6 matrix and sum up frequencies, answer should be </w:t>
       </w:r>
       <w:r>
         <w:t>161/36</w:t>
@@ -2187,19 +2773,43 @@
         </w:numPr>
       </w:pPr>
       <w:r>
-        <w:t>Integrate from 0 to infinity x * exp(-x) dx</w:t>
-      </w:r>
-    </w:p>
-    <w:p>
-      <w:pPr>
-        <w:pStyle w:val="ListParagraph"/>
-        <w:numPr>
-          <w:ilvl w:val="0"/>
-          <w:numId w:val="1"/>
-        </w:numPr>
-      </w:pPr>
-      <w:r>
-        <w:t>If you have date, cfigi, value, how would you get the last value for each cfigi?</w:t>
+        <w:t xml:space="preserve">Integrate from 0 to infinity x * </w:t>
+      </w:r>
+      <w:proofErr w:type="spellStart"/>
+      <w:r>
+        <w:t>exp</w:t>
+      </w:r>
+      <w:proofErr w:type="spellEnd"/>
+      <w:r>
+        <w:t>(-x) dx</w:t>
+      </w:r>
+    </w:p>
+    <w:p>
+      <w:pPr>
+        <w:pStyle w:val="ListParagraph"/>
+        <w:numPr>
+          <w:ilvl w:val="0"/>
+          <w:numId w:val="1"/>
+        </w:numPr>
+      </w:pPr>
+      <w:r>
+        <w:t xml:space="preserve">If you have date, </w:t>
+      </w:r>
+      <w:proofErr w:type="spellStart"/>
+      <w:r>
+        <w:t>cfigi</w:t>
+      </w:r>
+      <w:proofErr w:type="spellEnd"/>
+      <w:r>
+        <w:t xml:space="preserve">, value, how would you get the last value for each </w:t>
+      </w:r>
+      <w:proofErr w:type="spellStart"/>
+      <w:r>
+        <w:t>cfigi</w:t>
+      </w:r>
+      <w:proofErr w:type="spellEnd"/>
+      <w:r>
+        <w:t>?</w:t>
       </w:r>
     </w:p>
     <w:p/>
@@ -2218,31 +2828,76 @@
         </w:numPr>
       </w:pPr>
       <w:r>
-        <w:t>100 points (xi, yi) – y= mx, how do you estimate m ?</w:t>
-      </w:r>
-    </w:p>
-    <w:p>
-      <w:pPr>
-        <w:pStyle w:val="ListParagraph"/>
-        <w:numPr>
-          <w:ilvl w:val="0"/>
-          <w:numId w:val="1"/>
-        </w:numPr>
-      </w:pPr>
-      <w:r>
-        <w:t>If you have f(x) = a exp (-a * x) [exponential] and 100 points (xi, yi), how do you estimate parameter a? [objective function, maximize the probability]</w:t>
-      </w:r>
-    </w:p>
-    <w:p>
-      <w:pPr>
-        <w:pStyle w:val="ListParagraph"/>
-        <w:numPr>
-          <w:ilvl w:val="0"/>
-          <w:numId w:val="1"/>
-        </w:numPr>
-      </w:pPr>
-      <w:r>
-        <w:t>Can you name / describe one sorting algorithm? What is its runtime? Why is it O(n log n)?</w:t>
+        <w:t xml:space="preserve">100 points (xi, </w:t>
+      </w:r>
+      <w:proofErr w:type="spellStart"/>
+      <w:r>
+        <w:t>yi</w:t>
+      </w:r>
+      <w:proofErr w:type="spellEnd"/>
+      <w:r>
+        <w:t xml:space="preserve">) – y= mx, how do you estimate </w:t>
+      </w:r>
+      <w:proofErr w:type="gramStart"/>
+      <w:r>
+        <w:t>m ?</w:t>
+      </w:r>
+      <w:proofErr w:type="gramEnd"/>
+    </w:p>
+    <w:p>
+      <w:pPr>
+        <w:pStyle w:val="ListParagraph"/>
+        <w:numPr>
+          <w:ilvl w:val="0"/>
+          <w:numId w:val="1"/>
+        </w:numPr>
+      </w:pPr>
+      <w:r>
+        <w:t xml:space="preserve">If you have f(x) = </w:t>
+      </w:r>
+      <w:proofErr w:type="gramStart"/>
+      <w:r>
+        <w:t>a</w:t>
+      </w:r>
+      <w:proofErr w:type="gramEnd"/>
+      <w:r>
+        <w:t xml:space="preserve"> </w:t>
+      </w:r>
+      <w:proofErr w:type="spellStart"/>
+      <w:r>
+        <w:t>exp</w:t>
+      </w:r>
+      <w:proofErr w:type="spellEnd"/>
+      <w:r>
+        <w:t xml:space="preserve"> (-a * x) [exponential] and 100 points (xi, </w:t>
+      </w:r>
+      <w:proofErr w:type="spellStart"/>
+      <w:r>
+        <w:t>yi</w:t>
+      </w:r>
+      <w:proofErr w:type="spellEnd"/>
+      <w:r>
+        <w:t>), how do you estimate parameter a? [objective function, maximize the probability]</w:t>
+      </w:r>
+    </w:p>
+    <w:p>
+      <w:pPr>
+        <w:pStyle w:val="ListParagraph"/>
+        <w:numPr>
+          <w:ilvl w:val="0"/>
+          <w:numId w:val="1"/>
+        </w:numPr>
+      </w:pPr>
+      <w:r>
+        <w:t xml:space="preserve">Can you name / describe one sorting algorithm? What is its runtime? Why is it </w:t>
+      </w:r>
+      <w:proofErr w:type="gramStart"/>
+      <w:r>
+        <w:t>O(</w:t>
+      </w:r>
+      <w:proofErr w:type="gramEnd"/>
+      <w:r>
+        <w:t>n log n)?</w:t>
       </w:r>
     </w:p>
     <w:p>
@@ -2255,20 +2910,33 @@
       </w:pPr>
       <w:r>
         <w:lastRenderedPageBreak/>
-        <w:t>Are you familiar with SVM ? Can you describe the algorithm? Is it linear / convex / quadratic programming?</w:t>
-      </w:r>
-    </w:p>
-    <w:p>
-      <w:pPr>
-        <w:pStyle w:val="ListParagraph"/>
-        <w:numPr>
-          <w:ilvl w:val="0"/>
-          <w:numId w:val="1"/>
-        </w:numPr>
-      </w:pPr>
-      <w:r>
-        <w:t>Are you familiar with expectation maximization ?</w:t>
-      </w:r>
+        <w:t xml:space="preserve">Are you familiar with </w:t>
+      </w:r>
+      <w:proofErr w:type="gramStart"/>
+      <w:r>
+        <w:t>SVM ?</w:t>
+      </w:r>
+      <w:proofErr w:type="gramEnd"/>
+      <w:r>
+        <w:t xml:space="preserve"> Can you describe the algorithm? Is it linear / convex / quadratic programming?</w:t>
+      </w:r>
+    </w:p>
+    <w:p>
+      <w:pPr>
+        <w:pStyle w:val="ListParagraph"/>
+        <w:numPr>
+          <w:ilvl w:val="0"/>
+          <w:numId w:val="1"/>
+        </w:numPr>
+      </w:pPr>
+      <w:r>
+        <w:t xml:space="preserve">Are you familiar with expectation </w:t>
+      </w:r>
+      <w:proofErr w:type="gramStart"/>
+      <w:r>
+        <w:t>maximization ?</w:t>
+      </w:r>
+      <w:proofErr w:type="gramEnd"/>
     </w:p>
     <w:p/>
     <w:p>
@@ -2322,7 +2990,17 @@
         </w:numPr>
       </w:pPr>
       <w:r>
-        <w:t>What are the signs of the greeks?</w:t>
+        <w:t xml:space="preserve">What are the signs of the </w:t>
+      </w:r>
+      <w:proofErr w:type="spellStart"/>
+      <w:proofErr w:type="gramStart"/>
+      <w:r>
+        <w:t>greeks</w:t>
+      </w:r>
+      <w:proofErr w:type="spellEnd"/>
+      <w:proofErr w:type="gramEnd"/>
+      <w:r>
+        <w:t>?</w:t>
       </w:r>
     </w:p>
     <w:p>
@@ -2396,8 +3074,21 @@
           <w:numId w:val="1"/>
         </w:numPr>
       </w:pPr>
-      <w:r>
-        <w:t>Theres a stock at $90 today, theres a 80% chance it goes to $100 tomorrow, 20% it goes to $50</w:t>
+      <w:proofErr w:type="spellStart"/>
+      <w:r>
+        <w:t>Theres</w:t>
+      </w:r>
+      <w:proofErr w:type="spellEnd"/>
+      <w:r>
+        <w:t xml:space="preserve"> a stock at $90 today, </w:t>
+      </w:r>
+      <w:proofErr w:type="spellStart"/>
+      <w:r>
+        <w:t>theres</w:t>
+      </w:r>
+      <w:proofErr w:type="spellEnd"/>
+      <w:r>
+        <w:t xml:space="preserve"> a 80% chance it goes to $100 tomorrow, 20% it goes to $50</w:t>
       </w:r>
     </w:p>
     <w:p>
@@ -2432,20 +3123,35 @@
           <w:numId w:val="1"/>
         </w:numPr>
       </w:pPr>
-      <w:r>
-        <w:t>Lets say you buy a straddle for $16, how do you lock in $100,000 today?</w:t>
-      </w:r>
-    </w:p>
-    <w:p>
-      <w:pPr>
-        <w:pStyle w:val="ListParagraph"/>
-        <w:numPr>
-          <w:ilvl w:val="0"/>
-          <w:numId w:val="1"/>
-        </w:numPr>
-      </w:pPr>
-      <w:r>
-        <w:t>I have a time series of daily stock prices for 5 years, how do you calculate realized vol?</w:t>
+      <w:proofErr w:type="spellStart"/>
+      <w:proofErr w:type="gramStart"/>
+      <w:r>
+        <w:t>Lets</w:t>
+      </w:r>
+      <w:proofErr w:type="spellEnd"/>
+      <w:proofErr w:type="gramEnd"/>
+      <w:r>
+        <w:t xml:space="preserve"> say you buy a straddle for $16, how do you lock in $100,000 today?</w:t>
+      </w:r>
+    </w:p>
+    <w:p>
+      <w:pPr>
+        <w:pStyle w:val="ListParagraph"/>
+        <w:numPr>
+          <w:ilvl w:val="0"/>
+          <w:numId w:val="1"/>
+        </w:numPr>
+      </w:pPr>
+      <w:r>
+        <w:t xml:space="preserve">I have a time series of daily stock prices for 5 years, how do you calculate realized </w:t>
+      </w:r>
+      <w:proofErr w:type="spellStart"/>
+      <w:r>
+        <w:t>vol</w:t>
+      </w:r>
+      <w:proofErr w:type="spellEnd"/>
+      <w:r>
+        <w:t>?</w:t>
       </w:r>
     </w:p>
     <w:p>
@@ -2457,7 +3163,15 @@
         </w:numPr>
       </w:pPr>
       <w:r>
-        <w:t>take log returns, multiple sqrt(252)</w:t>
+        <w:t xml:space="preserve">take log returns, multiple </w:t>
+      </w:r>
+      <w:proofErr w:type="spellStart"/>
+      <w:r>
+        <w:t>sqrt</w:t>
+      </w:r>
+      <w:proofErr w:type="spellEnd"/>
+      <w:r>
+        <w:t>(252)</w:t>
       </w:r>
     </w:p>
     <w:p>
@@ -2505,7 +3219,15 @@
         </w:numPr>
       </w:pPr>
       <w:r>
-        <w:t>Tennis Match – the #1 ranked tennis player, rank the probabily of the following:</w:t>
+        <w:t xml:space="preserve">Tennis Match – the #1 ranked tennis player, rank the </w:t>
+      </w:r>
+      <w:proofErr w:type="spellStart"/>
+      <w:r>
+        <w:t>probabily</w:t>
+      </w:r>
+      <w:proofErr w:type="spellEnd"/>
+      <w:r>
+        <w:t xml:space="preserve"> of the following:</w:t>
       </w:r>
     </w:p>
     <w:p>
@@ -2593,20 +3315,46 @@
         </w:numPr>
       </w:pPr>
       <w:r>
-        <w:t>What is survivorship, lookahead bias? Turnover ?</w:t>
-      </w:r>
-    </w:p>
-    <w:p>
-      <w:pPr>
-        <w:pStyle w:val="ListParagraph"/>
-        <w:numPr>
-          <w:ilvl w:val="0"/>
-          <w:numId w:val="1"/>
-        </w:numPr>
-      </w:pPr>
-      <w:r>
-        <w:t>Programming in R. what does apply lapply do ?</w:t>
-      </w:r>
+        <w:t xml:space="preserve">What is survivorship, </w:t>
+      </w:r>
+      <w:proofErr w:type="spellStart"/>
+      <w:r>
+        <w:t>lookahead</w:t>
+      </w:r>
+      <w:proofErr w:type="spellEnd"/>
+      <w:r>
+        <w:t xml:space="preserve"> bias? </w:t>
+      </w:r>
+      <w:proofErr w:type="gramStart"/>
+      <w:r>
+        <w:t>Turnover ?</w:t>
+      </w:r>
+      <w:proofErr w:type="gramEnd"/>
+    </w:p>
+    <w:p>
+      <w:pPr>
+        <w:pStyle w:val="ListParagraph"/>
+        <w:numPr>
+          <w:ilvl w:val="0"/>
+          <w:numId w:val="1"/>
+        </w:numPr>
+      </w:pPr>
+      <w:r>
+        <w:t xml:space="preserve">Programming in R. what does apply </w:t>
+      </w:r>
+      <w:proofErr w:type="spellStart"/>
+      <w:r>
+        <w:t>lapply</w:t>
+      </w:r>
+      <w:proofErr w:type="spellEnd"/>
+      <w:r>
+        <w:t xml:space="preserve"> </w:t>
+      </w:r>
+      <w:proofErr w:type="gramStart"/>
+      <w:r>
+        <w:t>do ?</w:t>
+      </w:r>
+      <w:proofErr w:type="gramEnd"/>
     </w:p>
     <w:p>
       <w:pPr>
@@ -2629,43 +3377,90 @@
         </w:numPr>
       </w:pPr>
       <w:r>
-        <w:t>What is heteroskestacicity and how do you deal with it? Weighted least squares</w:t>
-      </w:r>
-    </w:p>
-    <w:p>
-      <w:pPr>
-        <w:pStyle w:val="ListParagraph"/>
-        <w:numPr>
-          <w:ilvl w:val="0"/>
-          <w:numId w:val="1"/>
-        </w:numPr>
-      </w:pPr>
-      <w:r>
-        <w:t>Whats the equation for weighted least squares ? (X.T SGMA X ) -1 * X.T SIGMA Y</w:t>
-      </w:r>
-    </w:p>
-    <w:p>
-      <w:pPr>
-        <w:pStyle w:val="ListParagraph"/>
-        <w:numPr>
-          <w:ilvl w:val="0"/>
-          <w:numId w:val="1"/>
-        </w:numPr>
-      </w:pPr>
-      <w:r>
-        <w:t>Explain hopethsis testing. How would u determine if the avg is not 0? What is p value ?</w:t>
-      </w:r>
-    </w:p>
-    <w:p>
-      <w:pPr>
-        <w:pStyle w:val="ListParagraph"/>
-        <w:numPr>
-          <w:ilvl w:val="0"/>
-          <w:numId w:val="1"/>
-        </w:numPr>
-      </w:pPr>
-      <w:r>
-        <w:t>Im in a boat, I have an anchor and I throw it into the water. Does the water level rise or lower?</w:t>
+        <w:t xml:space="preserve">What is </w:t>
+      </w:r>
+      <w:proofErr w:type="spellStart"/>
+      <w:r>
+        <w:t>heteroskestacicity</w:t>
+      </w:r>
+      <w:proofErr w:type="spellEnd"/>
+      <w:r>
+        <w:t xml:space="preserve"> and how do you deal with it? Weighted least squares</w:t>
+      </w:r>
+    </w:p>
+    <w:p>
+      <w:pPr>
+        <w:pStyle w:val="ListParagraph"/>
+        <w:numPr>
+          <w:ilvl w:val="0"/>
+          <w:numId w:val="1"/>
+        </w:numPr>
+      </w:pPr>
+      <w:proofErr w:type="spellStart"/>
+      <w:r>
+        <w:t>Whats</w:t>
+      </w:r>
+      <w:proofErr w:type="spellEnd"/>
+      <w:r>
+        <w:t xml:space="preserve"> the equation for weighted least </w:t>
+      </w:r>
+      <w:proofErr w:type="gramStart"/>
+      <w:r>
+        <w:t>squares ?</w:t>
+      </w:r>
+      <w:proofErr w:type="gramEnd"/>
+      <w:r>
+        <w:t xml:space="preserve"> (X.T SGMA X ) -1 * X.T SIGMA Y</w:t>
+      </w:r>
+    </w:p>
+    <w:p>
+      <w:pPr>
+        <w:pStyle w:val="ListParagraph"/>
+        <w:numPr>
+          <w:ilvl w:val="0"/>
+          <w:numId w:val="1"/>
+        </w:numPr>
+      </w:pPr>
+      <w:r>
+        <w:t xml:space="preserve">Explain </w:t>
+      </w:r>
+      <w:proofErr w:type="spellStart"/>
+      <w:r>
+        <w:t>hopethsis</w:t>
+      </w:r>
+      <w:proofErr w:type="spellEnd"/>
+      <w:r>
+        <w:t xml:space="preserve"> testing. How would u determine if the </w:t>
+      </w:r>
+      <w:proofErr w:type="spellStart"/>
+      <w:r>
+        <w:t>avg</w:t>
+      </w:r>
+      <w:proofErr w:type="spellEnd"/>
+      <w:r>
+        <w:t xml:space="preserve"> is not 0? What is p </w:t>
+      </w:r>
+      <w:proofErr w:type="gramStart"/>
+      <w:r>
+        <w:t>value ?</w:t>
+      </w:r>
+      <w:proofErr w:type="gramEnd"/>
+    </w:p>
+    <w:p>
+      <w:pPr>
+        <w:pStyle w:val="ListParagraph"/>
+        <w:numPr>
+          <w:ilvl w:val="0"/>
+          <w:numId w:val="1"/>
+        </w:numPr>
+      </w:pPr>
+      <w:proofErr w:type="spellStart"/>
+      <w:r>
+        <w:t>Im</w:t>
+      </w:r>
+      <w:proofErr w:type="spellEnd"/>
+      <w:r>
+        <w:t xml:space="preserve"> in a boat, I have an anchor and I throw it into the water. Does the water level rise or lower?</w:t>
       </w:r>
     </w:p>
     <w:p>
@@ -2689,20 +3484,38 @@
         </w:numPr>
       </w:pPr>
       <w:r>
-        <w:t>Given weve been in a low interest rate environment, were starting to see interest rates rise. What effect will this have on equity prices ?</w:t>
-      </w:r>
-    </w:p>
-    <w:p>
-      <w:pPr>
-        <w:pStyle w:val="ListParagraph"/>
-        <w:numPr>
-          <w:ilvl w:val="0"/>
-          <w:numId w:val="1"/>
-        </w:numPr>
-      </w:pPr>
-      <w:r>
-        <w:t>If stocks issued low interest rate debt for long term (20+ years) and interest rates rise, is this good or bad for them ?</w:t>
-      </w:r>
+        <w:t xml:space="preserve">Given </w:t>
+      </w:r>
+      <w:proofErr w:type="spellStart"/>
+      <w:r>
+        <w:t>weve</w:t>
+      </w:r>
+      <w:proofErr w:type="spellEnd"/>
+      <w:r>
+        <w:t xml:space="preserve"> been in a low interest rate environment, were starting to see interest rates rise. What effect will this have on equity </w:t>
+      </w:r>
+      <w:proofErr w:type="gramStart"/>
+      <w:r>
+        <w:t>prices ?</w:t>
+      </w:r>
+      <w:proofErr w:type="gramEnd"/>
+    </w:p>
+    <w:p>
+      <w:pPr>
+        <w:pStyle w:val="ListParagraph"/>
+        <w:numPr>
+          <w:ilvl w:val="0"/>
+          <w:numId w:val="1"/>
+        </w:numPr>
+      </w:pPr>
+      <w:r>
+        <w:t xml:space="preserve">If stocks issued low interest rate debt for long term (20+ years) and interest rates rise, is this good or bad for </w:t>
+      </w:r>
+      <w:proofErr w:type="gramStart"/>
+      <w:r>
+        <w:t>them ?</w:t>
+      </w:r>
+      <w:proofErr w:type="gramEnd"/>
     </w:p>
     <w:p/>
     <w:p>
@@ -2718,47 +3531,78 @@
           <w:numId w:val="1"/>
         </w:numPr>
       </w:pPr>
-      <w:r>
-        <w:t xml:space="preserve">Earthwake hits Japan, what happens to Stock market, Bond market, currency ? Stocks down, bond prices down, currency down </w:t>
-      </w:r>
-    </w:p>
-    <w:p>
-      <w:pPr>
-        <w:pStyle w:val="ListParagraph"/>
-        <w:numPr>
-          <w:ilvl w:val="0"/>
-          <w:numId w:val="1"/>
-        </w:numPr>
-      </w:pPr>
-      <w:r>
-        <w:t>US credit rating gets downgraded, what happens to stocks, bonds, currency ?</w:t>
-      </w:r>
-    </w:p>
-    <w:p>
-      <w:pPr>
-        <w:pStyle w:val="ListParagraph"/>
-        <w:numPr>
-          <w:ilvl w:val="0"/>
-          <w:numId w:val="1"/>
-        </w:numPr>
-      </w:pPr>
-    </w:p>
-    <w:p>
-      <w:pPr>
-        <w:pStyle w:val="ListParagraph"/>
-        <w:numPr>
-          <w:ilvl w:val="0"/>
-          <w:numId w:val="1"/>
-        </w:numPr>
-      </w:pPr>
-      <w:r>
-        <w:t>Go through payoffs / maximum loss of a straddle, call spread (greeks for call spread)</w:t>
+      <w:proofErr w:type="spellStart"/>
+      <w:r>
+        <w:t>Earthwake</w:t>
+      </w:r>
+      <w:proofErr w:type="spellEnd"/>
+      <w:r>
+        <w:t xml:space="preserve"> hits Japan, what happens to Stock market, Bond market, </w:t>
+      </w:r>
+      <w:proofErr w:type="gramStart"/>
+      <w:r>
+        <w:t>currency ?</w:t>
+      </w:r>
+      <w:proofErr w:type="gramEnd"/>
+      <w:r>
+        <w:t xml:space="preserve"> Stocks down, bond prices down, currency down </w:t>
+      </w:r>
+    </w:p>
+    <w:p>
+      <w:pPr>
+        <w:pStyle w:val="ListParagraph"/>
+        <w:numPr>
+          <w:ilvl w:val="0"/>
+          <w:numId w:val="1"/>
+        </w:numPr>
+      </w:pPr>
+      <w:r>
+        <w:t xml:space="preserve">US credit rating gets downgraded, what happens to stocks, bonds, </w:t>
+      </w:r>
+      <w:proofErr w:type="gramStart"/>
+      <w:r>
+        <w:t>currency ?</w:t>
+      </w:r>
+      <w:proofErr w:type="gramEnd"/>
+    </w:p>
+    <w:p>
+      <w:pPr>
+        <w:pStyle w:val="ListParagraph"/>
+        <w:numPr>
+          <w:ilvl w:val="0"/>
+          <w:numId w:val="1"/>
+        </w:numPr>
+      </w:pPr>
+    </w:p>
+    <w:p>
+      <w:pPr>
+        <w:pStyle w:val="ListParagraph"/>
+        <w:numPr>
+          <w:ilvl w:val="0"/>
+          <w:numId w:val="1"/>
+        </w:numPr>
+      </w:pPr>
+      <w:r>
+        <w:t>Go through payoffs / maximum loss of a straddle, call spread (</w:t>
+      </w:r>
+      <w:proofErr w:type="spellStart"/>
+      <w:r>
+        <w:t>greeks</w:t>
+      </w:r>
+      <w:proofErr w:type="spellEnd"/>
+      <w:r>
+        <w:t xml:space="preserve"> for call spread)</w:t>
       </w:r>
     </w:p>
     <w:p/>
     <w:p>
-      <w:r>
-        <w:t>Quantamental Tech</w:t>
+      <w:proofErr w:type="spellStart"/>
+      <w:r>
+        <w:t>Quantamental</w:t>
+      </w:r>
+      <w:proofErr w:type="spellEnd"/>
+      <w:r>
+        <w:t xml:space="preserve"> Tech</w:t>
       </w:r>
     </w:p>
     <w:p/>
@@ -2784,7 +3628,15 @@
         </w:numPr>
       </w:pPr>
       <w:r>
-        <w:t>What techniques did u use to analyze the data (just quintiling)? Transformations?</w:t>
+        <w:t xml:space="preserve">What techniques did u use to analyze the data (just </w:t>
+      </w:r>
+      <w:proofErr w:type="spellStart"/>
+      <w:r>
+        <w:t>quintiling</w:t>
+      </w:r>
+      <w:proofErr w:type="spellEnd"/>
+      <w:r>
+        <w:t>)? Transformations?</w:t>
       </w:r>
     </w:p>
     <w:p>
@@ -2832,27 +3684,203 @@
         </w:numPr>
       </w:pPr>
       <w:r>
-        <w:t>Did you combine any factors ?</w:t>
-      </w:r>
-    </w:p>
-    <w:p>
-      <w:pPr>
-        <w:pStyle w:val="ListParagraph"/>
-        <w:numPr>
-          <w:ilvl w:val="0"/>
-          <w:numId w:val="1"/>
-        </w:numPr>
-      </w:pPr>
-      <w:r>
-        <w:t xml:space="preserve">I flip a fair coin 100 times, whats the probability I get at least 60 heads? </w:t>
+        <w:t xml:space="preserve">Did you combine any </w:t>
+      </w:r>
+      <w:proofErr w:type="gramStart"/>
+      <w:r>
+        <w:t>factors ?</w:t>
+      </w:r>
+      <w:proofErr w:type="gramEnd"/>
+    </w:p>
+    <w:p>
+      <w:pPr>
+        <w:pStyle w:val="ListParagraph"/>
+        <w:numPr>
+          <w:ilvl w:val="0"/>
+          <w:numId w:val="1"/>
+        </w:numPr>
+      </w:pPr>
+      <w:r>
+        <w:t xml:space="preserve">I flip a fair coin 100 times, </w:t>
+      </w:r>
+      <w:proofErr w:type="spellStart"/>
+      <w:r>
+        <w:t>whats</w:t>
+      </w:r>
+      <w:proofErr w:type="spellEnd"/>
+      <w:r>
+        <w:t xml:space="preserve"> the probability I get at least 60 heads? </w:t>
       </w:r>
     </w:p>
     <w:p/>
+    <w:p>
+      <w:r>
+        <w:t>GSA Capital</w:t>
+      </w:r>
+    </w:p>
+    <w:p>
+      <w:pPr>
+        <w:pStyle w:val="ListParagraph"/>
+        <w:numPr>
+          <w:ilvl w:val="0"/>
+          <w:numId w:val="1"/>
+        </w:numPr>
+      </w:pPr>
+      <w:r>
+        <w:t xml:space="preserve">What is the derivative of x * </w:t>
+      </w:r>
+      <w:proofErr w:type="spellStart"/>
+      <w:proofErr w:type="gramStart"/>
+      <w:r>
+        <w:t>logx</w:t>
+      </w:r>
+      <w:proofErr w:type="spellEnd"/>
+      <w:r>
+        <w:t xml:space="preserve"> ?</w:t>
+      </w:r>
+      <w:proofErr w:type="gramEnd"/>
+      <w:r>
+        <w:t xml:space="preserve"> (answer = </w:t>
+      </w:r>
+      <w:proofErr w:type="spellStart"/>
+      <w:r>
+        <w:t>logx</w:t>
+      </w:r>
+      <w:proofErr w:type="spellEnd"/>
+      <w:r>
+        <w:t xml:space="preserve"> + 1)</w:t>
+      </w:r>
+    </w:p>
+    <w:p>
+      <w:pPr>
+        <w:pStyle w:val="ListParagraph"/>
+        <w:numPr>
+          <w:ilvl w:val="0"/>
+          <w:numId w:val="1"/>
+        </w:numPr>
+      </w:pPr>
+      <w:r>
+        <w:t>What are the eigenvalues of the 2x2 matrix [[2,7],[-1,-6]]</w:t>
+      </w:r>
+      <w:r>
+        <w:t xml:space="preserve"> (trick: use </w:t>
+      </w:r>
+      <w:proofErr w:type="spellStart"/>
+      <w:r>
+        <w:t>det</w:t>
+      </w:r>
+      <w:proofErr w:type="spellEnd"/>
+      <w:r>
+        <w:t>(Ax-</w:t>
+      </w:r>
+      <m:oMath>
+        <m:r>
+          <w:rPr>
+            <w:rFonts w:ascii="Cambria Math" w:hAnsi="Cambria Math"/>
+          </w:rPr>
+          <m:t>λ</m:t>
+        </m:r>
+      </m:oMath>
+      <w:r>
+        <w:rPr>
+          <w:rFonts w:eastAsiaTheme="minorEastAsia"/>
+        </w:rPr>
+        <w:t xml:space="preserve">I) = 0, solve for </w:t>
+      </w:r>
+      <m:oMath>
+        <m:r>
+          <w:rPr>
+            <w:rFonts w:ascii="Cambria Math" w:hAnsi="Cambria Math"/>
+          </w:rPr>
+          <m:t>λ</m:t>
+        </m:r>
+      </m:oMath>
+    </w:p>
+    <w:p>
+      <w:pPr>
+        <w:pStyle w:val="ListParagraph"/>
+        <w:numPr>
+          <w:ilvl w:val="0"/>
+          <w:numId w:val="1"/>
+        </w:numPr>
+      </w:pPr>
+      <w:r>
+        <w:t xml:space="preserve">Find </w:t>
+      </w:r>
+      <w:proofErr w:type="spellStart"/>
+      <w:r>
+        <w:t>a,b</w:t>
+      </w:r>
+      <w:proofErr w:type="spellEnd"/>
+      <w:r>
+        <w:t xml:space="preserve"> that maximize a*b subject to a + 2b &lt;= 500, a &gt;0, b &gt; 0 (trick: set a + 2b = 500, solve for one, plug into a*b, take derivative)</w:t>
+      </w:r>
+    </w:p>
+    <w:p>
+      <w:pPr>
+        <w:pStyle w:val="ListParagraph"/>
+        <w:numPr>
+          <w:ilvl w:val="0"/>
+          <w:numId w:val="1"/>
+        </w:numPr>
+      </w:pPr>
+      <w:r>
+        <w:t xml:space="preserve">What does it mean to </w:t>
+      </w:r>
+      <w:proofErr w:type="spellStart"/>
+      <w:r>
+        <w:t>overfit</w:t>
+      </w:r>
+      <w:proofErr w:type="spellEnd"/>
+      <w:r>
+        <w:t>?</w:t>
+      </w:r>
+    </w:p>
+    <w:p>
+      <w:pPr>
+        <w:pStyle w:val="ListParagraph"/>
+        <w:numPr>
+          <w:ilvl w:val="0"/>
+          <w:numId w:val="1"/>
+        </w:numPr>
+      </w:pPr>
+      <w:r>
+        <w:t xml:space="preserve">Can you describe </w:t>
+      </w:r>
+      <w:proofErr w:type="spellStart"/>
+      <w:r>
+        <w:t>regulatization</w:t>
+      </w:r>
+      <w:proofErr w:type="spellEnd"/>
+      <w:r>
+        <w:t xml:space="preserve">? </w:t>
+      </w:r>
+    </w:p>
+    <w:p>
+      <w:pPr>
+        <w:pStyle w:val="ListParagraph"/>
+        <w:numPr>
+          <w:ilvl w:val="0"/>
+          <w:numId w:val="1"/>
+        </w:numPr>
+      </w:pPr>
+      <w:r>
+        <w:t>Lasso vs Ridge, why does Lasso have the property of forcing B’s to be 0?</w:t>
+      </w:r>
+    </w:p>
+    <w:p>
+      <w:pPr>
+        <w:pStyle w:val="ListParagraph"/>
+        <w:numPr>
+          <w:ilvl w:val="0"/>
+          <w:numId w:val="1"/>
+        </w:numPr>
+      </w:pPr>
+    </w:p>
     <w:p>
       <w:bookmarkStart w:id="0" w:name="_GoBack"/>
       <w:bookmarkEnd w:id="0"/>
     </w:p>
-    <w:p/>
     <w:p/>
     <w:p/>
     <w:p/>

</xml_diff>